<commit_message>
MB-29360: Update specification doc for crc64 addition to built-in functions
Change-Id: I0ab825dba4a5f6ba63714a27f4a9d6d54ef2ac5a
Reviewed-on: http://review.couchbase.org/106332
Reviewed-by: <satya.nand@couchbase.com>
Tested-by: Jeelan Basha Poola <jeelan.poola@couchbase.com>
</commit_message>
<xml_diff>
--- a/docs/src/specification-65.docx
+++ b/docs/src/specification-65.docx
@@ -13,8 +13,13 @@
         <w:pStyle w:val="Title"/>
         <w:jc w:val="both"/>
       </w:pPr>
-      <w:r>
-        <w:t>Eventing 6.</w:t>
+      <w:proofErr w:type="spellStart"/>
+      <w:r>
+        <w:t>Eventing</w:t>
+      </w:r>
+      <w:proofErr w:type="spellEnd"/>
+      <w:r>
+        <w:t xml:space="preserve"> 6.</w:t>
       </w:r>
       <w:r>
         <w:t>1</w:t>
@@ -60,7 +65,15 @@
         <w:t xml:space="preserve">. </w:t>
       </w:r>
       <w:r>
-        <w:t>Admin operations are accessible through UI, and via couchbase-cli.</w:t>
+        <w:t xml:space="preserve">Admin operations are accessible through UI, and via </w:t>
+      </w:r>
+      <w:proofErr w:type="spellStart"/>
+      <w:r>
+        <w:t>couchbase</w:t>
+      </w:r>
+      <w:proofErr w:type="spellEnd"/>
+      <w:r>
+        <w:t>-cli.</w:t>
       </w:r>
     </w:p>
     <w:p>
@@ -94,13 +107,29 @@
         <w:t xml:space="preserve"> </w:t>
       </w:r>
       <w:r>
-        <w:t>Deployment transpiles the code and creates the executable artifacts. The source code of an activated function cannot be edited.</w:t>
+        <w:t xml:space="preserve">Deployment </w:t>
+      </w:r>
+      <w:proofErr w:type="spellStart"/>
+      <w:r>
+        <w:t>transpiles</w:t>
+      </w:r>
+      <w:proofErr w:type="spellEnd"/>
+      <w:r>
+        <w:t xml:space="preserve"> the code and creates the executable artifacts. The source code of an activated function cannot be edited.</w:t>
       </w:r>
       <w:r>
         <w:t xml:space="preserve"> </w:t>
       </w:r>
       <w:r>
-        <w:t>Unless a function is in deployed state, it will not receive or process any events. Deployment creates necessary metadata, spawns worker processes, calculates initial partitions, and initiates checkpointing of processed stream data.</w:t>
+        <w:t xml:space="preserve">Unless a function is in deployed state, it will not receive or process any events. Deployment creates necessary metadata, </w:t>
+      </w:r>
+      <w:proofErr w:type="gramStart"/>
+      <w:r>
+        <w:t>spawns</w:t>
+      </w:r>
+      <w:proofErr w:type="gramEnd"/>
+      <w:r>
+        <w:t xml:space="preserve"> worker processes, calculates initial partitions, and initiates checkpointing of processed stream data.</w:t>
       </w:r>
     </w:p>
     <w:p>
@@ -300,9 +329,11 @@
         <w:pStyle w:val="Heading2"/>
         <w:jc w:val="both"/>
       </w:pPr>
+      <w:proofErr w:type="spellStart"/>
       <w:r>
         <w:t>Undeploy</w:t>
       </w:r>
+      <w:proofErr w:type="spellEnd"/>
     </w:p>
     <w:p>
       <w:pPr>
@@ -531,7 +562,15 @@
         <w:t xml:space="preserve"> op</w:t>
       </w:r>
       <w:r>
-        <w:t>ens an TCP port and generates a Chrome devtools URL with a s</w:t>
+        <w:t xml:space="preserve">ens an TCP port and generates a Chrome </w:t>
+      </w:r>
+      <w:proofErr w:type="spellStart"/>
+      <w:r>
+        <w:t>devtools</w:t>
+      </w:r>
+      <w:proofErr w:type="spellEnd"/>
+      <w:r>
+        <w:t xml:space="preserve"> URL with a s</w:t>
       </w:r>
       <w:r>
         <w:t>ession</w:t>
@@ -824,7 +863,15 @@
         <w:t xml:space="preserve">the ability to mutate documents in the source bucket </w:t>
       </w:r>
       <w:r>
-        <w:t xml:space="preserve">is useful for document enrichment use cases, the eventing framework detects and suppresses such direct </w:t>
+        <w:t xml:space="preserve">is useful for document enrichment use cases, the </w:t>
+      </w:r>
+      <w:proofErr w:type="spellStart"/>
+      <w:r>
+        <w:t>eventing</w:t>
+      </w:r>
+      <w:proofErr w:type="spellEnd"/>
+      <w:r>
+        <w:t xml:space="preserve"> framework detects and suppresses such direct </w:t>
       </w:r>
       <w:r>
         <w:t>self-recursive</w:t>
@@ -1075,6 +1122,7 @@
           <w:szCs w:val="18"/>
         </w:rPr>
       </w:pPr>
+      <w:proofErr w:type="spellStart"/>
       <w:r>
         <w:rPr>
           <w:rStyle w:val="keyword2"/>
@@ -1086,6 +1134,7 @@
         </w:rPr>
         <w:t>var</w:t>
       </w:r>
+      <w:proofErr w:type="spellEnd"/>
       <w:r>
         <w:rPr>
           <w:rFonts w:ascii="Consolas" w:eastAsia="Times New Roman" w:hAnsi="Consolas"/>
@@ -1104,16 +1153,36 @@
           <w:szCs w:val="18"/>
           <w:bdr w:val="none" w:sz="0" w:space="0" w:color="auto" w:frame="1"/>
         </w:rPr>
-        <w:t> = 0;</w:t>
-      </w:r>
-      <w:r>
-        <w:rPr>
-          <w:rFonts w:ascii="Consolas" w:eastAsia="Times New Roman" w:hAnsi="Consolas"/>
-          <w:sz w:val="18"/>
-          <w:szCs w:val="18"/>
-          <w:bdr w:val="none" w:sz="0" w:space="0" w:color="auto" w:frame="1"/>
-        </w:rPr>
-        <w:t xml:space="preserve">                         </w:t>
+        <w:t> = </w:t>
+      </w:r>
+      <w:proofErr w:type="gramStart"/>
+      <w:r>
+        <w:rPr>
+          <w:rFonts w:ascii="Consolas" w:eastAsia="Times New Roman" w:hAnsi="Consolas"/>
+          <w:sz w:val="18"/>
+          <w:szCs w:val="18"/>
+          <w:bdr w:val="none" w:sz="0" w:space="0" w:color="auto" w:frame="1"/>
+        </w:rPr>
+        <w:t>0;</w:t>
+      </w:r>
+      <w:r>
+        <w:rPr>
+          <w:rFonts w:ascii="Consolas" w:eastAsia="Times New Roman" w:hAnsi="Consolas"/>
+          <w:sz w:val="18"/>
+          <w:szCs w:val="18"/>
+          <w:bdr w:val="none" w:sz="0" w:space="0" w:color="auto" w:frame="1"/>
+        </w:rPr>
+        <w:t xml:space="preserve">   </w:t>
+      </w:r>
+      <w:proofErr w:type="gramEnd"/>
+      <w:r>
+        <w:rPr>
+          <w:rFonts w:ascii="Consolas" w:eastAsia="Times New Roman" w:hAnsi="Consolas"/>
+          <w:sz w:val="18"/>
+          <w:szCs w:val="18"/>
+          <w:bdr w:val="none" w:sz="0" w:space="0" w:color="auto" w:frame="1"/>
+        </w:rPr>
+        <w:t xml:space="preserve">                      </w:t>
       </w:r>
       <w:r>
         <w:rPr>
@@ -1192,7 +1261,19 @@
           <w:szCs w:val="18"/>
           <w:bdr w:val="none" w:sz="0" w:space="0" w:color="auto" w:frame="1"/>
         </w:rPr>
-        <w:t> On</w:t>
+        <w:t> </w:t>
+      </w:r>
+      <w:proofErr w:type="spellStart"/>
+      <w:proofErr w:type="gramStart"/>
+      <w:r>
+        <w:rPr>
+          <w:rFonts w:ascii="Consolas" w:eastAsia="Times New Roman" w:hAnsi="Consolas"/>
+          <w:color w:val="000000"/>
+          <w:sz w:val="18"/>
+          <w:szCs w:val="18"/>
+          <w:bdr w:val="none" w:sz="0" w:space="0" w:color="auto" w:frame="1"/>
+        </w:rPr>
+        <w:t>On</w:t>
       </w:r>
       <w:r>
         <w:rPr>
@@ -1204,6 +1285,7 @@
         </w:rPr>
         <w:t>Update</w:t>
       </w:r>
+      <w:proofErr w:type="spellEnd"/>
       <w:r>
         <w:rPr>
           <w:rFonts w:ascii="Consolas" w:eastAsia="Times New Roman" w:hAnsi="Consolas"/>
@@ -1214,6 +1296,7 @@
         </w:rPr>
         <w:t>(</w:t>
       </w:r>
+      <w:proofErr w:type="gramEnd"/>
       <w:r>
         <w:rPr>
           <w:rFonts w:ascii="Consolas" w:eastAsia="Times New Roman" w:hAnsi="Consolas"/>
@@ -1436,7 +1519,41 @@
           <w:szCs w:val="18"/>
           <w:bdr w:val="none" w:sz="0" w:space="0" w:color="auto" w:frame="1"/>
         </w:rPr>
-        <w:t> OnUpdate(doc, meta) {</w:t>
+        <w:t> </w:t>
+      </w:r>
+      <w:proofErr w:type="spellStart"/>
+      <w:proofErr w:type="gramStart"/>
+      <w:r>
+        <w:rPr>
+          <w:rFonts w:ascii="Consolas" w:eastAsia="Times New Roman" w:hAnsi="Consolas"/>
+          <w:color w:val="000000"/>
+          <w:sz w:val="18"/>
+          <w:szCs w:val="18"/>
+          <w:bdr w:val="none" w:sz="0" w:space="0" w:color="auto" w:frame="1"/>
+        </w:rPr>
+        <w:t>OnUpdate</w:t>
+      </w:r>
+      <w:proofErr w:type="spellEnd"/>
+      <w:r>
+        <w:rPr>
+          <w:rFonts w:ascii="Consolas" w:eastAsia="Times New Roman" w:hAnsi="Consolas"/>
+          <w:color w:val="000000"/>
+          <w:sz w:val="18"/>
+          <w:szCs w:val="18"/>
+          <w:bdr w:val="none" w:sz="0" w:space="0" w:color="auto" w:frame="1"/>
+        </w:rPr>
+        <w:t>(</w:t>
+      </w:r>
+      <w:proofErr w:type="gramEnd"/>
+      <w:r>
+        <w:rPr>
+          <w:rFonts w:ascii="Consolas" w:eastAsia="Times New Roman" w:hAnsi="Consolas"/>
+          <w:color w:val="000000"/>
+          <w:sz w:val="18"/>
+          <w:szCs w:val="18"/>
+          <w:bdr w:val="none" w:sz="0" w:space="0" w:color="auto" w:frame="1"/>
+        </w:rPr>
+        <w:t>doc, meta) {</w:t>
       </w:r>
     </w:p>
     <w:p>
@@ -1472,6 +1589,7 @@
         </w:rPr>
         <w:t xml:space="preserve">  </w:t>
       </w:r>
+      <w:proofErr w:type="spellStart"/>
       <w:r>
         <w:rPr>
           <w:rFonts w:ascii="Consolas" w:eastAsia="Times New Roman" w:hAnsi="Consolas"/>
@@ -1483,15 +1601,38 @@
         </w:rPr>
         <w:t>setTimeout</w:t>
       </w:r>
-      <w:r>
-        <w:rPr>
-          <w:rFonts w:ascii="Consolas" w:eastAsia="Times New Roman" w:hAnsi="Consolas"/>
-          <w:color w:val="000000"/>
-          <w:sz w:val="18"/>
-          <w:szCs w:val="18"/>
-          <w:bdr w:val="none" w:sz="0" w:space="0" w:color="auto" w:frame="1"/>
-        </w:rPr>
-        <w:t>(function(){}, 300); </w:t>
+      <w:proofErr w:type="spellEnd"/>
+      <w:r>
+        <w:rPr>
+          <w:rFonts w:ascii="Consolas" w:eastAsia="Times New Roman" w:hAnsi="Consolas"/>
+          <w:color w:val="000000"/>
+          <w:sz w:val="18"/>
+          <w:szCs w:val="18"/>
+          <w:bdr w:val="none" w:sz="0" w:space="0" w:color="auto" w:frame="1"/>
+        </w:rPr>
+        <w:t>(</w:t>
+      </w:r>
+      <w:proofErr w:type="gramStart"/>
+      <w:r>
+        <w:rPr>
+          <w:rFonts w:ascii="Consolas" w:eastAsia="Times New Roman" w:hAnsi="Consolas"/>
+          <w:color w:val="000000"/>
+          <w:sz w:val="18"/>
+          <w:szCs w:val="18"/>
+          <w:bdr w:val="none" w:sz="0" w:space="0" w:color="auto" w:frame="1"/>
+        </w:rPr>
+        <w:t>function(</w:t>
+      </w:r>
+      <w:proofErr w:type="gramEnd"/>
+      <w:r>
+        <w:rPr>
+          <w:rFonts w:ascii="Consolas" w:eastAsia="Times New Roman" w:hAnsi="Consolas"/>
+          <w:color w:val="000000"/>
+          <w:sz w:val="18"/>
+          <w:szCs w:val="18"/>
+          <w:bdr w:val="none" w:sz="0" w:space="0" w:color="auto" w:frame="1"/>
+        </w:rPr>
+        <w:t>){}, 300); </w:t>
       </w:r>
       <w:r>
         <w:rPr>
@@ -1609,8 +1750,13 @@
         <w:t xml:space="preserve">function </w:t>
       </w:r>
       <w:r>
-        <w:t>timers in lieu of setTimeout</w:t>
-      </w:r>
+        <w:t xml:space="preserve">timers in lieu of </w:t>
+      </w:r>
+      <w:proofErr w:type="spellStart"/>
+      <w:r>
+        <w:t>setTimeout</w:t>
+      </w:r>
+      <w:proofErr w:type="spellEnd"/>
       <w:r>
         <w:t>,</w:t>
       </w:r>
@@ -1674,15 +1820,39 @@
         </w:rPr>
         <w:t> </w:t>
       </w:r>
-      <w:r>
-        <w:rPr>
-          <w:rFonts w:ascii="Consolas" w:eastAsia="Times New Roman" w:hAnsi="Consolas"/>
-          <w:color w:val="000000"/>
-          <w:sz w:val="18"/>
-          <w:szCs w:val="18"/>
-          <w:bdr w:val="none" w:sz="0" w:space="0" w:color="auto" w:frame="1"/>
-        </w:rPr>
-        <w:t>OnUpdate(doc, meta</w:t>
+      <w:proofErr w:type="spellStart"/>
+      <w:proofErr w:type="gramStart"/>
+      <w:r>
+        <w:rPr>
+          <w:rFonts w:ascii="Consolas" w:eastAsia="Times New Roman" w:hAnsi="Consolas"/>
+          <w:color w:val="000000"/>
+          <w:sz w:val="18"/>
+          <w:szCs w:val="18"/>
+          <w:bdr w:val="none" w:sz="0" w:space="0" w:color="auto" w:frame="1"/>
+        </w:rPr>
+        <w:t>OnUpdate</w:t>
+      </w:r>
+      <w:proofErr w:type="spellEnd"/>
+      <w:r>
+        <w:rPr>
+          <w:rFonts w:ascii="Consolas" w:eastAsia="Times New Roman" w:hAnsi="Consolas"/>
+          <w:color w:val="000000"/>
+          <w:sz w:val="18"/>
+          <w:szCs w:val="18"/>
+          <w:bdr w:val="none" w:sz="0" w:space="0" w:color="auto" w:frame="1"/>
+        </w:rPr>
+        <w:t>(</w:t>
+      </w:r>
+      <w:proofErr w:type="gramEnd"/>
+      <w:r>
+        <w:rPr>
+          <w:rFonts w:ascii="Consolas" w:eastAsia="Times New Roman" w:hAnsi="Consolas"/>
+          <w:color w:val="000000"/>
+          <w:sz w:val="18"/>
+          <w:szCs w:val="18"/>
+          <w:bdr w:val="none" w:sz="0" w:space="0" w:color="auto" w:frame="1"/>
+        </w:rPr>
+        <w:t>doc, meta</w:t>
       </w:r>
       <w:r>
         <w:rPr>
@@ -1729,6 +1899,7 @@
         </w:rPr>
         <w:t xml:space="preserve">  </w:t>
       </w:r>
+      <w:proofErr w:type="spellStart"/>
       <w:r>
         <w:rPr>
           <w:rStyle w:val="keyword2"/>
@@ -1736,8 +1907,19 @@
           <w:sz w:val="18"/>
           <w:szCs w:val="18"/>
         </w:rPr>
-        <w:t xml:space="preserve">var </w:t>
-      </w:r>
+        <w:t>var</w:t>
+      </w:r>
+      <w:proofErr w:type="spellEnd"/>
+      <w:r>
+        <w:rPr>
+          <w:rStyle w:val="keyword2"/>
+          <w:rFonts w:ascii="Consolas" w:eastAsia="Times New Roman" w:hAnsi="Consolas"/>
+          <w:sz w:val="18"/>
+          <w:szCs w:val="18"/>
+        </w:rPr>
+        <w:t xml:space="preserve"> </w:t>
+      </w:r>
+      <w:proofErr w:type="spellStart"/>
       <w:r>
         <w:rPr>
           <w:rFonts w:ascii="Consolas" w:eastAsia="Times New Roman" w:hAnsi="Consolas"/>
@@ -1747,7 +1929,45 @@
           <w:szCs w:val="18"/>
           <w:bdr w:val="none" w:sz="0" w:space="0" w:color="auto" w:frame="1"/>
         </w:rPr>
-        <w:t>rpc = window.XMLHttpRequest();</w:t>
+        <w:t>rpc</w:t>
+      </w:r>
+      <w:proofErr w:type="spellEnd"/>
+      <w:r>
+        <w:rPr>
+          <w:rFonts w:ascii="Consolas" w:eastAsia="Times New Roman" w:hAnsi="Consolas"/>
+          <w:i/>
+          <w:color w:val="FF0000"/>
+          <w:sz w:val="18"/>
+          <w:szCs w:val="18"/>
+          <w:bdr w:val="none" w:sz="0" w:space="0" w:color="auto" w:frame="1"/>
+        </w:rPr>
+        <w:t xml:space="preserve"> = </w:t>
+      </w:r>
+      <w:proofErr w:type="spellStart"/>
+      <w:proofErr w:type="gramStart"/>
+      <w:r>
+        <w:rPr>
+          <w:rFonts w:ascii="Consolas" w:eastAsia="Times New Roman" w:hAnsi="Consolas"/>
+          <w:i/>
+          <w:color w:val="FF0000"/>
+          <w:sz w:val="18"/>
+          <w:szCs w:val="18"/>
+          <w:bdr w:val="none" w:sz="0" w:space="0" w:color="auto" w:frame="1"/>
+        </w:rPr>
+        <w:t>window.XMLHttpRequest</w:t>
+      </w:r>
+      <w:proofErr w:type="spellEnd"/>
+      <w:proofErr w:type="gramEnd"/>
+      <w:r>
+        <w:rPr>
+          <w:rFonts w:ascii="Consolas" w:eastAsia="Times New Roman" w:hAnsi="Consolas"/>
+          <w:i/>
+          <w:color w:val="FF0000"/>
+          <w:sz w:val="18"/>
+          <w:szCs w:val="18"/>
+          <w:bdr w:val="none" w:sz="0" w:space="0" w:color="auto" w:frame="1"/>
+        </w:rPr>
+        <w:t>();</w:t>
       </w:r>
       <w:r>
         <w:rPr>
@@ -1851,7 +2071,15 @@
         <w:t xml:space="preserve">have introduced extensions </w:t>
       </w:r>
       <w:r>
-        <w:t xml:space="preserve">such as require() </w:t>
+        <w:t xml:space="preserve">such as </w:t>
+      </w:r>
+      <w:proofErr w:type="gramStart"/>
+      <w:r>
+        <w:t>require(</w:t>
+      </w:r>
+      <w:proofErr w:type="gramEnd"/>
+      <w:r>
+        <w:t xml:space="preserve">) </w:t>
       </w:r>
       <w:r>
         <w:t>in</w:t>
@@ -1991,7 +2219,41 @@
           <w:szCs w:val="18"/>
           <w:bdr w:val="none" w:sz="0" w:space="0" w:color="auto" w:frame="1"/>
         </w:rPr>
-        <w:t xml:space="preserve"> OnUpdate(doc, meta) {    </w:t>
+        <w:t> </w:t>
+      </w:r>
+      <w:proofErr w:type="spellStart"/>
+      <w:proofErr w:type="gramStart"/>
+      <w:r>
+        <w:rPr>
+          <w:rFonts w:ascii="Consolas" w:eastAsia="Times New Roman" w:hAnsi="Consolas"/>
+          <w:color w:val="000000"/>
+          <w:sz w:val="18"/>
+          <w:szCs w:val="18"/>
+          <w:bdr w:val="none" w:sz="0" w:space="0" w:color="auto" w:frame="1"/>
+        </w:rPr>
+        <w:t>OnUpdate</w:t>
+      </w:r>
+      <w:proofErr w:type="spellEnd"/>
+      <w:r>
+        <w:rPr>
+          <w:rFonts w:ascii="Consolas" w:eastAsia="Times New Roman" w:hAnsi="Consolas"/>
+          <w:color w:val="000000"/>
+          <w:sz w:val="18"/>
+          <w:szCs w:val="18"/>
+          <w:bdr w:val="none" w:sz="0" w:space="0" w:color="auto" w:frame="1"/>
+        </w:rPr>
+        <w:t>(</w:t>
+      </w:r>
+      <w:proofErr w:type="gramEnd"/>
+      <w:r>
+        <w:rPr>
+          <w:rFonts w:ascii="Consolas" w:eastAsia="Times New Roman" w:hAnsi="Consolas"/>
+          <w:color w:val="000000"/>
+          <w:sz w:val="18"/>
+          <w:szCs w:val="18"/>
+          <w:bdr w:val="none" w:sz="0" w:space="0" w:color="auto" w:frame="1"/>
+        </w:rPr>
+        <w:t xml:space="preserve">doc, meta) {    </w:t>
       </w:r>
     </w:p>
     <w:p>
@@ -2052,7 +2314,27 @@
           <w:sz w:val="18"/>
           <w:szCs w:val="18"/>
         </w:rPr>
-        <w:t> 'dest' is a bucket alias binding</w:t>
+        <w:t> '</w:t>
+      </w:r>
+      <w:proofErr w:type="spellStart"/>
+      <w:r>
+        <w:rPr>
+          <w:rStyle w:val="comment2"/>
+          <w:rFonts w:ascii="Consolas" w:eastAsia="Times New Roman" w:hAnsi="Consolas"/>
+          <w:sz w:val="18"/>
+          <w:szCs w:val="18"/>
+        </w:rPr>
+        <w:t>dest</w:t>
+      </w:r>
+      <w:proofErr w:type="spellEnd"/>
+      <w:r>
+        <w:rPr>
+          <w:rStyle w:val="comment2"/>
+          <w:rFonts w:ascii="Consolas" w:eastAsia="Times New Roman" w:hAnsi="Consolas"/>
+          <w:sz w:val="18"/>
+          <w:szCs w:val="18"/>
+        </w:rPr>
+        <w:t>' is a bucket alias binding</w:t>
       </w:r>
     </w:p>
     <w:p>
@@ -2089,6 +2371,7 @@
         </w:rPr>
         <w:t xml:space="preserve">  </w:t>
       </w:r>
+      <w:proofErr w:type="spellStart"/>
       <w:r>
         <w:rPr>
           <w:rStyle w:val="keyword2"/>
@@ -2098,15 +2381,82 @@
         </w:rPr>
         <w:t>var</w:t>
       </w:r>
-      <w:r>
-        <w:rPr>
-          <w:rFonts w:ascii="Consolas" w:eastAsia="Times New Roman" w:hAnsi="Consolas"/>
-          <w:color w:val="000000"/>
-          <w:sz w:val="18"/>
-          <w:szCs w:val="18"/>
-          <w:bdr w:val="none" w:sz="0" w:space="0" w:color="auto" w:frame="1"/>
-        </w:rPr>
-        <w:t xml:space="preserve"> val = dest[meta.id];      </w:t>
+      <w:proofErr w:type="spellEnd"/>
+      <w:r>
+        <w:rPr>
+          <w:rFonts w:ascii="Consolas" w:eastAsia="Times New Roman" w:hAnsi="Consolas"/>
+          <w:color w:val="000000"/>
+          <w:sz w:val="18"/>
+          <w:szCs w:val="18"/>
+          <w:bdr w:val="none" w:sz="0" w:space="0" w:color="auto" w:frame="1"/>
+        </w:rPr>
+        <w:t> </w:t>
+      </w:r>
+      <w:proofErr w:type="spellStart"/>
+      <w:r>
+        <w:rPr>
+          <w:rFonts w:ascii="Consolas" w:eastAsia="Times New Roman" w:hAnsi="Consolas"/>
+          <w:color w:val="000000"/>
+          <w:sz w:val="18"/>
+          <w:szCs w:val="18"/>
+          <w:bdr w:val="none" w:sz="0" w:space="0" w:color="auto" w:frame="1"/>
+        </w:rPr>
+        <w:t>val</w:t>
+      </w:r>
+      <w:proofErr w:type="spellEnd"/>
+      <w:r>
+        <w:rPr>
+          <w:rFonts w:ascii="Consolas" w:eastAsia="Times New Roman" w:hAnsi="Consolas"/>
+          <w:color w:val="000000"/>
+          <w:sz w:val="18"/>
+          <w:szCs w:val="18"/>
+          <w:bdr w:val="none" w:sz="0" w:space="0" w:color="auto" w:frame="1"/>
+        </w:rPr>
+        <w:t> = </w:t>
+      </w:r>
+      <w:proofErr w:type="spellStart"/>
+      <w:r>
+        <w:rPr>
+          <w:rFonts w:ascii="Consolas" w:eastAsia="Times New Roman" w:hAnsi="Consolas"/>
+          <w:color w:val="000000"/>
+          <w:sz w:val="18"/>
+          <w:szCs w:val="18"/>
+          <w:bdr w:val="none" w:sz="0" w:space="0" w:color="auto" w:frame="1"/>
+        </w:rPr>
+        <w:t>dest</w:t>
+      </w:r>
+      <w:proofErr w:type="spellEnd"/>
+      <w:r>
+        <w:rPr>
+          <w:rFonts w:ascii="Consolas" w:eastAsia="Times New Roman" w:hAnsi="Consolas"/>
+          <w:color w:val="000000"/>
+          <w:sz w:val="18"/>
+          <w:szCs w:val="18"/>
+          <w:bdr w:val="none" w:sz="0" w:space="0" w:color="auto" w:frame="1"/>
+        </w:rPr>
+        <w:t>[meta.id</w:t>
+      </w:r>
+      <w:proofErr w:type="gramStart"/>
+      <w:r>
+        <w:rPr>
+          <w:rFonts w:ascii="Consolas" w:eastAsia="Times New Roman" w:hAnsi="Consolas"/>
+          <w:color w:val="000000"/>
+          <w:sz w:val="18"/>
+          <w:szCs w:val="18"/>
+          <w:bdr w:val="none" w:sz="0" w:space="0" w:color="auto" w:frame="1"/>
+        </w:rPr>
+        <w:t xml:space="preserve">];   </w:t>
+      </w:r>
+      <w:proofErr w:type="gramEnd"/>
+      <w:r>
+        <w:rPr>
+          <w:rFonts w:ascii="Consolas" w:eastAsia="Times New Roman" w:hAnsi="Consolas"/>
+          <w:color w:val="000000"/>
+          <w:sz w:val="18"/>
+          <w:szCs w:val="18"/>
+          <w:bdr w:val="none" w:sz="0" w:space="0" w:color="auto" w:frame="1"/>
+        </w:rPr>
+        <w:t xml:space="preserve">   </w:t>
       </w:r>
       <w:r>
         <w:rPr>
@@ -2216,8 +2566,32 @@
           <w:szCs w:val="18"/>
           <w:bdr w:val="none" w:sz="0" w:space="0" w:color="auto" w:frame="1"/>
         </w:rPr>
-        <w:t>  dest[</w:t>
-      </w:r>
+        <w:t>  </w:t>
+      </w:r>
+      <w:proofErr w:type="spellStart"/>
+      <w:r>
+        <w:rPr>
+          <w:rFonts w:ascii="Consolas" w:eastAsia="Times New Roman" w:hAnsi="Consolas"/>
+          <w:color w:val="000000"/>
+          <w:sz w:val="18"/>
+          <w:szCs w:val="18"/>
+          <w:bdr w:val="none" w:sz="0" w:space="0" w:color="auto" w:frame="1"/>
+        </w:rPr>
+        <w:t>dest</w:t>
+      </w:r>
+      <w:proofErr w:type="spellEnd"/>
+      <w:r>
+        <w:rPr>
+          <w:rFonts w:ascii="Consolas" w:eastAsia="Times New Roman" w:hAnsi="Consolas"/>
+          <w:color w:val="000000"/>
+          <w:sz w:val="18"/>
+          <w:szCs w:val="18"/>
+          <w:bdr w:val="none" w:sz="0" w:space="0" w:color="auto" w:frame="1"/>
+        </w:rPr>
+        <w:t>[</w:t>
+      </w:r>
+      <w:proofErr w:type="spellStart"/>
+      <w:proofErr w:type="gramStart"/>
       <w:r>
         <w:rPr>
           <w:rFonts w:ascii="Consolas" w:eastAsia="Times New Roman" w:hAnsi="Consolas"/>
@@ -2228,6 +2602,8 @@
         </w:rPr>
         <w:t>val.parent</w:t>
       </w:r>
+      <w:proofErr w:type="spellEnd"/>
+      <w:proofErr w:type="gramEnd"/>
       <w:r>
         <w:rPr>
           <w:rFonts w:ascii="Consolas" w:eastAsia="Times New Roman" w:hAnsi="Consolas"/>
@@ -2393,7 +2769,40 @@
           <w:szCs w:val="18"/>
           <w:bdr w:val="none" w:sz="0" w:space="0" w:color="auto" w:frame="1"/>
         </w:rPr>
-        <w:t xml:space="preserve"> dest[meta.id];  </w:t>
+        <w:t> </w:t>
+      </w:r>
+      <w:proofErr w:type="spellStart"/>
+      <w:r>
+        <w:rPr>
+          <w:rFonts w:ascii="Consolas" w:eastAsia="Times New Roman" w:hAnsi="Consolas"/>
+          <w:color w:val="000000"/>
+          <w:sz w:val="18"/>
+          <w:szCs w:val="18"/>
+          <w:bdr w:val="none" w:sz="0" w:space="0" w:color="auto" w:frame="1"/>
+        </w:rPr>
+        <w:t>dest</w:t>
+      </w:r>
+      <w:proofErr w:type="spellEnd"/>
+      <w:r>
+        <w:rPr>
+          <w:rFonts w:ascii="Consolas" w:eastAsia="Times New Roman" w:hAnsi="Consolas"/>
+          <w:color w:val="000000"/>
+          <w:sz w:val="18"/>
+          <w:szCs w:val="18"/>
+          <w:bdr w:val="none" w:sz="0" w:space="0" w:color="auto" w:frame="1"/>
+        </w:rPr>
+        <w:t>[meta.id</w:t>
+      </w:r>
+      <w:proofErr w:type="gramStart"/>
+      <w:r>
+        <w:rPr>
+          <w:rFonts w:ascii="Consolas" w:eastAsia="Times New Roman" w:hAnsi="Consolas"/>
+          <w:color w:val="000000"/>
+          <w:sz w:val="18"/>
+          <w:szCs w:val="18"/>
+          <w:bdr w:val="none" w:sz="0" w:space="0" w:color="auto" w:frame="1"/>
+        </w:rPr>
+        <w:t xml:space="preserve">];  </w:t>
       </w:r>
       <w:r>
         <w:rPr>
@@ -2405,6 +2814,7 @@
         </w:rPr>
         <w:t xml:space="preserve"> </w:t>
       </w:r>
+      <w:proofErr w:type="gramEnd"/>
       <w:r>
         <w:rPr>
           <w:rFonts w:ascii="Consolas" w:eastAsia="Times New Roman" w:hAnsi="Consolas"/>
@@ -2552,10 +2962,26 @@
     </w:p>
     <w:p>
       <w:r>
-        <w:t xml:space="preserve">An additional function, log() has been introduced to the language, which allows handlers to log messages. These </w:t>
-      </w:r>
-      <w:r>
-        <w:t xml:space="preserve">messages go into the eventing data directory and do not contain any system log messages. </w:t>
+        <w:t xml:space="preserve">An additional function, </w:t>
+      </w:r>
+      <w:proofErr w:type="gramStart"/>
+      <w:r>
+        <w:t>log(</w:t>
+      </w:r>
+      <w:proofErr w:type="gramEnd"/>
+      <w:r>
+        <w:t xml:space="preserve">) has been introduced to the language, which allows handlers to log messages. These </w:t>
+      </w:r>
+      <w:r>
+        <w:t xml:space="preserve">messages go into the </w:t>
+      </w:r>
+      <w:proofErr w:type="spellStart"/>
+      <w:r>
+        <w:t>eventing</w:t>
+      </w:r>
+      <w:proofErr w:type="spellEnd"/>
+      <w:r>
+        <w:t xml:space="preserve"> data directory and do not contain any system log messages. </w:t>
       </w:r>
       <w:r>
         <w:t xml:space="preserve">The function takes a string to write to the file. </w:t>
@@ -2611,7 +3037,41 @@
           <w:szCs w:val="18"/>
           <w:bdr w:val="none" w:sz="0" w:space="0" w:color="auto" w:frame="1"/>
         </w:rPr>
-        <w:t xml:space="preserve"> OnUpdate(doc, meta) {    </w:t>
+        <w:t> </w:t>
+      </w:r>
+      <w:proofErr w:type="spellStart"/>
+      <w:proofErr w:type="gramStart"/>
+      <w:r>
+        <w:rPr>
+          <w:rFonts w:ascii="Consolas" w:eastAsia="Times New Roman" w:hAnsi="Consolas"/>
+          <w:color w:val="000000"/>
+          <w:sz w:val="18"/>
+          <w:szCs w:val="18"/>
+          <w:bdr w:val="none" w:sz="0" w:space="0" w:color="auto" w:frame="1"/>
+        </w:rPr>
+        <w:t>OnUpdate</w:t>
+      </w:r>
+      <w:proofErr w:type="spellEnd"/>
+      <w:r>
+        <w:rPr>
+          <w:rFonts w:ascii="Consolas" w:eastAsia="Times New Roman" w:hAnsi="Consolas"/>
+          <w:color w:val="000000"/>
+          <w:sz w:val="18"/>
+          <w:szCs w:val="18"/>
+          <w:bdr w:val="none" w:sz="0" w:space="0" w:color="auto" w:frame="1"/>
+        </w:rPr>
+        <w:t>(</w:t>
+      </w:r>
+      <w:proofErr w:type="gramEnd"/>
+      <w:r>
+        <w:rPr>
+          <w:rFonts w:ascii="Consolas" w:eastAsia="Times New Roman" w:hAnsi="Consolas"/>
+          <w:color w:val="000000"/>
+          <w:sz w:val="18"/>
+          <w:szCs w:val="18"/>
+          <w:bdr w:val="none" w:sz="0" w:space="0" w:color="auto" w:frame="1"/>
+        </w:rPr>
+        <w:t xml:space="preserve">doc, meta) {    </w:t>
       </w:r>
     </w:p>
     <w:p>
@@ -2644,8 +3104,20 @@
           <w:szCs w:val="18"/>
           <w:bdr w:val="none" w:sz="0" w:space="0" w:color="auto" w:frame="1"/>
         </w:rPr>
-        <w:t xml:space="preserve">   log(</w:t>
-      </w:r>
+        <w:t xml:space="preserve">   </w:t>
+      </w:r>
+      <w:proofErr w:type="gramStart"/>
+      <w:r>
+        <w:rPr>
+          <w:rFonts w:ascii="Consolas" w:eastAsia="Times New Roman" w:hAnsi="Consolas"/>
+          <w:color w:val="000000"/>
+          <w:sz w:val="18"/>
+          <w:szCs w:val="18"/>
+          <w:bdr w:val="none" w:sz="0" w:space="0" w:color="auto" w:frame="1"/>
+        </w:rPr>
+        <w:t>log(</w:t>
+      </w:r>
+      <w:proofErr w:type="gramEnd"/>
       <w:r>
         <w:rPr>
           <w:rStyle w:val="string2"/>
@@ -2772,11 +3244,19 @@
         </w:rPr>
         <w:t>for (</w:t>
       </w:r>
+      <w:proofErr w:type="spellStart"/>
       <w:r>
         <w:rPr>
           <w:i/>
         </w:rPr>
-        <w:t>var &lt;</w:t>
+        <w:t>var</w:t>
+      </w:r>
+      <w:proofErr w:type="spellEnd"/>
+      <w:r>
+        <w:rPr>
+          <w:i/>
+        </w:rPr>
+        <w:t xml:space="preserve"> &lt;</w:t>
       </w:r>
       <w:r>
         <w:rPr>
@@ -2953,7 +3433,41 @@
           <w:szCs w:val="18"/>
           <w:bdr w:val="none" w:sz="0" w:space="0" w:color="auto" w:frame="1"/>
         </w:rPr>
-        <w:t> OnUpdate(doc, meta) {  </w:t>
+        <w:t> </w:t>
+      </w:r>
+      <w:proofErr w:type="spellStart"/>
+      <w:proofErr w:type="gramStart"/>
+      <w:r>
+        <w:rPr>
+          <w:rFonts w:ascii="Consolas" w:eastAsia="Times New Roman" w:hAnsi="Consolas"/>
+          <w:color w:val="000000"/>
+          <w:sz w:val="18"/>
+          <w:szCs w:val="18"/>
+          <w:bdr w:val="none" w:sz="0" w:space="0" w:color="auto" w:frame="1"/>
+        </w:rPr>
+        <w:t>OnUpdate</w:t>
+      </w:r>
+      <w:proofErr w:type="spellEnd"/>
+      <w:r>
+        <w:rPr>
+          <w:rFonts w:ascii="Consolas" w:eastAsia="Times New Roman" w:hAnsi="Consolas"/>
+          <w:color w:val="000000"/>
+          <w:sz w:val="18"/>
+          <w:szCs w:val="18"/>
+          <w:bdr w:val="none" w:sz="0" w:space="0" w:color="auto" w:frame="1"/>
+        </w:rPr>
+        <w:t>(</w:t>
+      </w:r>
+      <w:proofErr w:type="gramEnd"/>
+      <w:r>
+        <w:rPr>
+          <w:rFonts w:ascii="Consolas" w:eastAsia="Times New Roman" w:hAnsi="Consolas"/>
+          <w:color w:val="000000"/>
+          <w:sz w:val="18"/>
+          <w:szCs w:val="18"/>
+          <w:bdr w:val="none" w:sz="0" w:space="0" w:color="auto" w:frame="1"/>
+        </w:rPr>
+        <w:t>doc, meta) {  </w:t>
       </w:r>
     </w:p>
     <w:p>
@@ -2990,6 +3504,7 @@
         </w:rPr>
         <w:t>    </w:t>
       </w:r>
+      <w:proofErr w:type="spellStart"/>
       <w:r>
         <w:rPr>
           <w:rStyle w:val="keyword2"/>
@@ -2999,6 +3514,7 @@
         </w:rPr>
         <w:t>var</w:t>
       </w:r>
+      <w:proofErr w:type="spellEnd"/>
       <w:r>
         <w:rPr>
           <w:rFonts w:ascii="Consolas" w:eastAsia="Times New Roman" w:hAnsi="Consolas"/>
@@ -3044,6 +3560,7 @@
         </w:rPr>
         <w:t>    </w:t>
       </w:r>
+      <w:proofErr w:type="spellStart"/>
       <w:r>
         <w:rPr>
           <w:rStyle w:val="keyword2"/>
@@ -3053,6 +3570,7 @@
         </w:rPr>
         <w:t>var</w:t>
       </w:r>
+      <w:proofErr w:type="spellEnd"/>
       <w:r>
         <w:rPr>
           <w:rFonts w:ascii="Consolas" w:eastAsia="Times New Roman" w:hAnsi="Consolas"/>
@@ -3283,6 +3801,7 @@
         </w:rPr>
         <w:t>$</w:t>
       </w:r>
+      <w:proofErr w:type="gramStart"/>
       <w:r>
         <w:rPr>
           <w:rFonts w:ascii="Consolas" w:eastAsia="Times New Roman" w:hAnsi="Consolas"/>
@@ -3313,6 +3832,7 @@
         </w:rPr>
         <w:t xml:space="preserve">  </w:t>
       </w:r>
+      <w:proofErr w:type="gramEnd"/>
       <w:r>
         <w:rPr>
           <w:rFonts w:ascii="Consolas" w:eastAsia="Times New Roman" w:hAnsi="Consolas"/>
@@ -3435,6 +3955,7 @@
         </w:rPr>
         <w:t> (</w:t>
       </w:r>
+      <w:proofErr w:type="spellStart"/>
       <w:r>
         <w:rPr>
           <w:rStyle w:val="keyword2"/>
@@ -3444,6 +3965,7 @@
         </w:rPr>
         <w:t>var</w:t>
       </w:r>
+      <w:proofErr w:type="spellEnd"/>
       <w:r>
         <w:rPr>
           <w:rFonts w:ascii="Consolas" w:eastAsia="Times New Roman" w:hAnsi="Consolas"/>
@@ -3483,6 +4005,7 @@
         </w:rPr>
         <w:t xml:space="preserve"> </w:t>
       </w:r>
+      <w:proofErr w:type="gramStart"/>
       <w:r>
         <w:rPr>
           <w:rFonts w:ascii="Consolas" w:eastAsia="Times New Roman" w:hAnsi="Consolas"/>
@@ -3500,7 +4023,17 @@
           <w:sz w:val="18"/>
           <w:szCs w:val="18"/>
         </w:rPr>
-        <w:t>// Stream results using 'for' iterator</w:t>
+        <w:t>/</w:t>
+      </w:r>
+      <w:proofErr w:type="gramEnd"/>
+      <w:r>
+        <w:rPr>
+          <w:rStyle w:val="comment2"/>
+          <w:rFonts w:ascii="Consolas" w:eastAsia="Times New Roman" w:hAnsi="Consolas"/>
+          <w:sz w:val="18"/>
+          <w:szCs w:val="18"/>
+        </w:rPr>
+        <w:t>/ Stream results using 'for' iterator</w:t>
       </w:r>
       <w:r>
         <w:rPr>
@@ -3590,6 +4123,7 @@
         </w:rPr>
         <w:t>        </w:t>
       </w:r>
+      <w:proofErr w:type="gramStart"/>
       <w:r>
         <w:rPr>
           <w:rStyle w:val="keyword2"/>
@@ -3607,7 +4141,18 @@
           <w:szCs w:val="18"/>
           <w:bdr w:val="none" w:sz="0" w:space="0" w:color="auto" w:frame="1"/>
         </w:rPr>
-        <w:t xml:space="preserve">;                   </w:t>
+        <w:t xml:space="preserve">;   </w:t>
+      </w:r>
+      <w:proofErr w:type="gramEnd"/>
+      <w:r>
+        <w:rPr>
+          <w:rFonts w:ascii="Consolas" w:eastAsia="Times New Roman" w:hAnsi="Consolas"/>
+          <w:color w:val="000000"/>
+          <w:sz w:val="18"/>
+          <w:szCs w:val="18"/>
+          <w:bdr w:val="none" w:sz="0" w:space="0" w:color="auto" w:frame="1"/>
+        </w:rPr>
+        <w:t xml:space="preserve">                </w:t>
       </w:r>
       <w:r>
         <w:rPr>
@@ -3739,7 +4284,23 @@
         <w:t xml:space="preserve">Functions can register to observe wall clock time events. </w:t>
       </w:r>
       <w:r>
-        <w:t>Timers are sharded across eventing nodes, and so are scalable. For this reason, there is no guarantee that a timer will fire on the same node on which it was registered</w:t>
+        <w:t xml:space="preserve">Timers are </w:t>
+      </w:r>
+      <w:proofErr w:type="spellStart"/>
+      <w:r>
+        <w:t>sharded</w:t>
+      </w:r>
+      <w:proofErr w:type="spellEnd"/>
+      <w:r>
+        <w:t xml:space="preserve"> across </w:t>
+      </w:r>
+      <w:proofErr w:type="spellStart"/>
+      <w:r>
+        <w:t>eventing</w:t>
+      </w:r>
+      <w:proofErr w:type="spellEnd"/>
+      <w:r>
+        <w:t xml:space="preserve"> nodes, and so are scalable. For this reason, there is no guarantee that a timer will fire on the same node on which it was registered</w:t>
       </w:r>
       <w:r>
         <w:t xml:space="preserve"> or </w:t>
@@ -3841,6 +4402,8 @@
           <w:szCs w:val="18"/>
         </w:rPr>
       </w:pPr>
+      <w:proofErr w:type="spellStart"/>
+      <w:proofErr w:type="gramStart"/>
       <w:r>
         <w:rPr>
           <w:rStyle w:val="keyword2"/>
@@ -3859,6 +4422,7 @@
         </w:rPr>
         <w:t>imer</w:t>
       </w:r>
+      <w:proofErr w:type="spellEnd"/>
       <w:r>
         <w:rPr>
           <w:rFonts w:ascii="Consolas" w:hAnsi="Consolas" w:cs="Consolas"/>
@@ -3868,6 +4432,7 @@
         </w:rPr>
         <w:t>(</w:t>
       </w:r>
+      <w:proofErr w:type="gramEnd"/>
       <w:r>
         <w:rPr>
           <w:rFonts w:ascii="Consolas" w:hAnsi="Consolas" w:cs="Consolas"/>
@@ -4084,6 +4649,8 @@
           <w:szCs w:val="18"/>
         </w:rPr>
       </w:pPr>
+      <w:proofErr w:type="spellStart"/>
+      <w:proofErr w:type="gramStart"/>
       <w:r>
         <w:rPr>
           <w:rStyle w:val="keyword2"/>
@@ -4093,6 +4660,7 @@
         </w:rPr>
         <w:t>cancelTimer</w:t>
       </w:r>
+      <w:proofErr w:type="spellEnd"/>
       <w:r>
         <w:rPr>
           <w:rFonts w:ascii="Consolas" w:hAnsi="Consolas" w:cs="Consolas"/>
@@ -4102,6 +4670,7 @@
         </w:rPr>
         <w:t>(</w:t>
       </w:r>
+      <w:proofErr w:type="gramEnd"/>
       <w:r>
         <w:rPr>
           <w:rFonts w:ascii="Consolas" w:hAnsi="Consolas" w:cs="Consolas"/>
@@ -4146,9 +4715,11 @@
         <w:pStyle w:val="Heading3"/>
         <w:jc w:val="both"/>
       </w:pPr>
+      <w:proofErr w:type="spellStart"/>
       <w:r>
         <w:t>cURL</w:t>
       </w:r>
+      <w:proofErr w:type="spellEnd"/>
     </w:p>
     <w:p>
       <w:pPr>
@@ -4165,39 +4736,48 @@
         </w:rPr>
         <w:t xml:space="preserve">The </w:t>
       </w:r>
+      <w:proofErr w:type="spellStart"/>
       <w:r>
         <w:rPr>
           <w:rFonts w:cstheme="minorHAnsi"/>
           <w:lang w:val="en-IN"/>
         </w:rPr>
-        <w:t xml:space="preserve">cURL </w:t>
-      </w:r>
+        <w:t>cURL</w:t>
+      </w:r>
+      <w:proofErr w:type="spellEnd"/>
       <w:r>
         <w:rPr>
           <w:rFonts w:cstheme="minorHAnsi"/>
           <w:lang w:val="en-IN"/>
         </w:rPr>
-        <w:t xml:space="preserve">feature </w:t>
+        <w:t xml:space="preserve"> </w:t>
       </w:r>
       <w:r>
         <w:rPr>
           <w:rFonts w:cstheme="minorHAnsi"/>
           <w:lang w:val="en-IN"/>
         </w:rPr>
-        <w:t xml:space="preserve">provides a way of interacting with external entities </w:t>
+        <w:t xml:space="preserve">feature </w:t>
       </w:r>
       <w:r>
         <w:rPr>
           <w:rFonts w:cstheme="minorHAnsi"/>
           <w:lang w:val="en-IN"/>
         </w:rPr>
-        <w:t xml:space="preserve">using HTTP </w:t>
+        <w:t xml:space="preserve">provides a way of interacting with external entities </w:t>
       </w:r>
       <w:r>
         <w:rPr>
           <w:rFonts w:cstheme="minorHAnsi"/>
           <w:lang w:val="en-IN"/>
         </w:rPr>
+        <w:t xml:space="preserve">using HTTP </w:t>
+      </w:r>
+      <w:r>
+        <w:rPr>
+          <w:rFonts w:cstheme="minorHAnsi"/>
+          <w:lang w:val="en-IN"/>
+        </w:rPr>
         <w:t>from event handlers.</w:t>
       </w:r>
     </w:p>
@@ -4231,15 +4811,18 @@
       </w:r>
     </w:p>
     <w:p>
+      <w:proofErr w:type="spellStart"/>
       <w:r>
         <w:t>response</w:t>
       </w:r>
       <w:r>
         <w:t>_object</w:t>
       </w:r>
+      <w:proofErr w:type="spellEnd"/>
       <w:r>
         <w:t xml:space="preserve"> = </w:t>
       </w:r>
+      <w:proofErr w:type="gramStart"/>
       <w:r>
         <w:rPr>
           <w:b/>
@@ -4254,17 +4837,23 @@
         </w:rPr>
         <w:t>(</w:t>
       </w:r>
+      <w:proofErr w:type="gramEnd"/>
       <w:r>
         <w:t xml:space="preserve">method, binding, </w:t>
       </w:r>
       <w:r>
         <w:t>[</w:t>
       </w:r>
+      <w:proofErr w:type="spellStart"/>
       <w:r>
         <w:t>request</w:t>
       </w:r>
       <w:r>
-        <w:t>_object]</w:t>
+        <w:t>_object</w:t>
+      </w:r>
+      <w:proofErr w:type="spellEnd"/>
+      <w:r>
+        <w:t>]</w:t>
       </w:r>
       <w:r>
         <w:rPr>
@@ -4311,7 +4900,15 @@
     </w:p>
     <w:p>
       <w:r>
-        <w:t>The HTTP method of the cURL request. Must be a string having one of the following values</w:t>
+        <w:t xml:space="preserve">The HTTP method of the </w:t>
+      </w:r>
+      <w:proofErr w:type="spellStart"/>
+      <w:r>
+        <w:t>cURL</w:t>
+      </w:r>
+      <w:proofErr w:type="spellEnd"/>
+      <w:r>
+        <w:t xml:space="preserve"> request. Must be a string having one of the following values</w:t>
       </w:r>
       <w:r>
         <w:t>:</w:t>
@@ -4357,7 +4954,15 @@
     </w:p>
     <w:p>
       <w:r>
-        <w:t>The cURL binding</w:t>
+        <w:t xml:space="preserve">The </w:t>
+      </w:r>
+      <w:proofErr w:type="spellStart"/>
+      <w:r>
+        <w:t>cURL</w:t>
+      </w:r>
+      <w:proofErr w:type="spellEnd"/>
+      <w:r>
+        <w:t xml:space="preserve"> binding</w:t>
       </w:r>
       <w:r>
         <w:t xml:space="preserve"> that represents the http endpoint URL that will be accessed by this call</w:t>
@@ -4371,19 +4976,29 @@
       <w:pPr>
         <w:pStyle w:val="Heading5"/>
       </w:pPr>
+      <w:proofErr w:type="spellStart"/>
       <w:r>
         <w:t>request</w:t>
       </w:r>
       <w:r>
         <w:t>_object</w:t>
       </w:r>
+      <w:proofErr w:type="spellEnd"/>
     </w:p>
     <w:p>
       <w:r>
         <w:t xml:space="preserve">This </w:t>
       </w:r>
       <w:r>
-        <w:t xml:space="preserve">parameter captures the request and related information. The request_object is a </w:t>
+        <w:t xml:space="preserve">parameter captures the request and related information. The </w:t>
+      </w:r>
+      <w:proofErr w:type="spellStart"/>
+      <w:r>
+        <w:t>request_object</w:t>
+      </w:r>
+      <w:proofErr w:type="spellEnd"/>
+      <w:r>
+        <w:t xml:space="preserve"> is a </w:t>
       </w:r>
       <w:r>
         <w:t xml:space="preserve">JavaScript </w:t>
@@ -4572,10 +5187,12 @@
         <w:pStyle w:val="Heading6"/>
         <w:ind w:left="720"/>
       </w:pPr>
+      <w:proofErr w:type="spellStart"/>
       <w:r>
         <w:lastRenderedPageBreak/>
         <w:t>params</w:t>
       </w:r>
+      <w:proofErr w:type="spellEnd"/>
     </w:p>
     <w:p>
       <w:pPr>
@@ -4597,7 +5214,15 @@
         <w:t xml:space="preserve">alue pairs. </w:t>
       </w:r>
       <w:r>
-        <w:t xml:space="preserve">Keys must be strings, and values must be string, number or boolean. </w:t>
+        <w:t xml:space="preserve">Keys must be strings, and values must be string, number or </w:t>
+      </w:r>
+      <w:proofErr w:type="spellStart"/>
+      <w:r>
+        <w:t>boolean</w:t>
+      </w:r>
+      <w:proofErr w:type="spellEnd"/>
+      <w:r>
+        <w:t xml:space="preserve">. </w:t>
       </w:r>
       <w:r>
         <w:t>Th</w:t>
@@ -4636,9 +5261,11 @@
       <w:r>
         <w:t>Return value (</w:t>
       </w:r>
+      <w:proofErr w:type="spellStart"/>
       <w:r>
         <w:t>response_object</w:t>
       </w:r>
+      <w:proofErr w:type="spellEnd"/>
       <w:r>
         <w:t>)</w:t>
       </w:r>
@@ -4654,7 +5281,21 @@
         <w:rPr>
           <w:rFonts w:cstheme="minorHAnsi"/>
         </w:rPr>
-        <w:t>The returned value from the cURL call which captures the response o</w:t>
+        <w:t xml:space="preserve">The returned value from the </w:t>
+      </w:r>
+      <w:proofErr w:type="spellStart"/>
+      <w:r>
+        <w:rPr>
+          <w:rFonts w:cstheme="minorHAnsi"/>
+        </w:rPr>
+        <w:t>cURL</w:t>
+      </w:r>
+      <w:proofErr w:type="spellEnd"/>
+      <w:r>
+        <w:rPr>
+          <w:rFonts w:cstheme="minorHAnsi"/>
+        </w:rPr>
+        <w:t xml:space="preserve"> call which captures the response o</w:t>
       </w:r>
       <w:r>
         <w:rPr>
@@ -4780,16 +5421,24 @@
         </w:rPr>
         <w:t xml:space="preserve">When an unexpected error occurs, a JavaScript exception of type </w:t>
       </w:r>
+      <w:proofErr w:type="spellStart"/>
       <w:r>
         <w:rPr>
           <w:rFonts w:cstheme="minorHAnsi"/>
         </w:rPr>
-        <w:t>CurlError inheriting from the JavaScript Error class will be thrown</w:t>
-      </w:r>
+        <w:t>CurlError</w:t>
+      </w:r>
+      <w:proofErr w:type="spellEnd"/>
       <w:r>
         <w:rPr>
           <w:rFonts w:cstheme="minorHAnsi"/>
         </w:rPr>
+        <w:t xml:space="preserve"> inheriting from the JavaScript Error class will be thrown</w:t>
+      </w:r>
+      <w:r>
+        <w:rPr>
+          <w:rFonts w:cstheme="minorHAnsi"/>
+        </w:rPr>
         <w:t>.</w:t>
       </w:r>
     </w:p>
@@ -4818,14 +5467,22 @@
         <w:rPr>
           <w:rFonts w:cstheme="minorHAnsi"/>
         </w:rPr>
-        <w:t>To access a HTTP server using c</w:t>
-      </w:r>
+        <w:t xml:space="preserve">To access a HTTP server using </w:t>
+      </w:r>
+      <w:proofErr w:type="spellStart"/>
       <w:r>
         <w:rPr>
           <w:rFonts w:cstheme="minorHAnsi"/>
         </w:rPr>
+        <w:t>c</w:t>
+      </w:r>
+      <w:r>
+        <w:rPr>
+          <w:rFonts w:cstheme="minorHAnsi"/>
+        </w:rPr>
         <w:t>URL</w:t>
       </w:r>
+      <w:proofErr w:type="spellEnd"/>
       <w:r>
         <w:rPr>
           <w:rFonts w:cstheme="minorHAnsi"/>
@@ -4836,7 +5493,21 @@
         <w:rPr>
           <w:rFonts w:cstheme="minorHAnsi"/>
         </w:rPr>
-        <w:t xml:space="preserve"> and pass the alias of the binding to curl() calls</w:t>
+        <w:t xml:space="preserve"> and pass the alias of the binding to </w:t>
+      </w:r>
+      <w:proofErr w:type="gramStart"/>
+      <w:r>
+        <w:rPr>
+          <w:rFonts w:cstheme="minorHAnsi"/>
+        </w:rPr>
+        <w:t>curl(</w:t>
+      </w:r>
+      <w:proofErr w:type="gramEnd"/>
+      <w:r>
+        <w:rPr>
+          <w:rFonts w:cstheme="minorHAnsi"/>
+        </w:rPr>
+        <w:t>) calls</w:t>
       </w:r>
       <w:r>
         <w:rPr>
@@ -5045,8 +5716,23 @@
         <w:rPr>
           <w:rFonts w:cstheme="minorHAnsi"/>
         </w:rPr>
-        <w:t xml:space="preserve">In the below example, a cURL request is created to the specified binding </w:t>
-      </w:r>
+        <w:t xml:space="preserve">In the below example, a </w:t>
+      </w:r>
+      <w:proofErr w:type="spellStart"/>
+      <w:r>
+        <w:rPr>
+          <w:rFonts w:cstheme="minorHAnsi"/>
+        </w:rPr>
+        <w:t>cURL</w:t>
+      </w:r>
+      <w:proofErr w:type="spellEnd"/>
+      <w:r>
+        <w:rPr>
+          <w:rFonts w:cstheme="minorHAnsi"/>
+        </w:rPr>
+        <w:t xml:space="preserve"> request is created to the specified binding </w:t>
+      </w:r>
+      <w:proofErr w:type="spellStart"/>
       <w:r>
         <w:rPr>
           <w:rFonts w:cstheme="minorHAnsi"/>
@@ -5054,6 +5740,7 @@
         </w:rPr>
         <w:t>profile_svc_binding</w:t>
       </w:r>
+      <w:proofErr w:type="spellEnd"/>
       <w:r>
         <w:rPr>
           <w:rFonts w:cstheme="minorHAnsi"/>
@@ -5099,6 +5786,7 @@
         </w:rPr>
         <w:t xml:space="preserve"> and the body being a JSON object. The response is a JSON object and is seen containing a field </w:t>
       </w:r>
+      <w:proofErr w:type="spellStart"/>
       <w:r>
         <w:rPr>
           <w:rFonts w:cstheme="minorHAnsi"/>
@@ -5106,11 +5794,26 @@
         </w:rPr>
         <w:t>profile_id</w:t>
       </w:r>
+      <w:proofErr w:type="spellEnd"/>
       <w:r>
         <w:rPr>
           <w:rFonts w:cstheme="minorHAnsi"/>
         </w:rPr>
-        <w:t>. In this example, the request is automatically encoded as application/json and response is automatically parsed from JSON response, as no explicit encoding is specified.</w:t>
+        <w:t>. In this example, the request is automatically encoded as application/</w:t>
+      </w:r>
+      <w:proofErr w:type="spellStart"/>
+      <w:r>
+        <w:rPr>
+          <w:rFonts w:cstheme="minorHAnsi"/>
+        </w:rPr>
+        <w:t>json</w:t>
+      </w:r>
+      <w:proofErr w:type="spellEnd"/>
+      <w:r>
+        <w:rPr>
+          <w:rFonts w:cstheme="minorHAnsi"/>
+        </w:rPr>
+        <w:t xml:space="preserve"> and response is automatically parsed from JSON response, as no explicit encoding is specified.</w:t>
       </w:r>
     </w:p>
     <w:p>
@@ -5144,6 +5847,7 @@
           <w:bdr w:val="none" w:sz="0" w:space="0" w:color="auto" w:frame="1"/>
         </w:rPr>
       </w:pPr>
+      <w:proofErr w:type="spellStart"/>
       <w:r>
         <w:rPr>
           <w:rFonts w:ascii="Consolas" w:eastAsia="Times New Roman" w:hAnsi="Consolas"/>
@@ -5156,6 +5860,7 @@
         </w:rPr>
         <w:t>var</w:t>
       </w:r>
+      <w:proofErr w:type="spellEnd"/>
       <w:r>
         <w:rPr>
           <w:rFonts w:ascii="Consolas" w:eastAsia="Times New Roman" w:hAnsi="Consolas"/>
@@ -5266,6 +5971,7 @@
         </w:rPr>
         <w:t xml:space="preserve">  </w:t>
       </w:r>
+      <w:proofErr w:type="spellStart"/>
       <w:r>
         <w:rPr>
           <w:rFonts w:ascii="Consolas" w:eastAsia="Times New Roman" w:hAnsi="Consolas"/>
@@ -5274,7 +5980,18 @@
           <w:szCs w:val="18"/>
           <w:bdr w:val="none" w:sz="0" w:space="0" w:color="auto" w:frame="1"/>
         </w:rPr>
-        <w:t>params:</w:t>
+        <w:t>params</w:t>
+      </w:r>
+      <w:proofErr w:type="spellEnd"/>
+      <w:r>
+        <w:rPr>
+          <w:rFonts w:ascii="Consolas" w:eastAsia="Times New Roman" w:hAnsi="Consolas"/>
+          <w:bCs/>
+          <w:sz w:val="18"/>
+          <w:szCs w:val="18"/>
+          <w:bdr w:val="none" w:sz="0" w:space="0" w:color="auto" w:frame="1"/>
+        </w:rPr>
+        <w:t>:</w:t>
       </w:r>
       <w:r>
         <w:rPr>
@@ -5846,6 +6563,7 @@
           <w:bdr w:val="none" w:sz="0" w:space="0" w:color="auto" w:frame="1"/>
         </w:rPr>
       </w:pPr>
+      <w:proofErr w:type="spellStart"/>
       <w:r>
         <w:rPr>
           <w:rFonts w:ascii="Consolas" w:eastAsia="Times New Roman" w:hAnsi="Consolas"/>
@@ -5858,6 +6576,7 @@
         </w:rPr>
         <w:t>var</w:t>
       </w:r>
+      <w:proofErr w:type="spellEnd"/>
       <w:r>
         <w:rPr>
           <w:rFonts w:ascii="Consolas" w:eastAsia="Times New Roman" w:hAnsi="Consolas"/>
@@ -5888,6 +6607,7 @@
         </w:rPr>
         <w:t xml:space="preserve"> = </w:t>
       </w:r>
+      <w:proofErr w:type="gramStart"/>
       <w:r>
         <w:rPr>
           <w:rFonts w:ascii="Consolas" w:eastAsia="Times New Roman" w:hAnsi="Consolas"/>
@@ -5896,7 +6616,40 @@
           <w:szCs w:val="18"/>
           <w:bdr w:val="none" w:sz="0" w:space="0" w:color="auto" w:frame="1"/>
         </w:rPr>
-        <w:t>curl('POST', profile_svc_binding, request);</w:t>
+        <w:t>curl(</w:t>
+      </w:r>
+      <w:proofErr w:type="gramEnd"/>
+      <w:r>
+        <w:rPr>
+          <w:rFonts w:ascii="Consolas" w:eastAsia="Times New Roman" w:hAnsi="Consolas"/>
+          <w:bCs/>
+          <w:sz w:val="18"/>
+          <w:szCs w:val="18"/>
+          <w:bdr w:val="none" w:sz="0" w:space="0" w:color="auto" w:frame="1"/>
+        </w:rPr>
+        <w:t xml:space="preserve">'POST', </w:t>
+      </w:r>
+      <w:proofErr w:type="spellStart"/>
+      <w:r>
+        <w:rPr>
+          <w:rFonts w:ascii="Consolas" w:eastAsia="Times New Roman" w:hAnsi="Consolas"/>
+          <w:bCs/>
+          <w:sz w:val="18"/>
+          <w:szCs w:val="18"/>
+          <w:bdr w:val="none" w:sz="0" w:space="0" w:color="auto" w:frame="1"/>
+        </w:rPr>
+        <w:t>profile_svc_binding</w:t>
+      </w:r>
+      <w:proofErr w:type="spellEnd"/>
+      <w:r>
+        <w:rPr>
+          <w:rFonts w:ascii="Consolas" w:eastAsia="Times New Roman" w:hAnsi="Consolas"/>
+          <w:bCs/>
+          <w:sz w:val="18"/>
+          <w:szCs w:val="18"/>
+          <w:bdr w:val="none" w:sz="0" w:space="0" w:color="auto" w:frame="1"/>
+        </w:rPr>
+        <w:t>, request);</w:t>
       </w:r>
     </w:p>
     <w:p>
@@ -5931,7 +6684,31 @@
           <w:szCs w:val="18"/>
           <w:bdr w:val="none" w:sz="0" w:space="0" w:color="auto" w:frame="1"/>
         </w:rPr>
-        <w:t>if (response.status == 200) {</w:t>
+        <w:t>if (</w:t>
+      </w:r>
+      <w:proofErr w:type="spellStart"/>
+      <w:proofErr w:type="gramStart"/>
+      <w:r>
+        <w:rPr>
+          <w:rFonts w:ascii="Consolas" w:eastAsia="Times New Roman" w:hAnsi="Consolas"/>
+          <w:bCs/>
+          <w:sz w:val="18"/>
+          <w:szCs w:val="18"/>
+          <w:bdr w:val="none" w:sz="0" w:space="0" w:color="auto" w:frame="1"/>
+        </w:rPr>
+        <w:t>response.status</w:t>
+      </w:r>
+      <w:proofErr w:type="spellEnd"/>
+      <w:proofErr w:type="gramEnd"/>
+      <w:r>
+        <w:rPr>
+          <w:rFonts w:ascii="Consolas" w:eastAsia="Times New Roman" w:hAnsi="Consolas"/>
+          <w:bCs/>
+          <w:sz w:val="18"/>
+          <w:szCs w:val="18"/>
+          <w:bdr w:val="none" w:sz="0" w:space="0" w:color="auto" w:frame="1"/>
+        </w:rPr>
+        <w:t xml:space="preserve"> == 200) {</w:t>
       </w:r>
     </w:p>
     <w:p>
@@ -5966,7 +6743,85 @@
           <w:szCs w:val="18"/>
           <w:bdr w:val="none" w:sz="0" w:space="0" w:color="auto" w:frame="1"/>
         </w:rPr>
-        <w:t xml:space="preserve">  var profile_id = response.body.profile_id;</w:t>
+        <w:t xml:space="preserve">  </w:t>
+      </w:r>
+      <w:proofErr w:type="spellStart"/>
+      <w:r>
+        <w:rPr>
+          <w:rFonts w:ascii="Consolas" w:eastAsia="Times New Roman" w:hAnsi="Consolas"/>
+          <w:bCs/>
+          <w:sz w:val="18"/>
+          <w:szCs w:val="18"/>
+          <w:bdr w:val="none" w:sz="0" w:space="0" w:color="auto" w:frame="1"/>
+        </w:rPr>
+        <w:t>var</w:t>
+      </w:r>
+      <w:proofErr w:type="spellEnd"/>
+      <w:r>
+        <w:rPr>
+          <w:rFonts w:ascii="Consolas" w:eastAsia="Times New Roman" w:hAnsi="Consolas"/>
+          <w:bCs/>
+          <w:sz w:val="18"/>
+          <w:szCs w:val="18"/>
+          <w:bdr w:val="none" w:sz="0" w:space="0" w:color="auto" w:frame="1"/>
+        </w:rPr>
+        <w:t xml:space="preserve"> </w:t>
+      </w:r>
+      <w:proofErr w:type="spellStart"/>
+      <w:r>
+        <w:rPr>
+          <w:rFonts w:ascii="Consolas" w:eastAsia="Times New Roman" w:hAnsi="Consolas"/>
+          <w:bCs/>
+          <w:sz w:val="18"/>
+          <w:szCs w:val="18"/>
+          <w:bdr w:val="none" w:sz="0" w:space="0" w:color="auto" w:frame="1"/>
+        </w:rPr>
+        <w:t>profile_id</w:t>
+      </w:r>
+      <w:proofErr w:type="spellEnd"/>
+      <w:r>
+        <w:rPr>
+          <w:rFonts w:ascii="Consolas" w:eastAsia="Times New Roman" w:hAnsi="Consolas"/>
+          <w:bCs/>
+          <w:sz w:val="18"/>
+          <w:szCs w:val="18"/>
+          <w:bdr w:val="none" w:sz="0" w:space="0" w:color="auto" w:frame="1"/>
+        </w:rPr>
+        <w:t xml:space="preserve"> = </w:t>
+      </w:r>
+      <w:proofErr w:type="spellStart"/>
+      <w:proofErr w:type="gramStart"/>
+      <w:r>
+        <w:rPr>
+          <w:rFonts w:ascii="Consolas" w:eastAsia="Times New Roman" w:hAnsi="Consolas"/>
+          <w:bCs/>
+          <w:sz w:val="18"/>
+          <w:szCs w:val="18"/>
+          <w:bdr w:val="none" w:sz="0" w:space="0" w:color="auto" w:frame="1"/>
+        </w:rPr>
+        <w:t>response.body</w:t>
+      </w:r>
+      <w:proofErr w:type="gramEnd"/>
+      <w:r>
+        <w:rPr>
+          <w:rFonts w:ascii="Consolas" w:eastAsia="Times New Roman" w:hAnsi="Consolas"/>
+          <w:bCs/>
+          <w:sz w:val="18"/>
+          <w:szCs w:val="18"/>
+          <w:bdr w:val="none" w:sz="0" w:space="0" w:color="auto" w:frame="1"/>
+        </w:rPr>
+        <w:t>.profile_id</w:t>
+      </w:r>
+      <w:proofErr w:type="spellEnd"/>
+      <w:r>
+        <w:rPr>
+          <w:rFonts w:ascii="Consolas" w:eastAsia="Times New Roman" w:hAnsi="Consolas"/>
+          <w:bCs/>
+          <w:sz w:val="18"/>
+          <w:szCs w:val="18"/>
+          <w:bdr w:val="none" w:sz="0" w:space="0" w:color="auto" w:frame="1"/>
+        </w:rPr>
+        <w:t>;</w:t>
       </w:r>
     </w:p>
     <w:p>
@@ -6001,7 +6856,51 @@
           <w:szCs w:val="18"/>
           <w:bdr w:val="none" w:sz="0" w:space="0" w:color="auto" w:frame="1"/>
         </w:rPr>
-        <w:t xml:space="preserve">  log("Successfully created profile " + profile_id);</w:t>
+        <w:t xml:space="preserve">  </w:t>
+      </w:r>
+      <w:proofErr w:type="gramStart"/>
+      <w:r>
+        <w:rPr>
+          <w:rFonts w:ascii="Consolas" w:eastAsia="Times New Roman" w:hAnsi="Consolas"/>
+          <w:bCs/>
+          <w:sz w:val="18"/>
+          <w:szCs w:val="18"/>
+          <w:bdr w:val="none" w:sz="0" w:space="0" w:color="auto" w:frame="1"/>
+        </w:rPr>
+        <w:t>log(</w:t>
+      </w:r>
+      <w:proofErr w:type="gramEnd"/>
+      <w:r>
+        <w:rPr>
+          <w:rFonts w:ascii="Consolas" w:eastAsia="Times New Roman" w:hAnsi="Consolas"/>
+          <w:bCs/>
+          <w:sz w:val="18"/>
+          <w:szCs w:val="18"/>
+          <w:bdr w:val="none" w:sz="0" w:space="0" w:color="auto" w:frame="1"/>
+        </w:rPr>
+        <w:t xml:space="preserve">"Successfully created profile " + </w:t>
+      </w:r>
+      <w:proofErr w:type="spellStart"/>
+      <w:r>
+        <w:rPr>
+          <w:rFonts w:ascii="Consolas" w:eastAsia="Times New Roman" w:hAnsi="Consolas"/>
+          <w:bCs/>
+          <w:sz w:val="18"/>
+          <w:szCs w:val="18"/>
+          <w:bdr w:val="none" w:sz="0" w:space="0" w:color="auto" w:frame="1"/>
+        </w:rPr>
+        <w:t>profile_id</w:t>
+      </w:r>
+      <w:proofErr w:type="spellEnd"/>
+      <w:r>
+        <w:rPr>
+          <w:rFonts w:ascii="Consolas" w:eastAsia="Times New Roman" w:hAnsi="Consolas"/>
+          <w:bCs/>
+          <w:sz w:val="18"/>
+          <w:szCs w:val="18"/>
+          <w:bdr w:val="none" w:sz="0" w:space="0" w:color="auto" w:frame="1"/>
+        </w:rPr>
+        <w:t>);</w:t>
       </w:r>
     </w:p>
     <w:p>
@@ -6251,8 +7150,16 @@
               <w:rPr>
                 <w:b/>
               </w:rPr>
-              <w:t xml:space="preserve"> param</w:t>
-            </w:r>
+              <w:t xml:space="preserve"> </w:t>
+            </w:r>
+            <w:proofErr w:type="spellStart"/>
+            <w:r>
+              <w:rPr>
+                <w:b/>
+              </w:rPr>
+              <w:t>param</w:t>
+            </w:r>
+            <w:proofErr w:type="spellEnd"/>
           </w:p>
         </w:tc>
         <w:tc>
@@ -6294,8 +7201,16 @@
               <w:rPr>
                 <w:b/>
               </w:rPr>
-              <w:t xml:space="preserve"> param</w:t>
-            </w:r>
+              <w:t xml:space="preserve"> </w:t>
+            </w:r>
+            <w:proofErr w:type="spellStart"/>
+            <w:r>
+              <w:rPr>
+                <w:b/>
+              </w:rPr>
+              <w:t>param</w:t>
+            </w:r>
+            <w:proofErr w:type="spellEnd"/>
           </w:p>
         </w:tc>
         <w:tc>
@@ -6400,7 +7315,21 @@
               <w:rPr>
                 <w:b/>
               </w:rPr>
-              <w:t xml:space="preserve"> param)</w:t>
+              <w:t xml:space="preserve"> </w:t>
+            </w:r>
+            <w:proofErr w:type="spellStart"/>
+            <w:r>
+              <w:rPr>
+                <w:b/>
+              </w:rPr>
+              <w:t>param</w:t>
+            </w:r>
+            <w:proofErr w:type="spellEnd"/>
+            <w:r>
+              <w:rPr>
+                <w:b/>
+              </w:rPr>
+              <w:t>)</w:t>
             </w:r>
           </w:p>
         </w:tc>
@@ -6562,8 +7491,13 @@
               <w:jc w:val="center"/>
             </w:pPr>
             <w:r>
-              <w:t>application/json</w:t>
-            </w:r>
+              <w:t>application/</w:t>
+            </w:r>
+            <w:proofErr w:type="spellStart"/>
+            <w:r>
+              <w:t>json</w:t>
+            </w:r>
+            <w:proofErr w:type="spellEnd"/>
           </w:p>
         </w:tc>
       </w:tr>
@@ -6581,8 +7515,13 @@
               <w:jc w:val="center"/>
             </w:pPr>
             <w:r>
-              <w:t>JS ArrayBuffer</w:t>
-            </w:r>
+              <w:t xml:space="preserve">JS </w:t>
+            </w:r>
+            <w:proofErr w:type="spellStart"/>
+            <w:r>
+              <w:t>ArrayBuffer</w:t>
+            </w:r>
+            <w:proofErr w:type="spellEnd"/>
           </w:p>
         </w:tc>
         <w:tc>
@@ -6801,8 +7740,13 @@
               <w:jc w:val="center"/>
             </w:pPr>
             <w:r>
-              <w:t>JS ArrayBuffer</w:t>
-            </w:r>
+              <w:t xml:space="preserve">JS </w:t>
+            </w:r>
+            <w:proofErr w:type="spellStart"/>
+            <w:r>
+              <w:t>ArrayBuffer</w:t>
+            </w:r>
+            <w:proofErr w:type="spellEnd"/>
           </w:p>
         </w:tc>
         <w:tc>
@@ -6950,16 +7894,16 @@
               <w:rPr>
                 <w:rFonts w:cstheme="minorHAnsi"/>
               </w:rPr>
-              <w:t>application/x-www-form</w:t>
-            </w:r>
-            <w:bookmarkStart w:id="0" w:name="_GoBack"/>
-            <w:bookmarkEnd w:id="0"/>
+              <w:t>application/x-www-form-</w:t>
+            </w:r>
+            <w:proofErr w:type="spellStart"/>
             <w:r>
               <w:rPr>
                 <w:rFonts w:cstheme="minorHAnsi"/>
               </w:rPr>
-              <w:t>-urlencoded</w:t>
-            </w:r>
+              <w:t>urlencoded</w:t>
+            </w:r>
+            <w:proofErr w:type="spellEnd"/>
           </w:p>
         </w:tc>
       </w:tr>
@@ -7025,8 +7969,16 @@
               <w:rPr>
                 <w:rFonts w:cstheme="minorHAnsi"/>
               </w:rPr>
-              <w:t>application/x-www-form-urlencoded</w:t>
-            </w:r>
+              <w:t>application/x-www-form-</w:t>
+            </w:r>
+            <w:proofErr w:type="spellStart"/>
+            <w:r>
+              <w:rPr>
+                <w:rFonts w:cstheme="minorHAnsi"/>
+              </w:rPr>
+              <w:t>urlencoded</w:t>
+            </w:r>
+            <w:proofErr w:type="spellEnd"/>
           </w:p>
         </w:tc>
       </w:tr>
@@ -7044,8 +7996,13 @@
               <w:jc w:val="center"/>
             </w:pPr>
             <w:r>
-              <w:t>JS ArrayBuffer</w:t>
-            </w:r>
+              <w:t xml:space="preserve">JS </w:t>
+            </w:r>
+            <w:proofErr w:type="spellStart"/>
+            <w:r>
+              <w:t>ArrayBuffer</w:t>
+            </w:r>
+            <w:proofErr w:type="spellEnd"/>
           </w:p>
         </w:tc>
         <w:tc>
@@ -7187,8 +8144,13 @@
               <w:jc w:val="center"/>
             </w:pPr>
             <w:r>
-              <w:t>application/json</w:t>
-            </w:r>
+              <w:t>application/</w:t>
+            </w:r>
+            <w:proofErr w:type="spellStart"/>
+            <w:r>
+              <w:t>json</w:t>
+            </w:r>
+            <w:proofErr w:type="spellEnd"/>
           </w:p>
         </w:tc>
       </w:tr>
@@ -7245,8 +8207,13 @@
               <w:jc w:val="center"/>
             </w:pPr>
             <w:r>
-              <w:t>application/json</w:t>
-            </w:r>
+              <w:t>application/</w:t>
+            </w:r>
+            <w:proofErr w:type="spellStart"/>
+            <w:r>
+              <w:t>json</w:t>
+            </w:r>
+            <w:proofErr w:type="spellEnd"/>
           </w:p>
         </w:tc>
       </w:tr>
@@ -7264,8 +8231,13 @@
               <w:jc w:val="center"/>
             </w:pPr>
             <w:r>
-              <w:t>JS ArrayBuffer</w:t>
-            </w:r>
+              <w:t xml:space="preserve">JS </w:t>
+            </w:r>
+            <w:proofErr w:type="spellStart"/>
+            <w:r>
+              <w:t>ArrayBuffer</w:t>
+            </w:r>
+            <w:proofErr w:type="spellEnd"/>
           </w:p>
         </w:tc>
         <w:tc>
@@ -7484,8 +8456,13 @@
               <w:jc w:val="center"/>
             </w:pPr>
             <w:r>
-              <w:t>JS ArrayBuffer</w:t>
-            </w:r>
+              <w:t xml:space="preserve">JS </w:t>
+            </w:r>
+            <w:proofErr w:type="spellStart"/>
+            <w:r>
+              <w:t>ArrayBuffer</w:t>
+            </w:r>
+            <w:proofErr w:type="spellEnd"/>
           </w:p>
         </w:tc>
         <w:tc>
@@ -7577,8 +8554,13 @@
         <w:t xml:space="preserve">custom </w:t>
       </w:r>
       <w:r>
-        <w:t>encoded object as an ArrayBuffer</w:t>
-      </w:r>
+        <w:t xml:space="preserve">encoded object as an </w:t>
+      </w:r>
+      <w:proofErr w:type="spellStart"/>
+      <w:r>
+        <w:t>ArrayBuffer</w:t>
+      </w:r>
+      <w:proofErr w:type="spellEnd"/>
       <w:r>
         <w:t xml:space="preserve"> as the </w:t>
       </w:r>
@@ -7758,6 +8740,7 @@
               </w:rPr>
               <w:t xml:space="preserve"> </w:t>
             </w:r>
+            <w:proofErr w:type="spellStart"/>
             <w:r>
               <w:rPr>
                 <w:rFonts w:cstheme="minorHAnsi"/>
@@ -7765,6 +8748,7 @@
               </w:rPr>
               <w:t>param</w:t>
             </w:r>
+            <w:proofErr w:type="spellEnd"/>
           </w:p>
         </w:tc>
       </w:tr>
@@ -7863,8 +8847,16 @@
               <w:rPr>
                 <w:rFonts w:cstheme="minorHAnsi"/>
               </w:rPr>
-              <w:t>application/json</w:t>
-            </w:r>
+              <w:t>application/</w:t>
+            </w:r>
+            <w:proofErr w:type="spellStart"/>
+            <w:r>
+              <w:rPr>
+                <w:rFonts w:cstheme="minorHAnsi"/>
+              </w:rPr>
+              <w:t>json</w:t>
+            </w:r>
+            <w:proofErr w:type="spellEnd"/>
           </w:p>
         </w:tc>
         <w:tc>
@@ -7878,11 +8870,19 @@
                 <w:rFonts w:cstheme="minorHAnsi"/>
               </w:rPr>
             </w:pPr>
+            <w:proofErr w:type="spellStart"/>
             <w:r>
               <w:rPr>
                 <w:rFonts w:cstheme="minorHAnsi"/>
               </w:rPr>
-              <w:t>JSON.parse()</w:t>
+              <w:t>JSON.parse</w:t>
+            </w:r>
+            <w:proofErr w:type="spellEnd"/>
+            <w:r>
+              <w:rPr>
+                <w:rFonts w:cstheme="minorHAnsi"/>
+              </w:rPr>
+              <w:t>()</w:t>
             </w:r>
           </w:p>
         </w:tc>
@@ -7926,8 +8926,16 @@
               <w:rPr>
                 <w:rFonts w:cstheme="minorHAnsi"/>
               </w:rPr>
-              <w:t>application/x-www-form-urlencoded</w:t>
-            </w:r>
+              <w:t>application/x-www-form-</w:t>
+            </w:r>
+            <w:proofErr w:type="spellStart"/>
+            <w:r>
+              <w:rPr>
+                <w:rFonts w:cstheme="minorHAnsi"/>
+              </w:rPr>
+              <w:t>urlencoded</w:t>
+            </w:r>
+            <w:proofErr w:type="spellEnd"/>
           </w:p>
         </w:tc>
         <w:tc>
@@ -7942,11 +8950,27 @@
                 <w:rFonts w:cstheme="minorHAnsi"/>
               </w:rPr>
             </w:pPr>
+            <w:proofErr w:type="spellStart"/>
+            <w:proofErr w:type="gramStart"/>
             <w:r>
               <w:rPr>
                 <w:rFonts w:cstheme="minorHAnsi"/>
               </w:rPr>
-              <w:t>decodeURI()</w:t>
+              <w:t>decodeURI</w:t>
+            </w:r>
+            <w:proofErr w:type="spellEnd"/>
+            <w:r>
+              <w:rPr>
+                <w:rFonts w:cstheme="minorHAnsi"/>
+              </w:rPr>
+              <w:t>(</w:t>
+            </w:r>
+            <w:proofErr w:type="gramEnd"/>
+            <w:r>
+              <w:rPr>
+                <w:rFonts w:cstheme="minorHAnsi"/>
+              </w:rPr>
+              <w:t>)</w:t>
             </w:r>
           </w:p>
         </w:tc>
@@ -8029,8 +9053,16 @@
               <w:rPr>
                 <w:rFonts w:cstheme="minorHAnsi"/>
               </w:rPr>
-              <w:t>JS ArrayBuffer</w:t>
-            </w:r>
+              <w:t xml:space="preserve">JS </w:t>
+            </w:r>
+            <w:proofErr w:type="spellStart"/>
+            <w:r>
+              <w:rPr>
+                <w:rFonts w:cstheme="minorHAnsi"/>
+              </w:rPr>
+              <w:t>ArrayBuffer</w:t>
+            </w:r>
+            <w:proofErr w:type="spellEnd"/>
           </w:p>
         </w:tc>
       </w:tr>
@@ -8128,8 +9160,16 @@
               <w:rPr>
                 <w:rFonts w:cstheme="minorHAnsi"/>
               </w:rPr>
-              <w:t>JS ArrayBuffer</w:t>
-            </w:r>
+              <w:t xml:space="preserve">JS </w:t>
+            </w:r>
+            <w:proofErr w:type="spellStart"/>
+            <w:r>
+              <w:rPr>
+                <w:rFonts w:cstheme="minorHAnsi"/>
+              </w:rPr>
+              <w:t>ArrayBuffer</w:t>
+            </w:r>
+            <w:proofErr w:type="spellEnd"/>
           </w:p>
         </w:tc>
       </w:tr>
@@ -8228,8 +9268,16 @@
               <w:rPr>
                 <w:rFonts w:cstheme="minorHAnsi"/>
               </w:rPr>
-              <w:t>JS ArrayBuffer</w:t>
-            </w:r>
+              <w:t xml:space="preserve">JS </w:t>
+            </w:r>
+            <w:proofErr w:type="spellStart"/>
+            <w:r>
+              <w:rPr>
+                <w:rFonts w:cstheme="minorHAnsi"/>
+              </w:rPr>
+              <w:t>ArrayBuffer</w:t>
+            </w:r>
+            <w:proofErr w:type="spellEnd"/>
           </w:p>
         </w:tc>
       </w:tr>
@@ -8265,7 +9313,15 @@
         <w:t xml:space="preserve">by default </w:t>
       </w:r>
       <w:r>
-        <w:t>on a cURL binding</w:t>
+        <w:t xml:space="preserve">on a </w:t>
+      </w:r>
+      <w:proofErr w:type="spellStart"/>
+      <w:r>
+        <w:t>cURL</w:t>
+      </w:r>
+      <w:proofErr w:type="spellEnd"/>
+      <w:r>
+        <w:t xml:space="preserve"> binding</w:t>
       </w:r>
       <w:r>
         <w:t>. So</w:t>
@@ -8325,10 +9381,26 @@
     <w:p/>
     <w:p>
       <w:r>
-        <w:t xml:space="preserve">Note that eventing utilizes multiple workers and multiple </w:t>
-      </w:r>
-      <w:r>
-        <w:t xml:space="preserve">HTTP cURL </w:t>
+        <w:t xml:space="preserve">Note that </w:t>
+      </w:r>
+      <w:proofErr w:type="spellStart"/>
+      <w:r>
+        <w:t>eventing</w:t>
+      </w:r>
+      <w:proofErr w:type="spellEnd"/>
+      <w:r>
+        <w:t xml:space="preserve"> utilizes multiple workers and multiple </w:t>
+      </w:r>
+      <w:r>
+        <w:t xml:space="preserve">HTTP </w:t>
+      </w:r>
+      <w:proofErr w:type="spellStart"/>
+      <w:r>
+        <w:t>cURL</w:t>
+      </w:r>
+      <w:proofErr w:type="spellEnd"/>
+      <w:r>
+        <w:t xml:space="preserve"> </w:t>
       </w:r>
       <w:r>
         <w:t xml:space="preserve">sessions </w:t>
@@ -8355,7 +9427,294 @@
         <w:t>only</w:t>
       </w:r>
       <w:r>
-        <w:t xml:space="preserve"> within the duration of a single eventing handler invocation.</w:t>
+        <w:t xml:space="preserve"> within the duration of a single </w:t>
+      </w:r>
+      <w:proofErr w:type="spellStart"/>
+      <w:r>
+        <w:t>eventing</w:t>
+      </w:r>
+      <w:proofErr w:type="spellEnd"/>
+      <w:r>
+        <w:t xml:space="preserve"> handler invocation.</w:t>
+      </w:r>
+    </w:p>
+    <w:p/>
+    <w:p>
+      <w:pPr>
+        <w:pStyle w:val="Heading1"/>
+        <w:jc w:val="both"/>
+      </w:pPr>
+      <w:r>
+        <w:t>Built-in Functions</w:t>
+      </w:r>
+    </w:p>
+    <w:p/>
+    <w:p>
+      <w:pPr>
+        <w:pStyle w:val="Heading2"/>
+        <w:jc w:val="both"/>
+      </w:pPr>
+      <w:r>
+        <w:t>crc64</w:t>
+      </w:r>
+    </w:p>
+    <w:p>
+      <w:r>
+        <w:t>This function</w:t>
+      </w:r>
+      <w:r>
+        <w:t xml:space="preserve"> </w:t>
+      </w:r>
+      <w:r>
+        <w:t xml:space="preserve">calculates the CRC64 hash of an object using the </w:t>
+      </w:r>
+      <w:r>
+        <w:t xml:space="preserve">ISO polynomial. </w:t>
+      </w:r>
+      <w:r>
+        <w:t xml:space="preserve">The function takes one parameter, the object to checksum, and this can be any </w:t>
+      </w:r>
+      <w:r>
+        <w:t>JavaScript object that can be encoded to JSON.</w:t>
+      </w:r>
+      <w:bookmarkStart w:id="0" w:name="_GoBack"/>
+      <w:bookmarkEnd w:id="0"/>
+      <w:r>
+        <w:t xml:space="preserve"> The hash is returned as a string (because JavaScript </w:t>
+      </w:r>
+      <w:r>
+        <w:t xml:space="preserve">numeric types offers only 53-bit precision). </w:t>
+      </w:r>
+      <w:r>
+        <w:t>Note that the hash is sensitive to ordering of parameters in case of map objects.</w:t>
+      </w:r>
+    </w:p>
+    <w:p/>
+    <w:p>
+      <w:pPr>
+        <w:numPr>
+          <w:ilvl w:val="0"/>
+          <w:numId w:val="19"/>
+        </w:numPr>
+        <w:pBdr>
+          <w:left w:val="single" w:sz="18" w:space="0" w:color="6CE26C"/>
+        </w:pBdr>
+        <w:shd w:val="clear" w:color="auto" w:fill="FFFFFF"/>
+        <w:spacing w:line="210" w:lineRule="atLeast"/>
+        <w:rPr>
+          <w:rFonts w:ascii="Consolas" w:eastAsia="Times New Roman" w:hAnsi="Consolas"/>
+          <w:color w:val="5C5C5C"/>
+          <w:sz w:val="18"/>
+          <w:szCs w:val="18"/>
+        </w:rPr>
+      </w:pPr>
+      <w:r>
+        <w:t xml:space="preserve"> </w:t>
+      </w:r>
+      <w:r>
+        <w:rPr>
+          <w:rStyle w:val="keyword2"/>
+          <w:rFonts w:ascii="Consolas" w:eastAsia="Times New Roman" w:hAnsi="Consolas"/>
+          <w:sz w:val="18"/>
+          <w:szCs w:val="18"/>
+        </w:rPr>
+        <w:t>function</w:t>
+      </w:r>
+      <w:r>
+        <w:rPr>
+          <w:rFonts w:ascii="Consolas" w:eastAsia="Times New Roman" w:hAnsi="Consolas"/>
+          <w:color w:val="000000"/>
+          <w:sz w:val="18"/>
+          <w:szCs w:val="18"/>
+          <w:bdr w:val="none" w:sz="0" w:space="0" w:color="auto" w:frame="1"/>
+        </w:rPr>
+        <w:t> </w:t>
+      </w:r>
+      <w:proofErr w:type="spellStart"/>
+      <w:proofErr w:type="gramStart"/>
+      <w:r>
+        <w:rPr>
+          <w:rFonts w:ascii="Consolas" w:eastAsia="Times New Roman" w:hAnsi="Consolas"/>
+          <w:color w:val="000000"/>
+          <w:sz w:val="18"/>
+          <w:szCs w:val="18"/>
+          <w:bdr w:val="none" w:sz="0" w:space="0" w:color="auto" w:frame="1"/>
+        </w:rPr>
+        <w:t>OnUpdate</w:t>
+      </w:r>
+      <w:proofErr w:type="spellEnd"/>
+      <w:r>
+        <w:rPr>
+          <w:rFonts w:ascii="Consolas" w:eastAsia="Times New Roman" w:hAnsi="Consolas"/>
+          <w:color w:val="000000"/>
+          <w:sz w:val="18"/>
+          <w:szCs w:val="18"/>
+          <w:bdr w:val="none" w:sz="0" w:space="0" w:color="auto" w:frame="1"/>
+        </w:rPr>
+        <w:t>(</w:t>
+      </w:r>
+      <w:proofErr w:type="gramEnd"/>
+      <w:r>
+        <w:rPr>
+          <w:rFonts w:ascii="Consolas" w:eastAsia="Times New Roman" w:hAnsi="Consolas"/>
+          <w:color w:val="000000"/>
+          <w:sz w:val="18"/>
+          <w:szCs w:val="18"/>
+          <w:bdr w:val="none" w:sz="0" w:space="0" w:color="auto" w:frame="1"/>
+        </w:rPr>
+        <w:t>doc, meta) {</w:t>
+      </w:r>
+    </w:p>
+    <w:p>
+      <w:pPr>
+        <w:numPr>
+          <w:ilvl w:val="0"/>
+          <w:numId w:val="19"/>
+        </w:numPr>
+        <w:pBdr>
+          <w:left w:val="single" w:sz="18" w:space="0" w:color="6CE26C"/>
+        </w:pBdr>
+        <w:shd w:val="clear" w:color="auto" w:fill="FFFFFF"/>
+        <w:tabs>
+          <w:tab w:val="num" w:pos="3240"/>
+        </w:tabs>
+        <w:spacing w:line="210" w:lineRule="atLeast"/>
+        <w:rPr>
+          <w:rFonts w:ascii="Consolas" w:eastAsia="Times New Roman" w:hAnsi="Consolas"/>
+          <w:color w:val="000000"/>
+          <w:sz w:val="18"/>
+          <w:szCs w:val="18"/>
+          <w:bdr w:val="none" w:sz="0" w:space="0" w:color="auto" w:frame="1"/>
+        </w:rPr>
+      </w:pPr>
+      <w:r>
+        <w:rPr>
+          <w:rFonts w:ascii="Consolas" w:eastAsia="Times New Roman" w:hAnsi="Consolas"/>
+          <w:color w:val="000000"/>
+          <w:sz w:val="18"/>
+          <w:szCs w:val="18"/>
+          <w:bdr w:val="none" w:sz="0" w:space="0" w:color="auto" w:frame="1"/>
+        </w:rPr>
+        <w:t xml:space="preserve">   </w:t>
+      </w:r>
+      <w:proofErr w:type="spellStart"/>
+      <w:r>
+        <w:rPr>
+          <w:rFonts w:ascii="Consolas" w:eastAsia="Times New Roman" w:hAnsi="Consolas"/>
+          <w:color w:val="000000"/>
+          <w:sz w:val="18"/>
+          <w:szCs w:val="18"/>
+          <w:bdr w:val="none" w:sz="0" w:space="0" w:color="auto" w:frame="1"/>
+        </w:rPr>
+        <w:t>var</w:t>
+      </w:r>
+      <w:proofErr w:type="spellEnd"/>
+      <w:r>
+        <w:rPr>
+          <w:rFonts w:ascii="Consolas" w:eastAsia="Times New Roman" w:hAnsi="Consolas"/>
+          <w:color w:val="000000"/>
+          <w:sz w:val="18"/>
+          <w:szCs w:val="18"/>
+          <w:bdr w:val="none" w:sz="0" w:space="0" w:color="auto" w:frame="1"/>
+        </w:rPr>
+        <w:t xml:space="preserve"> </w:t>
+      </w:r>
+      <w:proofErr w:type="spellStart"/>
+      <w:r>
+        <w:rPr>
+          <w:rFonts w:ascii="Consolas" w:eastAsia="Times New Roman" w:hAnsi="Consolas"/>
+          <w:color w:val="000000"/>
+          <w:sz w:val="18"/>
+          <w:szCs w:val="18"/>
+          <w:bdr w:val="none" w:sz="0" w:space="0" w:color="auto" w:frame="1"/>
+        </w:rPr>
+        <w:t>crc</w:t>
+      </w:r>
+      <w:r>
+        <w:rPr>
+          <w:rFonts w:ascii="Consolas" w:eastAsia="Times New Roman" w:hAnsi="Consolas"/>
+          <w:color w:val="000000"/>
+          <w:sz w:val="18"/>
+          <w:szCs w:val="18"/>
+          <w:bdr w:val="none" w:sz="0" w:space="0" w:color="auto" w:frame="1"/>
+        </w:rPr>
+        <w:t>_str</w:t>
+      </w:r>
+      <w:proofErr w:type="spellEnd"/>
+      <w:r>
+        <w:rPr>
+          <w:rFonts w:ascii="Consolas" w:eastAsia="Times New Roman" w:hAnsi="Consolas"/>
+          <w:color w:val="000000"/>
+          <w:sz w:val="18"/>
+          <w:szCs w:val="18"/>
+          <w:bdr w:val="none" w:sz="0" w:space="0" w:color="auto" w:frame="1"/>
+        </w:rPr>
+        <w:t xml:space="preserve"> = crc64(doc);</w:t>
+      </w:r>
+    </w:p>
+    <w:p>
+      <w:pPr>
+        <w:numPr>
+          <w:ilvl w:val="0"/>
+          <w:numId w:val="19"/>
+        </w:numPr>
+        <w:pBdr>
+          <w:left w:val="single" w:sz="18" w:space="0" w:color="6CE26C"/>
+        </w:pBdr>
+        <w:shd w:val="clear" w:color="auto" w:fill="FFFFFF"/>
+        <w:tabs>
+          <w:tab w:val="num" w:pos="3240"/>
+        </w:tabs>
+        <w:spacing w:line="210" w:lineRule="atLeast"/>
+        <w:rPr>
+          <w:rFonts w:ascii="Consolas" w:eastAsia="Times New Roman" w:hAnsi="Consolas"/>
+          <w:color w:val="000000"/>
+          <w:sz w:val="18"/>
+          <w:szCs w:val="18"/>
+          <w:bdr w:val="none" w:sz="0" w:space="0" w:color="auto" w:frame="1"/>
+        </w:rPr>
+      </w:pPr>
+      <w:r>
+        <w:rPr>
+          <w:rFonts w:ascii="Consolas" w:eastAsia="Times New Roman" w:hAnsi="Consolas"/>
+          <w:color w:val="000000"/>
+          <w:sz w:val="18"/>
+          <w:szCs w:val="18"/>
+          <w:bdr w:val="none" w:sz="0" w:space="0" w:color="auto" w:frame="1"/>
+        </w:rPr>
+        <w:t xml:space="preserve">   ...</w:t>
+      </w:r>
+    </w:p>
+    <w:p>
+      <w:pPr>
+        <w:numPr>
+          <w:ilvl w:val="0"/>
+          <w:numId w:val="19"/>
+        </w:numPr>
+        <w:pBdr>
+          <w:left w:val="single" w:sz="18" w:space="0" w:color="6CE26C"/>
+        </w:pBdr>
+        <w:shd w:val="clear" w:color="auto" w:fill="FFFFFF"/>
+        <w:tabs>
+          <w:tab w:val="num" w:pos="3240"/>
+        </w:tabs>
+        <w:spacing w:line="210" w:lineRule="atLeast"/>
+        <w:rPr>
+          <w:rFonts w:ascii="Consolas" w:eastAsia="Times New Roman" w:hAnsi="Consolas"/>
+          <w:color w:val="5C5C5C"/>
+          <w:sz w:val="18"/>
+          <w:szCs w:val="18"/>
+        </w:rPr>
+      </w:pPr>
+      <w:r>
+        <w:rPr>
+          <w:rFonts w:ascii="Consolas" w:eastAsia="Times New Roman" w:hAnsi="Consolas"/>
+          <w:color w:val="000000"/>
+          <w:sz w:val="18"/>
+          <w:szCs w:val="18"/>
+          <w:bdr w:val="none" w:sz="0" w:space="0" w:color="auto" w:frame="1"/>
+        </w:rPr>
+        <w:t>}</w:t>
       </w:r>
     </w:p>
     <w:p/>
@@ -8499,7 +9858,41 @@
           <w:szCs w:val="18"/>
           <w:bdr w:val="none" w:sz="0" w:space="0" w:color="auto" w:frame="1"/>
         </w:rPr>
-        <w:t> OnUpdate(doc, meta) {  </w:t>
+        <w:t> </w:t>
+      </w:r>
+      <w:proofErr w:type="spellStart"/>
+      <w:proofErr w:type="gramStart"/>
+      <w:r>
+        <w:rPr>
+          <w:rFonts w:ascii="Consolas" w:eastAsia="Times New Roman" w:hAnsi="Consolas"/>
+          <w:color w:val="000000"/>
+          <w:sz w:val="18"/>
+          <w:szCs w:val="18"/>
+          <w:bdr w:val="none" w:sz="0" w:space="0" w:color="auto" w:frame="1"/>
+        </w:rPr>
+        <w:t>OnUpdate</w:t>
+      </w:r>
+      <w:proofErr w:type="spellEnd"/>
+      <w:r>
+        <w:rPr>
+          <w:rFonts w:ascii="Consolas" w:eastAsia="Times New Roman" w:hAnsi="Consolas"/>
+          <w:color w:val="000000"/>
+          <w:sz w:val="18"/>
+          <w:szCs w:val="18"/>
+          <w:bdr w:val="none" w:sz="0" w:space="0" w:color="auto" w:frame="1"/>
+        </w:rPr>
+        <w:t>(</w:t>
+      </w:r>
+      <w:proofErr w:type="gramEnd"/>
+      <w:r>
+        <w:rPr>
+          <w:rFonts w:ascii="Consolas" w:eastAsia="Times New Roman" w:hAnsi="Consolas"/>
+          <w:color w:val="000000"/>
+          <w:sz w:val="18"/>
+          <w:szCs w:val="18"/>
+          <w:bdr w:val="none" w:sz="0" w:space="0" w:color="auto" w:frame="1"/>
+        </w:rPr>
+        <w:t>doc, meta) {  </w:t>
       </w:r>
     </w:p>
     <w:p>
@@ -8553,7 +9946,31 @@
           <w:szCs w:val="18"/>
           <w:bdr w:val="none" w:sz="0" w:space="0" w:color="auto" w:frame="1"/>
         </w:rPr>
-        <w:t> (doc.type == </w:t>
+        <w:t> (</w:t>
+      </w:r>
+      <w:proofErr w:type="spellStart"/>
+      <w:proofErr w:type="gramStart"/>
+      <w:r>
+        <w:rPr>
+          <w:rFonts w:ascii="Consolas" w:eastAsia="Times New Roman" w:hAnsi="Consolas"/>
+          <w:color w:val="000000"/>
+          <w:sz w:val="18"/>
+          <w:szCs w:val="18"/>
+          <w:bdr w:val="none" w:sz="0" w:space="0" w:color="auto" w:frame="1"/>
+        </w:rPr>
+        <w:t>doc.type</w:t>
+      </w:r>
+      <w:proofErr w:type="spellEnd"/>
+      <w:proofErr w:type="gramEnd"/>
+      <w:r>
+        <w:rPr>
+          <w:rFonts w:ascii="Consolas" w:eastAsia="Times New Roman" w:hAnsi="Consolas"/>
+          <w:color w:val="000000"/>
+          <w:sz w:val="18"/>
+          <w:szCs w:val="18"/>
+          <w:bdr w:val="none" w:sz="0" w:space="0" w:color="auto" w:frame="1"/>
+        </w:rPr>
+        <w:t> == </w:t>
       </w:r>
       <w:r>
         <w:rPr>
@@ -8591,7 +10008,29 @@
           <w:szCs w:val="18"/>
           <w:bdr w:val="none" w:sz="0" w:space="0" w:color="auto" w:frame="1"/>
         </w:rPr>
-        <w:t> doc.value &gt; 50</w:t>
+        <w:t> </w:t>
+      </w:r>
+      <w:proofErr w:type="spellStart"/>
+      <w:r>
+        <w:rPr>
+          <w:rFonts w:ascii="Consolas" w:eastAsia="Times New Roman" w:hAnsi="Consolas"/>
+          <w:color w:val="000000"/>
+          <w:sz w:val="18"/>
+          <w:szCs w:val="18"/>
+          <w:bdr w:val="none" w:sz="0" w:space="0" w:color="auto" w:frame="1"/>
+        </w:rPr>
+        <w:t>doc.value</w:t>
+      </w:r>
+      <w:proofErr w:type="spellEnd"/>
+      <w:r>
+        <w:rPr>
+          <w:rFonts w:ascii="Consolas" w:eastAsia="Times New Roman" w:hAnsi="Consolas"/>
+          <w:color w:val="000000"/>
+          <w:sz w:val="18"/>
+          <w:szCs w:val="18"/>
+          <w:bdr w:val="none" w:sz="0" w:space="0" w:color="auto" w:frame="1"/>
+        </w:rPr>
+        <w:t> &gt; 50</w:t>
       </w:r>
       <w:r>
         <w:rPr>
@@ -8656,27 +10095,63 @@
           <w:szCs w:val="18"/>
           <w:bdr w:val="none" w:sz="0" w:space="0" w:color="auto" w:frame="1"/>
         </w:rPr>
-        <w:t xml:space="preserve">  phoneverify</w:t>
-      </w:r>
-      <w:r>
-        <w:rPr>
-          <w:rFonts w:ascii="Consolas" w:eastAsia="Times New Roman" w:hAnsi="Consolas"/>
-          <w:color w:val="000000"/>
-          <w:sz w:val="18"/>
-          <w:szCs w:val="18"/>
-          <w:bdr w:val="none" w:sz="0" w:space="0" w:color="auto" w:frame="1"/>
-        </w:rPr>
-        <w:t>[meta.id] = doc.</w:t>
-      </w:r>
-      <w:r>
-        <w:rPr>
-          <w:rFonts w:ascii="Consolas" w:eastAsia="Times New Roman" w:hAnsi="Consolas"/>
-          <w:color w:val="000000"/>
-          <w:sz w:val="18"/>
-          <w:szCs w:val="18"/>
-          <w:bdr w:val="none" w:sz="0" w:space="0" w:color="auto" w:frame="1"/>
-        </w:rPr>
-        <w:t>customer;</w:t>
+        <w:t xml:space="preserve">  </w:t>
+      </w:r>
+      <w:proofErr w:type="spellStart"/>
+      <w:r>
+        <w:rPr>
+          <w:rFonts w:ascii="Consolas" w:eastAsia="Times New Roman" w:hAnsi="Consolas"/>
+          <w:color w:val="000000"/>
+          <w:sz w:val="18"/>
+          <w:szCs w:val="18"/>
+          <w:bdr w:val="none" w:sz="0" w:space="0" w:color="auto" w:frame="1"/>
+        </w:rPr>
+        <w:t>phoneverify</w:t>
+      </w:r>
+      <w:proofErr w:type="spellEnd"/>
+      <w:r>
+        <w:rPr>
+          <w:rFonts w:ascii="Consolas" w:eastAsia="Times New Roman" w:hAnsi="Consolas"/>
+          <w:color w:val="000000"/>
+          <w:sz w:val="18"/>
+          <w:szCs w:val="18"/>
+          <w:bdr w:val="none" w:sz="0" w:space="0" w:color="auto" w:frame="1"/>
+        </w:rPr>
+        <w:t>[meta.id] = </w:t>
+      </w:r>
+      <w:proofErr w:type="spellStart"/>
+      <w:proofErr w:type="gramStart"/>
+      <w:r>
+        <w:rPr>
+          <w:rFonts w:ascii="Consolas" w:eastAsia="Times New Roman" w:hAnsi="Consolas"/>
+          <w:color w:val="000000"/>
+          <w:sz w:val="18"/>
+          <w:szCs w:val="18"/>
+          <w:bdr w:val="none" w:sz="0" w:space="0" w:color="auto" w:frame="1"/>
+        </w:rPr>
+        <w:t>doc.</w:t>
+      </w:r>
+      <w:r>
+        <w:rPr>
+          <w:rFonts w:ascii="Consolas" w:eastAsia="Times New Roman" w:hAnsi="Consolas"/>
+          <w:color w:val="000000"/>
+          <w:sz w:val="18"/>
+          <w:szCs w:val="18"/>
+          <w:bdr w:val="none" w:sz="0" w:space="0" w:color="auto" w:frame="1"/>
+        </w:rPr>
+        <w:t>customer</w:t>
+      </w:r>
+      <w:proofErr w:type="spellEnd"/>
+      <w:proofErr w:type="gramEnd"/>
+      <w:r>
+        <w:rPr>
+          <w:rFonts w:ascii="Consolas" w:eastAsia="Times New Roman" w:hAnsi="Consolas"/>
+          <w:color w:val="000000"/>
+          <w:sz w:val="18"/>
+          <w:szCs w:val="18"/>
+          <w:bdr w:val="none" w:sz="0" w:space="0" w:color="auto" w:frame="1"/>
+        </w:rPr>
+        <w:t>;</w:t>
       </w:r>
     </w:p>
     <w:p>
@@ -8770,6 +10245,7 @@
         <w:jc w:val="both"/>
       </w:pPr>
       <w:r>
+        <w:lastRenderedPageBreak/>
         <w:t>Delete Handler</w:t>
       </w:r>
     </w:p>
@@ -8824,7 +10300,29 @@
           <w:szCs w:val="18"/>
           <w:bdr w:val="none" w:sz="0" w:space="0" w:color="auto" w:frame="1"/>
         </w:rPr>
-        <w:t> OnDelete(meta) {</w:t>
+        <w:t> </w:t>
+      </w:r>
+      <w:proofErr w:type="spellStart"/>
+      <w:r>
+        <w:rPr>
+          <w:rFonts w:ascii="Consolas" w:eastAsia="Times New Roman" w:hAnsi="Consolas"/>
+          <w:color w:val="000000"/>
+          <w:sz w:val="18"/>
+          <w:szCs w:val="18"/>
+          <w:bdr w:val="none" w:sz="0" w:space="0" w:color="auto" w:frame="1"/>
+        </w:rPr>
+        <w:t>OnDelete</w:t>
+      </w:r>
+      <w:proofErr w:type="spellEnd"/>
+      <w:r>
+        <w:rPr>
+          <w:rFonts w:ascii="Consolas" w:eastAsia="Times New Roman" w:hAnsi="Consolas"/>
+          <w:color w:val="000000"/>
+          <w:sz w:val="18"/>
+          <w:szCs w:val="18"/>
+          <w:bdr w:val="none" w:sz="0" w:space="0" w:color="auto" w:frame="1"/>
+        </w:rPr>
+        <w:t>(meta) {</w:t>
       </w:r>
     </w:p>
     <w:p>
@@ -8857,6 +10355,7 @@
         </w:rPr>
         <w:t xml:space="preserve">  </w:t>
       </w:r>
+      <w:proofErr w:type="spellStart"/>
       <w:r>
         <w:rPr>
           <w:rStyle w:val="keyword2"/>
@@ -8866,15 +10365,38 @@
         </w:rPr>
         <w:t>var</w:t>
       </w:r>
-      <w:r>
-        <w:rPr>
-          <w:rFonts w:ascii="Consolas" w:eastAsia="Times New Roman" w:hAnsi="Consolas"/>
-          <w:color w:val="000000"/>
-          <w:sz w:val="18"/>
-          <w:szCs w:val="18"/>
-          <w:bdr w:val="none" w:sz="0" w:space="0" w:color="auto" w:frame="1"/>
-        </w:rPr>
-        <w:t xml:space="preserve"> addr = meta.id;</w:t>
+      <w:proofErr w:type="spellEnd"/>
+      <w:r>
+        <w:rPr>
+          <w:rFonts w:ascii="Consolas" w:eastAsia="Times New Roman" w:hAnsi="Consolas"/>
+          <w:color w:val="000000"/>
+          <w:sz w:val="18"/>
+          <w:szCs w:val="18"/>
+          <w:bdr w:val="none" w:sz="0" w:space="0" w:color="auto" w:frame="1"/>
+        </w:rPr>
+        <w:t xml:space="preserve"> </w:t>
+      </w:r>
+      <w:proofErr w:type="spellStart"/>
+      <w:r>
+        <w:rPr>
+          <w:rFonts w:ascii="Consolas" w:eastAsia="Times New Roman" w:hAnsi="Consolas"/>
+          <w:color w:val="000000"/>
+          <w:sz w:val="18"/>
+          <w:szCs w:val="18"/>
+          <w:bdr w:val="none" w:sz="0" w:space="0" w:color="auto" w:frame="1"/>
+        </w:rPr>
+        <w:t>addr</w:t>
+      </w:r>
+      <w:proofErr w:type="spellEnd"/>
+      <w:r>
+        <w:rPr>
+          <w:rFonts w:ascii="Consolas" w:eastAsia="Times New Roman" w:hAnsi="Consolas"/>
+          <w:color w:val="000000"/>
+          <w:sz w:val="18"/>
+          <w:szCs w:val="18"/>
+          <w:bdr w:val="none" w:sz="0" w:space="0" w:color="auto" w:frame="1"/>
+        </w:rPr>
+        <w:t xml:space="preserve"> = meta.id;</w:t>
       </w:r>
     </w:p>
     <w:p>
@@ -8907,6 +10429,7 @@
         </w:rPr>
         <w:t xml:space="preserve">  </w:t>
       </w:r>
+      <w:proofErr w:type="spellStart"/>
       <w:r>
         <w:rPr>
           <w:rStyle w:val="keyword2"/>
@@ -8916,6 +10439,7 @@
         </w:rPr>
         <w:t>var</w:t>
       </w:r>
+      <w:proofErr w:type="spellEnd"/>
       <w:r>
         <w:rPr>
           <w:rFonts w:ascii="Consolas" w:eastAsia="Times New Roman" w:hAnsi="Consolas"/>
@@ -8934,8 +10458,42 @@
           <w:szCs w:val="18"/>
           <w:bdr w:val="none" w:sz="0" w:space="0" w:color="auto" w:frame="1"/>
         </w:rPr>
-        <w:t>d from orders WHERE shipaddr = $addr</w:t>
-      </w:r>
+        <w:t>d from orders WHERE </w:t>
+      </w:r>
+      <w:proofErr w:type="spellStart"/>
+      <w:r>
+        <w:rPr>
+          <w:rFonts w:ascii="Consolas" w:eastAsia="Times New Roman" w:hAnsi="Consolas"/>
+          <w:color w:val="000000"/>
+          <w:sz w:val="18"/>
+          <w:szCs w:val="18"/>
+          <w:bdr w:val="none" w:sz="0" w:space="0" w:color="auto" w:frame="1"/>
+        </w:rPr>
+        <w:t>shipaddr</w:t>
+      </w:r>
+      <w:proofErr w:type="spellEnd"/>
+      <w:r>
+        <w:rPr>
+          <w:rFonts w:ascii="Consolas" w:eastAsia="Times New Roman" w:hAnsi="Consolas"/>
+          <w:color w:val="000000"/>
+          <w:sz w:val="18"/>
+          <w:szCs w:val="18"/>
+          <w:bdr w:val="none" w:sz="0" w:space="0" w:color="auto" w:frame="1"/>
+        </w:rPr>
+        <w:t> = $</w:t>
+      </w:r>
+      <w:proofErr w:type="spellStart"/>
+      <w:r>
+        <w:rPr>
+          <w:rFonts w:ascii="Consolas" w:eastAsia="Times New Roman" w:hAnsi="Consolas"/>
+          <w:color w:val="000000"/>
+          <w:sz w:val="18"/>
+          <w:szCs w:val="18"/>
+          <w:bdr w:val="none" w:sz="0" w:space="0" w:color="auto" w:frame="1"/>
+        </w:rPr>
+        <w:t>addr</w:t>
+      </w:r>
+      <w:proofErr w:type="spellEnd"/>
       <w:r>
         <w:rPr>
           <w:rFonts w:ascii="Consolas" w:eastAsia="Times New Roman" w:hAnsi="Consolas"/>
@@ -8996,6 +10554,7 @@
         </w:rPr>
         <w:t> (</w:t>
       </w:r>
+      <w:proofErr w:type="spellStart"/>
       <w:r>
         <w:rPr>
           <w:rStyle w:val="keyword2"/>
@@ -9005,6 +10564,7 @@
         </w:rPr>
         <w:t>var</w:t>
       </w:r>
+      <w:proofErr w:type="spellEnd"/>
       <w:r>
         <w:rPr>
           <w:rFonts w:ascii="Consolas" w:eastAsia="Times New Roman" w:hAnsi="Consolas"/>
@@ -9085,6 +10645,7 @@
         </w:rPr>
         <w:t xml:space="preserve">    </w:t>
       </w:r>
+      <w:proofErr w:type="gramStart"/>
       <w:r>
         <w:rPr>
           <w:rFonts w:ascii="Consolas" w:eastAsia="Times New Roman" w:hAnsi="Consolas"/>
@@ -9095,6 +10656,7 @@
         </w:rPr>
         <w:t>log(</w:t>
       </w:r>
+      <w:proofErr w:type="gramEnd"/>
       <w:r>
         <w:rPr>
           <w:rStyle w:val="string2"/>
@@ -9186,12 +10748,6 @@
         </w:rPr>
         <w:t>}  </w:t>
       </w:r>
-    </w:p>
-    <w:p>
-      <w:pPr>
-        <w:ind w:left="1440"/>
-        <w:jc w:val="both"/>
-      </w:pPr>
     </w:p>
     <w:p>
       <w:pPr>
@@ -9500,6 +11056,119 @@
 <file path=word/numbering.xml><?xml version="1.0" encoding="utf-8"?>
 <w:numbering xmlns:wpc="http://schemas.microsoft.com/office/word/2010/wordprocessingCanvas" xmlns:cx="http://schemas.microsoft.com/office/drawing/2014/chartex" xmlns:cx1="http://schemas.microsoft.com/office/drawing/2015/9/8/chartex" xmlns:cx2="http://schemas.microsoft.com/office/drawing/2015/10/21/chartex" xmlns:cx3="http://schemas.microsoft.com/office/drawing/2016/5/9/chartex" xmlns:cx4="http://schemas.microsoft.com/office/drawing/2016/5/10/chartex" xmlns:cx5="http://schemas.microsoft.com/office/drawing/2016/5/11/chartex" xmlns:cx6="http://schemas.microsoft.com/office/drawing/2016/5/12/chartex" xmlns:cx7="http://schemas.microsoft.com/office/drawing/2016/5/13/chartex" xmlns:cx8="http://schemas.microsoft.com/office/drawing/2016/5/14/chartex" xmlns:mc="http://schemas.openxmlformats.org/markup-compatibility/2006" xmlns:aink="http://schemas.microsoft.com/office/drawing/2016/ink" xmlns:am3d="http://schemas.microsoft.com/office/drawing/2017/model3d" xmlns:o="urn:schemas-microsoft-com:office:office" xmlns:r="http://schemas.openxmlformats.org/officeDocument/2006/relationships" xmlns:m="http://schemas.openxmlformats.org/officeDocument/2006/math" xmlns:v="urn:schemas-microsoft-com:vml" xmlns:wp14="http://schemas.microsoft.com/office/word/2010/wordprocessingDrawing" xmlns:wp="http://schemas.openxmlformats.org/drawingml/2006/wordprocessingDrawing" xmlns:w10="urn:schemas-microsoft-com:office:word" xmlns:w="http://schemas.openxmlformats.org/wordprocessingml/2006/main" xmlns:w14="http://schemas.microsoft.com/office/word/2010/wordml" xmlns:w15="http://schemas.microsoft.com/office/word/2012/wordml" xmlns:w16cid="http://schemas.microsoft.com/office/word/2016/wordml/cid" xmlns:w16se="http://schemas.microsoft.com/office/word/2015/wordml/symex" xmlns:wpg="http://schemas.microsoft.com/office/word/2010/wordprocessingGroup" xmlns:wpi="http://schemas.microsoft.com/office/word/2010/wordprocessingInk" xmlns:wne="http://schemas.microsoft.com/office/word/2006/wordml" xmlns:wps="http://schemas.microsoft.com/office/word/2010/wordprocessingShape" mc:Ignorable="w14 w15 w16se w16cid wp14">
   <w:abstractNum w:abstractNumId="0" w15:restartNumberingAfterBreak="0">
+    <w:nsid w:val="0BF44AF6"/>
+    <w:multiLevelType w:val="multilevel"/>
+    <w:tmpl w:val="BC60436A"/>
+    <w:lvl w:ilvl="0">
+      <w:start w:val="1"/>
+      <w:numFmt w:val="decimal"/>
+      <w:lvlText w:val="%1."/>
+      <w:lvlJc w:val="left"/>
+      <w:pPr>
+        <w:tabs>
+          <w:tab w:val="num" w:pos="1440"/>
+        </w:tabs>
+        <w:ind w:left="1440" w:hanging="360"/>
+      </w:pPr>
+    </w:lvl>
+    <w:lvl w:ilvl="1">
+      <w:start w:val="1"/>
+      <w:numFmt w:val="decimal"/>
+      <w:lvlText w:val="%2."/>
+      <w:lvlJc w:val="left"/>
+      <w:pPr>
+        <w:tabs>
+          <w:tab w:val="num" w:pos="2160"/>
+        </w:tabs>
+        <w:ind w:left="2160" w:hanging="360"/>
+      </w:pPr>
+    </w:lvl>
+    <w:lvl w:ilvl="2" w:tentative="1">
+      <w:start w:val="1"/>
+      <w:numFmt w:val="decimal"/>
+      <w:lvlText w:val="%3."/>
+      <w:lvlJc w:val="left"/>
+      <w:pPr>
+        <w:tabs>
+          <w:tab w:val="num" w:pos="2880"/>
+        </w:tabs>
+        <w:ind w:left="2880" w:hanging="360"/>
+      </w:pPr>
+    </w:lvl>
+    <w:lvl w:ilvl="3" w:tentative="1">
+      <w:start w:val="1"/>
+      <w:numFmt w:val="decimal"/>
+      <w:lvlText w:val="%4."/>
+      <w:lvlJc w:val="left"/>
+      <w:pPr>
+        <w:tabs>
+          <w:tab w:val="num" w:pos="3600"/>
+        </w:tabs>
+        <w:ind w:left="3600" w:hanging="360"/>
+      </w:pPr>
+    </w:lvl>
+    <w:lvl w:ilvl="4" w:tentative="1">
+      <w:start w:val="1"/>
+      <w:numFmt w:val="decimal"/>
+      <w:lvlText w:val="%5."/>
+      <w:lvlJc w:val="left"/>
+      <w:pPr>
+        <w:tabs>
+          <w:tab w:val="num" w:pos="4320"/>
+        </w:tabs>
+        <w:ind w:left="4320" w:hanging="360"/>
+      </w:pPr>
+    </w:lvl>
+    <w:lvl w:ilvl="5" w:tentative="1">
+      <w:start w:val="1"/>
+      <w:numFmt w:val="decimal"/>
+      <w:lvlText w:val="%6."/>
+      <w:lvlJc w:val="left"/>
+      <w:pPr>
+        <w:tabs>
+          <w:tab w:val="num" w:pos="5040"/>
+        </w:tabs>
+        <w:ind w:left="5040" w:hanging="360"/>
+      </w:pPr>
+    </w:lvl>
+    <w:lvl w:ilvl="6" w:tentative="1">
+      <w:start w:val="1"/>
+      <w:numFmt w:val="decimal"/>
+      <w:lvlText w:val="%7."/>
+      <w:lvlJc w:val="left"/>
+      <w:pPr>
+        <w:tabs>
+          <w:tab w:val="num" w:pos="5760"/>
+        </w:tabs>
+        <w:ind w:left="5760" w:hanging="360"/>
+      </w:pPr>
+    </w:lvl>
+    <w:lvl w:ilvl="7" w:tentative="1">
+      <w:start w:val="1"/>
+      <w:numFmt w:val="decimal"/>
+      <w:lvlText w:val="%8."/>
+      <w:lvlJc w:val="left"/>
+      <w:pPr>
+        <w:tabs>
+          <w:tab w:val="num" w:pos="6480"/>
+        </w:tabs>
+        <w:ind w:left="6480" w:hanging="360"/>
+      </w:pPr>
+    </w:lvl>
+    <w:lvl w:ilvl="8" w:tentative="1">
+      <w:start w:val="1"/>
+      <w:numFmt w:val="decimal"/>
+      <w:lvlText w:val="%9."/>
+      <w:lvlJc w:val="left"/>
+      <w:pPr>
+        <w:tabs>
+          <w:tab w:val="num" w:pos="7200"/>
+        </w:tabs>
+        <w:ind w:left="7200" w:hanging="360"/>
+      </w:pPr>
+    </w:lvl>
+  </w:abstractNum>
+  <w:abstractNum w:abstractNumId="1" w15:restartNumberingAfterBreak="0">
     <w:nsid w:val="0D4962CD"/>
     <w:multiLevelType w:val="multilevel"/>
     <w:tmpl w:val="732C022C"/>
@@ -9612,7 +11281,7 @@
       </w:pPr>
     </w:lvl>
   </w:abstractNum>
-  <w:abstractNum w:abstractNumId="1" w15:restartNumberingAfterBreak="0">
+  <w:abstractNum w:abstractNumId="2" w15:restartNumberingAfterBreak="0">
     <w:nsid w:val="1C3A185C"/>
     <w:multiLevelType w:val="multilevel"/>
     <w:tmpl w:val="732C022C"/>
@@ -9725,7 +11394,7 @@
       </w:pPr>
     </w:lvl>
   </w:abstractNum>
-  <w:abstractNum w:abstractNumId="2" w15:restartNumberingAfterBreak="0">
+  <w:abstractNum w:abstractNumId="3" w15:restartNumberingAfterBreak="0">
     <w:nsid w:val="1C970D46"/>
     <w:multiLevelType w:val="multilevel"/>
     <w:tmpl w:val="BC60436A"/>
@@ -9838,7 +11507,7 @@
       </w:pPr>
     </w:lvl>
   </w:abstractNum>
-  <w:abstractNum w:abstractNumId="3" w15:restartNumberingAfterBreak="0">
+  <w:abstractNum w:abstractNumId="4" w15:restartNumberingAfterBreak="0">
     <w:nsid w:val="26512286"/>
     <w:multiLevelType w:val="multilevel"/>
     <w:tmpl w:val="5674F9C6"/>
@@ -9951,7 +11620,7 @@
       </w:pPr>
     </w:lvl>
   </w:abstractNum>
-  <w:abstractNum w:abstractNumId="4" w15:restartNumberingAfterBreak="0">
+  <w:abstractNum w:abstractNumId="5" w15:restartNumberingAfterBreak="0">
     <w:nsid w:val="34E160FD"/>
     <w:multiLevelType w:val="hybridMultilevel"/>
     <w:tmpl w:val="CFCAF934"/>
@@ -10040,7 +11709,7 @@
       </w:pPr>
     </w:lvl>
   </w:abstractNum>
-  <w:abstractNum w:abstractNumId="5" w15:restartNumberingAfterBreak="0">
+  <w:abstractNum w:abstractNumId="6" w15:restartNumberingAfterBreak="0">
     <w:nsid w:val="431F43A7"/>
     <w:multiLevelType w:val="multilevel"/>
     <w:tmpl w:val="584490CE"/>
@@ -10153,7 +11822,7 @@
       </w:pPr>
     </w:lvl>
   </w:abstractNum>
-  <w:abstractNum w:abstractNumId="6" w15:restartNumberingAfterBreak="0">
+  <w:abstractNum w:abstractNumId="7" w15:restartNumberingAfterBreak="0">
     <w:nsid w:val="47F30643"/>
     <w:multiLevelType w:val="multilevel"/>
     <w:tmpl w:val="E690CA62"/>
@@ -10266,7 +11935,7 @@
       </w:pPr>
     </w:lvl>
   </w:abstractNum>
-  <w:abstractNum w:abstractNumId="7" w15:restartNumberingAfterBreak="0">
+  <w:abstractNum w:abstractNumId="8" w15:restartNumberingAfterBreak="0">
     <w:nsid w:val="493B2E5F"/>
     <w:multiLevelType w:val="multilevel"/>
     <w:tmpl w:val="732C022C"/>
@@ -10379,7 +12048,7 @@
       </w:pPr>
     </w:lvl>
   </w:abstractNum>
-  <w:abstractNum w:abstractNumId="8" w15:restartNumberingAfterBreak="0">
+  <w:abstractNum w:abstractNumId="9" w15:restartNumberingAfterBreak="0">
     <w:nsid w:val="4B792BEB"/>
     <w:multiLevelType w:val="multilevel"/>
     <w:tmpl w:val="43C65D74"/>
@@ -10492,7 +12161,7 @@
       </w:pPr>
     </w:lvl>
   </w:abstractNum>
-  <w:abstractNum w:abstractNumId="9" w15:restartNumberingAfterBreak="0">
+  <w:abstractNum w:abstractNumId="10" w15:restartNumberingAfterBreak="0">
     <w:nsid w:val="50F937E8"/>
     <w:multiLevelType w:val="multilevel"/>
     <w:tmpl w:val="15DCD5AE"/>
@@ -10605,7 +12274,7 @@
       </w:pPr>
     </w:lvl>
   </w:abstractNum>
-  <w:abstractNum w:abstractNumId="10" w15:restartNumberingAfterBreak="0">
+  <w:abstractNum w:abstractNumId="11" w15:restartNumberingAfterBreak="0">
     <w:nsid w:val="510D16AF"/>
     <w:multiLevelType w:val="multilevel"/>
     <w:tmpl w:val="BC60436A"/>
@@ -10718,7 +12387,7 @@
       </w:pPr>
     </w:lvl>
   </w:abstractNum>
-  <w:abstractNum w:abstractNumId="11" w15:restartNumberingAfterBreak="0">
+  <w:abstractNum w:abstractNumId="12" w15:restartNumberingAfterBreak="0">
     <w:nsid w:val="57174D79"/>
     <w:multiLevelType w:val="multilevel"/>
     <w:tmpl w:val="C6B6B53E"/>
@@ -10831,7 +12500,7 @@
       </w:pPr>
     </w:lvl>
   </w:abstractNum>
-  <w:abstractNum w:abstractNumId="12" w15:restartNumberingAfterBreak="0">
+  <w:abstractNum w:abstractNumId="13" w15:restartNumberingAfterBreak="0">
     <w:nsid w:val="616A772F"/>
     <w:multiLevelType w:val="multilevel"/>
     <w:tmpl w:val="27D80CAE"/>
@@ -10944,7 +12613,7 @@
       </w:pPr>
     </w:lvl>
   </w:abstractNum>
-  <w:abstractNum w:abstractNumId="13" w15:restartNumberingAfterBreak="0">
+  <w:abstractNum w:abstractNumId="14" w15:restartNumberingAfterBreak="0">
     <w:nsid w:val="74A7070E"/>
     <w:multiLevelType w:val="multilevel"/>
     <w:tmpl w:val="CD40AD0E"/>
@@ -11057,7 +12726,7 @@
       </w:pPr>
     </w:lvl>
   </w:abstractNum>
-  <w:abstractNum w:abstractNumId="14" w15:restartNumberingAfterBreak="0">
+  <w:abstractNum w:abstractNumId="15" w15:restartNumberingAfterBreak="0">
     <w:nsid w:val="78B32E79"/>
     <w:multiLevelType w:val="multilevel"/>
     <w:tmpl w:val="596E4C5C"/>
@@ -11173,7 +12842,7 @@
       </w:pPr>
     </w:lvl>
   </w:abstractNum>
-  <w:abstractNum w:abstractNumId="15" w15:restartNumberingAfterBreak="0">
+  <w:abstractNum w:abstractNumId="16" w15:restartNumberingAfterBreak="0">
     <w:nsid w:val="78F81BD5"/>
     <w:multiLevelType w:val="multilevel"/>
     <w:tmpl w:val="D324C35E"/>
@@ -11286,7 +12955,7 @@
       </w:pPr>
     </w:lvl>
   </w:abstractNum>
-  <w:abstractNum w:abstractNumId="16" w15:restartNumberingAfterBreak="0">
+  <w:abstractNum w:abstractNumId="17" w15:restartNumberingAfterBreak="0">
     <w:nsid w:val="79AD34E7"/>
     <w:multiLevelType w:val="multilevel"/>
     <w:tmpl w:val="8C3EC94E"/>
@@ -11399,7 +13068,7 @@
       </w:pPr>
     </w:lvl>
   </w:abstractNum>
-  <w:abstractNum w:abstractNumId="17" w15:restartNumberingAfterBreak="0">
+  <w:abstractNum w:abstractNumId="18" w15:restartNumberingAfterBreak="0">
     <w:nsid w:val="7A79383E"/>
     <w:multiLevelType w:val="multilevel"/>
     <w:tmpl w:val="732C022C"/>
@@ -11513,58 +13182,61 @@
     </w:lvl>
   </w:abstractNum>
   <w:num w:numId="1">
+    <w:abstractNumId w:val="5"/>
+  </w:num>
+  <w:num w:numId="2">
+    <w:abstractNumId w:val="9"/>
+  </w:num>
+  <w:num w:numId="3">
+    <w:abstractNumId w:val="14"/>
+  </w:num>
+  <w:num w:numId="4">
+    <w:abstractNumId w:val="6"/>
+  </w:num>
+  <w:num w:numId="5">
+    <w:abstractNumId w:val="13"/>
+  </w:num>
+  <w:num w:numId="6">
+    <w:abstractNumId w:val="11"/>
+  </w:num>
+  <w:num w:numId="7">
+    <w:abstractNumId w:val="10"/>
+  </w:num>
+  <w:num w:numId="8">
+    <w:abstractNumId w:val="17"/>
+  </w:num>
+  <w:num w:numId="9">
+    <w:abstractNumId w:val="7"/>
+  </w:num>
+  <w:num w:numId="10">
+    <w:abstractNumId w:val="16"/>
+  </w:num>
+  <w:num w:numId="11">
+    <w:abstractNumId w:val="12"/>
+  </w:num>
+  <w:num w:numId="12">
     <w:abstractNumId w:val="4"/>
   </w:num>
-  <w:num w:numId="2">
+  <w:num w:numId="13">
     <w:abstractNumId w:val="8"/>
   </w:num>
-  <w:num w:numId="3">
-    <w:abstractNumId w:val="13"/>
+  <w:num w:numId="14">
+    <w:abstractNumId w:val="2"/>
   </w:num>
-  <w:num w:numId="4">
-    <w:abstractNumId w:val="5"/>
+  <w:num w:numId="15">
+    <w:abstractNumId w:val="18"/>
   </w:num>
-  <w:num w:numId="5">
-    <w:abstractNumId w:val="12"/>
+  <w:num w:numId="16">
+    <w:abstractNumId w:val="1"/>
   </w:num>
-  <w:num w:numId="6">
-    <w:abstractNumId w:val="10"/>
-  </w:num>
-  <w:num w:numId="7">
-    <w:abstractNumId w:val="9"/>
-  </w:num>
-  <w:num w:numId="8">
-    <w:abstractNumId w:val="16"/>
-  </w:num>
-  <w:num w:numId="9">
-    <w:abstractNumId w:val="6"/>
-  </w:num>
-  <w:num w:numId="10">
+  <w:num w:numId="17">
     <w:abstractNumId w:val="15"/>
   </w:num>
-  <w:num w:numId="11">
-    <w:abstractNumId w:val="11"/>
-  </w:num>
-  <w:num w:numId="12">
+  <w:num w:numId="18">
     <w:abstractNumId w:val="3"/>
   </w:num>
-  <w:num w:numId="13">
-    <w:abstractNumId w:val="7"/>
-  </w:num>
-  <w:num w:numId="14">
-    <w:abstractNumId w:val="1"/>
-  </w:num>
-  <w:num w:numId="15">
-    <w:abstractNumId w:val="17"/>
-  </w:num>
-  <w:num w:numId="16">
+  <w:num w:numId="19">
     <w:abstractNumId w:val="0"/>
-  </w:num>
-  <w:num w:numId="17">
-    <w:abstractNumId w:val="14"/>
-  </w:num>
-  <w:num w:numId="18">
-    <w:abstractNumId w:val="2"/>
   </w:num>
 </w:numbering>
 </file>
@@ -11582,7 +13254,7 @@
     </w:rPrDefault>
     <w:pPrDefault/>
   </w:docDefaults>
-  <w:latentStyles w:defLockedState="0" w:defUIPriority="99" w:defSemiHidden="0" w:defUnhideWhenUsed="0" w:defQFormat="0" w:count="375">
+  <w:latentStyles w:defLockedState="0" w:defUIPriority="99" w:defSemiHidden="0" w:defUnhideWhenUsed="0" w:defQFormat="0" w:count="376">
     <w:lsdException w:name="Normal" w:uiPriority="0" w:qFormat="1"/>
     <w:lsdException w:name="heading 1" w:uiPriority="9" w:qFormat="1"/>
     <w:lsdException w:name="heading 2" w:semiHidden="1" w:uiPriority="9" w:unhideWhenUsed="1" w:qFormat="1"/>
@@ -11956,6 +13628,7 @@
     <w:lsdException w:name="List Table 7 Colorful Accent 6" w:uiPriority="52"/>
     <w:lsdException w:name="Mention" w:semiHidden="1" w:unhideWhenUsed="1"/>
     <w:lsdException w:name="Smart Hyperlink" w:semiHidden="1" w:unhideWhenUsed="1"/>
+    <w:lsdException w:name="Smart Link" w:semiHidden="1" w:unhideWhenUsed="1"/>
   </w:latentStyles>
   <w:style w:type="paragraph" w:default="1" w:styleId="Normal">
     <w:name w:val="Normal"/>

</xml_diff>

<commit_message>
MB-33593: Allow auto generation of unique timer references
If reference is null (or undefined), generate a unique id. This is so
that handlers that don't need to cancel timers are not bothered to
write cruft code to generate unique ids that they will never use.

Change-Id: I8d3d143af89e6753387b310556f5652ec65696b3
Reviewed-on: http://review.couchbase.org/107083
Reviewed-by: Sriram Melkote <siri@couchbase.com>
Reviewed-by: <satya.nand@couchbase.com>
Reviewed-by: CI Bot
Tested-by: <satya.nand@couchbase.com>
</commit_message>
<xml_diff>
--- a/docs/src/specification-65.docx
+++ b/docs/src/specification-65.docx
@@ -13,16 +13,11 @@
         <w:pStyle w:val="Title"/>
         <w:jc w:val="both"/>
       </w:pPr>
-      <w:proofErr w:type="spellStart"/>
-      <w:r>
-        <w:t>Eventing</w:t>
-      </w:r>
-      <w:proofErr w:type="spellEnd"/>
-      <w:r>
-        <w:t xml:space="preserve"> 6.</w:t>
-      </w:r>
-      <w:r>
-        <w:t>1</w:t>
+      <w:r>
+        <w:t>Eventing 6.</w:t>
+      </w:r>
+      <w:r>
+        <w:t>5</w:t>
       </w:r>
       <w:r>
         <w:t xml:space="preserve"> Specification</w:t>
@@ -65,15 +60,7 @@
         <w:t xml:space="preserve">. </w:t>
       </w:r>
       <w:r>
-        <w:t xml:space="preserve">Admin operations are accessible through UI, and via </w:t>
-      </w:r>
-      <w:proofErr w:type="spellStart"/>
-      <w:r>
-        <w:t>couchbase</w:t>
-      </w:r>
-      <w:proofErr w:type="spellEnd"/>
-      <w:r>
-        <w:t>-cli.</w:t>
+        <w:t>Admin operations are accessible through UI, and via couchbase-cli.</w:t>
       </w:r>
     </w:p>
     <w:p>
@@ -107,15 +94,7 @@
         <w:t xml:space="preserve"> </w:t>
       </w:r>
       <w:r>
-        <w:t xml:space="preserve">Deployment </w:t>
-      </w:r>
-      <w:proofErr w:type="spellStart"/>
-      <w:r>
-        <w:t>transpiles</w:t>
-      </w:r>
-      <w:proofErr w:type="spellEnd"/>
-      <w:r>
-        <w:t xml:space="preserve"> the code and creates the executable artifacts. The source code of an activated function cannot be edited.</w:t>
+        <w:t>Deployment transpiles the code and creates the executable artifacts. The source code of an activated function cannot be edited.</w:t>
       </w:r>
       <w:r>
         <w:t xml:space="preserve"> </w:t>
@@ -329,11 +308,9 @@
         <w:pStyle w:val="Heading2"/>
         <w:jc w:val="both"/>
       </w:pPr>
-      <w:proofErr w:type="spellStart"/>
       <w:r>
         <w:t>Undeploy</w:t>
       </w:r>
-      <w:proofErr w:type="spellEnd"/>
     </w:p>
     <w:p>
       <w:pPr>
@@ -562,15 +539,7 @@
         <w:t xml:space="preserve"> op</w:t>
       </w:r>
       <w:r>
-        <w:t xml:space="preserve">ens an TCP port and generates a Chrome </w:t>
-      </w:r>
-      <w:proofErr w:type="spellStart"/>
-      <w:r>
-        <w:t>devtools</w:t>
-      </w:r>
-      <w:proofErr w:type="spellEnd"/>
-      <w:r>
-        <w:t xml:space="preserve"> URL with a s</w:t>
+        <w:t>ens an TCP port and generates a Chrome devtools URL with a s</w:t>
       </w:r>
       <w:r>
         <w:t>ession</w:t>
@@ -863,15 +832,7 @@
         <w:t xml:space="preserve">the ability to mutate documents in the source bucket </w:t>
       </w:r>
       <w:r>
-        <w:t xml:space="preserve">is useful for document enrichment use cases, the </w:t>
-      </w:r>
-      <w:proofErr w:type="spellStart"/>
-      <w:r>
-        <w:t>eventing</w:t>
-      </w:r>
-      <w:proofErr w:type="spellEnd"/>
-      <w:r>
-        <w:t xml:space="preserve"> framework detects and suppresses such direct </w:t>
+        <w:t xml:space="preserve">is useful for document enrichment use cases, the eventing framework detects and suppresses such direct </w:t>
       </w:r>
       <w:r>
         <w:t>self-recursive</w:t>
@@ -1122,7 +1083,6 @@
           <w:szCs w:val="18"/>
         </w:rPr>
       </w:pPr>
-      <w:proofErr w:type="spellStart"/>
       <w:r>
         <w:rPr>
           <w:rStyle w:val="keyword2"/>
@@ -1134,7 +1094,6 @@
         </w:rPr>
         <w:t>var</w:t>
       </w:r>
-      <w:proofErr w:type="spellEnd"/>
       <w:r>
         <w:rPr>
           <w:rFonts w:ascii="Consolas" w:eastAsia="Times New Roman" w:hAnsi="Consolas"/>
@@ -1263,7 +1222,6 @@
         </w:rPr>
         <w:t> </w:t>
       </w:r>
-      <w:proofErr w:type="spellStart"/>
       <w:proofErr w:type="gramStart"/>
       <w:r>
         <w:rPr>
@@ -1285,7 +1243,6 @@
         </w:rPr>
         <w:t>Update</w:t>
       </w:r>
-      <w:proofErr w:type="spellEnd"/>
       <w:r>
         <w:rPr>
           <w:rFonts w:ascii="Consolas" w:eastAsia="Times New Roman" w:hAnsi="Consolas"/>
@@ -1521,7 +1478,6 @@
         </w:rPr>
         <w:t> </w:t>
       </w:r>
-      <w:proofErr w:type="spellStart"/>
       <w:proofErr w:type="gramStart"/>
       <w:r>
         <w:rPr>
@@ -1531,18 +1487,7 @@
           <w:szCs w:val="18"/>
           <w:bdr w:val="none" w:sz="0" w:space="0" w:color="auto" w:frame="1"/>
         </w:rPr>
-        <w:t>OnUpdate</w:t>
-      </w:r>
-      <w:proofErr w:type="spellEnd"/>
-      <w:r>
-        <w:rPr>
-          <w:rFonts w:ascii="Consolas" w:eastAsia="Times New Roman" w:hAnsi="Consolas"/>
-          <w:color w:val="000000"/>
-          <w:sz w:val="18"/>
-          <w:szCs w:val="18"/>
-          <w:bdr w:val="none" w:sz="0" w:space="0" w:color="auto" w:frame="1"/>
-        </w:rPr>
-        <w:t>(</w:t>
+        <w:t>OnUpdate(</w:t>
       </w:r>
       <w:proofErr w:type="gramEnd"/>
       <w:r>
@@ -1589,7 +1534,6 @@
         </w:rPr>
         <w:t xml:space="preserve">  </w:t>
       </w:r>
-      <w:proofErr w:type="spellStart"/>
       <w:r>
         <w:rPr>
           <w:rFonts w:ascii="Consolas" w:eastAsia="Times New Roman" w:hAnsi="Consolas"/>
@@ -1601,7 +1545,6 @@
         </w:rPr>
         <w:t>setTimeout</w:t>
       </w:r>
-      <w:proofErr w:type="spellEnd"/>
       <w:r>
         <w:rPr>
           <w:rFonts w:ascii="Consolas" w:eastAsia="Times New Roman" w:hAnsi="Consolas"/>
@@ -1750,13 +1693,8 @@
         <w:t xml:space="preserve">function </w:t>
       </w:r>
       <w:r>
-        <w:t xml:space="preserve">timers in lieu of </w:t>
-      </w:r>
-      <w:proofErr w:type="spellStart"/>
-      <w:r>
-        <w:t>setTimeout</w:t>
-      </w:r>
-      <w:proofErr w:type="spellEnd"/>
+        <w:t>timers in lieu of setTimeout</w:t>
+      </w:r>
       <w:r>
         <w:t>,</w:t>
       </w:r>
@@ -1820,7 +1758,6 @@
         </w:rPr>
         <w:t> </w:t>
       </w:r>
-      <w:proofErr w:type="spellStart"/>
       <w:proofErr w:type="gramStart"/>
       <w:r>
         <w:rPr>
@@ -1830,18 +1767,7 @@
           <w:szCs w:val="18"/>
           <w:bdr w:val="none" w:sz="0" w:space="0" w:color="auto" w:frame="1"/>
         </w:rPr>
-        <w:t>OnUpdate</w:t>
-      </w:r>
-      <w:proofErr w:type="spellEnd"/>
-      <w:r>
-        <w:rPr>
-          <w:rFonts w:ascii="Consolas" w:eastAsia="Times New Roman" w:hAnsi="Consolas"/>
-          <w:color w:val="000000"/>
-          <w:sz w:val="18"/>
-          <w:szCs w:val="18"/>
-          <w:bdr w:val="none" w:sz="0" w:space="0" w:color="auto" w:frame="1"/>
-        </w:rPr>
-        <w:t>(</w:t>
+        <w:t>OnUpdate(</w:t>
       </w:r>
       <w:proofErr w:type="gramEnd"/>
       <w:r>
@@ -1899,7 +1825,6 @@
         </w:rPr>
         <w:t xml:space="preserve">  </w:t>
       </w:r>
-      <w:proofErr w:type="spellStart"/>
       <w:r>
         <w:rPr>
           <w:rStyle w:val="keyword2"/>
@@ -1907,19 +1832,8 @@
           <w:sz w:val="18"/>
           <w:szCs w:val="18"/>
         </w:rPr>
-        <w:t>var</w:t>
-      </w:r>
-      <w:proofErr w:type="spellEnd"/>
-      <w:r>
-        <w:rPr>
-          <w:rStyle w:val="keyword2"/>
-          <w:rFonts w:ascii="Consolas" w:eastAsia="Times New Roman" w:hAnsi="Consolas"/>
-          <w:sz w:val="18"/>
-          <w:szCs w:val="18"/>
-        </w:rPr>
-        <w:t xml:space="preserve"> </w:t>
-      </w:r>
-      <w:proofErr w:type="spellStart"/>
+        <w:t xml:space="preserve">var </w:t>
+      </w:r>
       <w:r>
         <w:rPr>
           <w:rFonts w:ascii="Consolas" w:eastAsia="Times New Roman" w:hAnsi="Consolas"/>
@@ -1929,9 +1843,9 @@
           <w:szCs w:val="18"/>
           <w:bdr w:val="none" w:sz="0" w:space="0" w:color="auto" w:frame="1"/>
         </w:rPr>
-        <w:t>rpc</w:t>
-      </w:r>
-      <w:proofErr w:type="spellEnd"/>
+        <w:t xml:space="preserve">rpc = </w:t>
+      </w:r>
+      <w:proofErr w:type="gramStart"/>
       <w:r>
         <w:rPr>
           <w:rFonts w:ascii="Consolas" w:eastAsia="Times New Roman" w:hAnsi="Consolas"/>
@@ -1941,22 +1855,8 @@
           <w:szCs w:val="18"/>
           <w:bdr w:val="none" w:sz="0" w:space="0" w:color="auto" w:frame="1"/>
         </w:rPr>
-        <w:t xml:space="preserve"> = </w:t>
-      </w:r>
-      <w:proofErr w:type="spellStart"/>
-      <w:proofErr w:type="gramStart"/>
-      <w:r>
-        <w:rPr>
-          <w:rFonts w:ascii="Consolas" w:eastAsia="Times New Roman" w:hAnsi="Consolas"/>
-          <w:i/>
-          <w:color w:val="FF0000"/>
-          <w:sz w:val="18"/>
-          <w:szCs w:val="18"/>
-          <w:bdr w:val="none" w:sz="0" w:space="0" w:color="auto" w:frame="1"/>
-        </w:rPr>
         <w:t>window.XMLHttpRequest</w:t>
       </w:r>
-      <w:proofErr w:type="spellEnd"/>
       <w:proofErr w:type="gramEnd"/>
       <w:r>
         <w:rPr>
@@ -2221,7 +2121,6 @@
         </w:rPr>
         <w:t> </w:t>
       </w:r>
-      <w:proofErr w:type="spellStart"/>
       <w:proofErr w:type="gramStart"/>
       <w:r>
         <w:rPr>
@@ -2231,18 +2130,7 @@
           <w:szCs w:val="18"/>
           <w:bdr w:val="none" w:sz="0" w:space="0" w:color="auto" w:frame="1"/>
         </w:rPr>
-        <w:t>OnUpdate</w:t>
-      </w:r>
-      <w:proofErr w:type="spellEnd"/>
-      <w:r>
-        <w:rPr>
-          <w:rFonts w:ascii="Consolas" w:eastAsia="Times New Roman" w:hAnsi="Consolas"/>
-          <w:color w:val="000000"/>
-          <w:sz w:val="18"/>
-          <w:szCs w:val="18"/>
-          <w:bdr w:val="none" w:sz="0" w:space="0" w:color="auto" w:frame="1"/>
-        </w:rPr>
-        <w:t>(</w:t>
+        <w:t>OnUpdate(</w:t>
       </w:r>
       <w:proofErr w:type="gramEnd"/>
       <w:r>
@@ -2314,27 +2202,7 @@
           <w:sz w:val="18"/>
           <w:szCs w:val="18"/>
         </w:rPr>
-        <w:t> '</w:t>
-      </w:r>
-      <w:proofErr w:type="spellStart"/>
-      <w:r>
-        <w:rPr>
-          <w:rStyle w:val="comment2"/>
-          <w:rFonts w:ascii="Consolas" w:eastAsia="Times New Roman" w:hAnsi="Consolas"/>
-          <w:sz w:val="18"/>
-          <w:szCs w:val="18"/>
-        </w:rPr>
-        <w:t>dest</w:t>
-      </w:r>
-      <w:proofErr w:type="spellEnd"/>
-      <w:r>
-        <w:rPr>
-          <w:rStyle w:val="comment2"/>
-          <w:rFonts w:ascii="Consolas" w:eastAsia="Times New Roman" w:hAnsi="Consolas"/>
-          <w:sz w:val="18"/>
-          <w:szCs w:val="18"/>
-        </w:rPr>
-        <w:t>' is a bucket alias binding</w:t>
+        <w:t> 'dest' is a bucket alias binding</w:t>
       </w:r>
     </w:p>
     <w:p>
@@ -2371,7 +2239,6 @@
         </w:rPr>
         <w:t xml:space="preserve">  </w:t>
       </w:r>
-      <w:proofErr w:type="spellStart"/>
       <w:r>
         <w:rPr>
           <w:rStyle w:val="keyword2"/>
@@ -2381,60 +2248,15 @@
         </w:rPr>
         <w:t>var</w:t>
       </w:r>
-      <w:proofErr w:type="spellEnd"/>
-      <w:r>
-        <w:rPr>
-          <w:rFonts w:ascii="Consolas" w:eastAsia="Times New Roman" w:hAnsi="Consolas"/>
-          <w:color w:val="000000"/>
-          <w:sz w:val="18"/>
-          <w:szCs w:val="18"/>
-          <w:bdr w:val="none" w:sz="0" w:space="0" w:color="auto" w:frame="1"/>
-        </w:rPr>
-        <w:t> </w:t>
-      </w:r>
-      <w:proofErr w:type="spellStart"/>
-      <w:r>
-        <w:rPr>
-          <w:rFonts w:ascii="Consolas" w:eastAsia="Times New Roman" w:hAnsi="Consolas"/>
-          <w:color w:val="000000"/>
-          <w:sz w:val="18"/>
-          <w:szCs w:val="18"/>
-          <w:bdr w:val="none" w:sz="0" w:space="0" w:color="auto" w:frame="1"/>
-        </w:rPr>
-        <w:t>val</w:t>
-      </w:r>
-      <w:proofErr w:type="spellEnd"/>
-      <w:r>
-        <w:rPr>
-          <w:rFonts w:ascii="Consolas" w:eastAsia="Times New Roman" w:hAnsi="Consolas"/>
-          <w:color w:val="000000"/>
-          <w:sz w:val="18"/>
-          <w:szCs w:val="18"/>
-          <w:bdr w:val="none" w:sz="0" w:space="0" w:color="auto" w:frame="1"/>
-        </w:rPr>
-        <w:t> = </w:t>
-      </w:r>
-      <w:proofErr w:type="spellStart"/>
-      <w:r>
-        <w:rPr>
-          <w:rFonts w:ascii="Consolas" w:eastAsia="Times New Roman" w:hAnsi="Consolas"/>
-          <w:color w:val="000000"/>
-          <w:sz w:val="18"/>
-          <w:szCs w:val="18"/>
-          <w:bdr w:val="none" w:sz="0" w:space="0" w:color="auto" w:frame="1"/>
-        </w:rPr>
-        <w:t>dest</w:t>
-      </w:r>
-      <w:proofErr w:type="spellEnd"/>
-      <w:r>
-        <w:rPr>
-          <w:rFonts w:ascii="Consolas" w:eastAsia="Times New Roman" w:hAnsi="Consolas"/>
-          <w:color w:val="000000"/>
-          <w:sz w:val="18"/>
-          <w:szCs w:val="18"/>
-          <w:bdr w:val="none" w:sz="0" w:space="0" w:color="auto" w:frame="1"/>
-        </w:rPr>
-        <w:t>[meta.id</w:t>
+      <w:r>
+        <w:rPr>
+          <w:rFonts w:ascii="Consolas" w:eastAsia="Times New Roman" w:hAnsi="Consolas"/>
+          <w:color w:val="000000"/>
+          <w:sz w:val="18"/>
+          <w:szCs w:val="18"/>
+          <w:bdr w:val="none" w:sz="0" w:space="0" w:color="auto" w:frame="1"/>
+        </w:rPr>
+        <w:t> val = dest[meta.id</w:t>
       </w:r>
       <w:proofErr w:type="gramStart"/>
       <w:r>
@@ -2566,31 +2388,8 @@
           <w:szCs w:val="18"/>
           <w:bdr w:val="none" w:sz="0" w:space="0" w:color="auto" w:frame="1"/>
         </w:rPr>
-        <w:t>  </w:t>
-      </w:r>
-      <w:proofErr w:type="spellStart"/>
-      <w:r>
-        <w:rPr>
-          <w:rFonts w:ascii="Consolas" w:eastAsia="Times New Roman" w:hAnsi="Consolas"/>
-          <w:color w:val="000000"/>
-          <w:sz w:val="18"/>
-          <w:szCs w:val="18"/>
-          <w:bdr w:val="none" w:sz="0" w:space="0" w:color="auto" w:frame="1"/>
-        </w:rPr>
-        <w:t>dest</w:t>
-      </w:r>
-      <w:proofErr w:type="spellEnd"/>
-      <w:r>
-        <w:rPr>
-          <w:rFonts w:ascii="Consolas" w:eastAsia="Times New Roman" w:hAnsi="Consolas"/>
-          <w:color w:val="000000"/>
-          <w:sz w:val="18"/>
-          <w:szCs w:val="18"/>
-          <w:bdr w:val="none" w:sz="0" w:space="0" w:color="auto" w:frame="1"/>
-        </w:rPr>
-        <w:t>[</w:t>
-      </w:r>
-      <w:proofErr w:type="spellStart"/>
+        <w:t>  dest[</w:t>
+      </w:r>
       <w:proofErr w:type="gramStart"/>
       <w:r>
         <w:rPr>
@@ -2602,7 +2401,6 @@
         </w:rPr>
         <w:t>val.parent</w:t>
       </w:r>
-      <w:proofErr w:type="spellEnd"/>
       <w:proofErr w:type="gramEnd"/>
       <w:r>
         <w:rPr>
@@ -2769,29 +2567,7 @@
           <w:szCs w:val="18"/>
           <w:bdr w:val="none" w:sz="0" w:space="0" w:color="auto" w:frame="1"/>
         </w:rPr>
-        <w:t> </w:t>
-      </w:r>
-      <w:proofErr w:type="spellStart"/>
-      <w:r>
-        <w:rPr>
-          <w:rFonts w:ascii="Consolas" w:eastAsia="Times New Roman" w:hAnsi="Consolas"/>
-          <w:color w:val="000000"/>
-          <w:sz w:val="18"/>
-          <w:szCs w:val="18"/>
-          <w:bdr w:val="none" w:sz="0" w:space="0" w:color="auto" w:frame="1"/>
-        </w:rPr>
-        <w:t>dest</w:t>
-      </w:r>
-      <w:proofErr w:type="spellEnd"/>
-      <w:r>
-        <w:rPr>
-          <w:rFonts w:ascii="Consolas" w:eastAsia="Times New Roman" w:hAnsi="Consolas"/>
-          <w:color w:val="000000"/>
-          <w:sz w:val="18"/>
-          <w:szCs w:val="18"/>
-          <w:bdr w:val="none" w:sz="0" w:space="0" w:color="auto" w:frame="1"/>
-        </w:rPr>
-        <w:t>[meta.id</w:t>
+        <w:t> dest[meta.id</w:t>
       </w:r>
       <w:proofErr w:type="gramStart"/>
       <w:r>
@@ -2973,15 +2749,7 @@
         <w:t xml:space="preserve">) has been introduced to the language, which allows handlers to log messages. These </w:t>
       </w:r>
       <w:r>
-        <w:t xml:space="preserve">messages go into the </w:t>
-      </w:r>
-      <w:proofErr w:type="spellStart"/>
-      <w:r>
-        <w:t>eventing</w:t>
-      </w:r>
-      <w:proofErr w:type="spellEnd"/>
-      <w:r>
-        <w:t xml:space="preserve"> data directory and do not contain any system log messages. </w:t>
+        <w:t xml:space="preserve">messages go into the eventing data directory and do not contain any system log messages. </w:t>
       </w:r>
       <w:r>
         <w:t xml:space="preserve">The function takes a string to write to the file. </w:t>
@@ -3039,7 +2807,6 @@
         </w:rPr>
         <w:t> </w:t>
       </w:r>
-      <w:proofErr w:type="spellStart"/>
       <w:proofErr w:type="gramStart"/>
       <w:r>
         <w:rPr>
@@ -3049,18 +2816,7 @@
           <w:szCs w:val="18"/>
           <w:bdr w:val="none" w:sz="0" w:space="0" w:color="auto" w:frame="1"/>
         </w:rPr>
-        <w:t>OnUpdate</w:t>
-      </w:r>
-      <w:proofErr w:type="spellEnd"/>
-      <w:r>
-        <w:rPr>
-          <w:rFonts w:ascii="Consolas" w:eastAsia="Times New Roman" w:hAnsi="Consolas"/>
-          <w:color w:val="000000"/>
-          <w:sz w:val="18"/>
-          <w:szCs w:val="18"/>
-          <w:bdr w:val="none" w:sz="0" w:space="0" w:color="auto" w:frame="1"/>
-        </w:rPr>
-        <w:t>(</w:t>
+        <w:t>OnUpdate(</w:t>
       </w:r>
       <w:proofErr w:type="gramEnd"/>
       <w:r>
@@ -3244,19 +3000,11 @@
         </w:rPr>
         <w:t>for (</w:t>
       </w:r>
-      <w:proofErr w:type="spellStart"/>
       <w:r>
         <w:rPr>
           <w:i/>
         </w:rPr>
-        <w:t>var</w:t>
-      </w:r>
-      <w:proofErr w:type="spellEnd"/>
-      <w:r>
-        <w:rPr>
-          <w:i/>
-        </w:rPr>
-        <w:t xml:space="preserve"> &lt;</w:t>
+        <w:t>var &lt;</w:t>
       </w:r>
       <w:r>
         <w:rPr>
@@ -3435,7 +3183,6 @@
         </w:rPr>
         <w:t> </w:t>
       </w:r>
-      <w:proofErr w:type="spellStart"/>
       <w:proofErr w:type="gramStart"/>
       <w:r>
         <w:rPr>
@@ -3445,18 +3192,7 @@
           <w:szCs w:val="18"/>
           <w:bdr w:val="none" w:sz="0" w:space="0" w:color="auto" w:frame="1"/>
         </w:rPr>
-        <w:t>OnUpdate</w:t>
-      </w:r>
-      <w:proofErr w:type="spellEnd"/>
-      <w:r>
-        <w:rPr>
-          <w:rFonts w:ascii="Consolas" w:eastAsia="Times New Roman" w:hAnsi="Consolas"/>
-          <w:color w:val="000000"/>
-          <w:sz w:val="18"/>
-          <w:szCs w:val="18"/>
-          <w:bdr w:val="none" w:sz="0" w:space="0" w:color="auto" w:frame="1"/>
-        </w:rPr>
-        <w:t>(</w:t>
+        <w:t>OnUpdate(</w:t>
       </w:r>
       <w:proofErr w:type="gramEnd"/>
       <w:r>
@@ -3504,7 +3240,6 @@
         </w:rPr>
         <w:t>    </w:t>
       </w:r>
-      <w:proofErr w:type="spellStart"/>
       <w:r>
         <w:rPr>
           <w:rStyle w:val="keyword2"/>
@@ -3514,7 +3249,6 @@
         </w:rPr>
         <w:t>var</w:t>
       </w:r>
-      <w:proofErr w:type="spellEnd"/>
       <w:r>
         <w:rPr>
           <w:rFonts w:ascii="Consolas" w:eastAsia="Times New Roman" w:hAnsi="Consolas"/>
@@ -3560,7 +3294,6 @@
         </w:rPr>
         <w:t>    </w:t>
       </w:r>
-      <w:proofErr w:type="spellStart"/>
       <w:r>
         <w:rPr>
           <w:rStyle w:val="keyword2"/>
@@ -3570,7 +3303,6 @@
         </w:rPr>
         <w:t>var</w:t>
       </w:r>
-      <w:proofErr w:type="spellEnd"/>
       <w:r>
         <w:rPr>
           <w:rFonts w:ascii="Consolas" w:eastAsia="Times New Roman" w:hAnsi="Consolas"/>
@@ -3955,7 +3687,6 @@
         </w:rPr>
         <w:t> (</w:t>
       </w:r>
-      <w:proofErr w:type="spellStart"/>
       <w:r>
         <w:rPr>
           <w:rStyle w:val="keyword2"/>
@@ -3965,7 +3696,6 @@
         </w:rPr>
         <w:t>var</w:t>
       </w:r>
-      <w:proofErr w:type="spellEnd"/>
       <w:r>
         <w:rPr>
           <w:rFonts w:ascii="Consolas" w:eastAsia="Times New Roman" w:hAnsi="Consolas"/>
@@ -4284,23 +4014,7 @@
         <w:t xml:space="preserve">Functions can register to observe wall clock time events. </w:t>
       </w:r>
       <w:r>
-        <w:t xml:space="preserve">Timers are </w:t>
-      </w:r>
-      <w:proofErr w:type="spellStart"/>
-      <w:r>
-        <w:t>sharded</w:t>
-      </w:r>
-      <w:proofErr w:type="spellEnd"/>
-      <w:r>
-        <w:t xml:space="preserve"> across </w:t>
-      </w:r>
-      <w:proofErr w:type="spellStart"/>
-      <w:r>
-        <w:t>eventing</w:t>
-      </w:r>
-      <w:proofErr w:type="spellEnd"/>
-      <w:r>
-        <w:t xml:space="preserve"> nodes, and so are scalable. For this reason, there is no guarantee that a timer will fire on the same node on which it was registered</w:t>
+        <w:t>Timers are sharded across eventing nodes, and so are scalable. For this reason, there is no guarantee that a timer will fire on the same node on which it was registered</w:t>
       </w:r>
       <w:r>
         <w:t xml:space="preserve"> or </w:t>
@@ -4402,7 +4116,6 @@
           <w:szCs w:val="18"/>
         </w:rPr>
       </w:pPr>
-      <w:proofErr w:type="spellStart"/>
       <w:proofErr w:type="gramStart"/>
       <w:r>
         <w:rPr>
@@ -4422,7 +4135,6 @@
         </w:rPr>
         <w:t>imer</w:t>
       </w:r>
-      <w:proofErr w:type="spellEnd"/>
       <w:r>
         <w:rPr>
           <w:rFonts w:ascii="Consolas" w:hAnsi="Consolas" w:cs="Consolas"/>
@@ -4560,6 +4272,9 @@
         <w:t xml:space="preserve"> and callback they are used with and need to be unique only within this scope. </w:t>
       </w:r>
       <w:r>
+        <w:t xml:space="preserve">The call returns the reference string if timer was created successfully. </w:t>
+      </w:r>
+      <w:r>
         <w:t xml:space="preserve">If multiple timers are created with the same </w:t>
       </w:r>
       <w:r>
@@ -4579,6 +4294,23 @@
       </w:r>
       <w:r>
         <w:t>.</w:t>
+      </w:r>
+      <w:r>
+        <w:t xml:space="preserve"> </w:t>
+      </w:r>
+      <w:bookmarkStart w:id="0" w:name="_GoBack"/>
+      <w:bookmarkEnd w:id="0"/>
+      <w:r>
+        <w:t xml:space="preserve">If the reference parameter is set to JavaScript </w:t>
+      </w:r>
+      <w:r>
+        <w:t>null</w:t>
+      </w:r>
+      <w:r>
+        <w:t xml:space="preserve"> </w:t>
+      </w:r>
+      <w:r>
+        <w:t>value, a unique reference will be generated.</w:t>
       </w:r>
     </w:p>
     <w:p>
@@ -4649,7 +4381,6 @@
           <w:szCs w:val="18"/>
         </w:rPr>
       </w:pPr>
-      <w:proofErr w:type="spellStart"/>
       <w:proofErr w:type="gramStart"/>
       <w:r>
         <w:rPr>
@@ -4660,7 +4391,6 @@
         </w:rPr>
         <w:t>cancelTimer</w:t>
       </w:r>
-      <w:proofErr w:type="spellEnd"/>
       <w:r>
         <w:rPr>
           <w:rFonts w:ascii="Consolas" w:hAnsi="Consolas" w:cs="Consolas"/>
@@ -4694,6 +4424,7 @@
     <w:p/>
     <w:p>
       <w:r>
+        <w:lastRenderedPageBreak/>
         <w:t xml:space="preserve">Timers can be cancelled </w:t>
       </w:r>
       <w:r>
@@ -4708,18 +4439,14 @@
     </w:p>
     <w:p/>
     <w:p/>
-    <w:p/>
-    <w:p/>
     <w:p>
       <w:pPr>
         <w:pStyle w:val="Heading3"/>
         <w:jc w:val="both"/>
       </w:pPr>
-      <w:proofErr w:type="spellStart"/>
       <w:r>
         <w:t>cURL</w:t>
       </w:r>
-      <w:proofErr w:type="spellEnd"/>
     </w:p>
     <w:p>
       <w:pPr>
@@ -4736,48 +4463,39 @@
         </w:rPr>
         <w:t xml:space="preserve">The </w:t>
       </w:r>
-      <w:proofErr w:type="spellStart"/>
       <w:r>
         <w:rPr>
           <w:rFonts w:cstheme="minorHAnsi"/>
           <w:lang w:val="en-IN"/>
         </w:rPr>
-        <w:t>cURL</w:t>
-      </w:r>
-      <w:proofErr w:type="spellEnd"/>
+        <w:t xml:space="preserve">cURL </w:t>
+      </w:r>
       <w:r>
         <w:rPr>
           <w:rFonts w:cstheme="minorHAnsi"/>
           <w:lang w:val="en-IN"/>
         </w:rPr>
-        <w:t xml:space="preserve"> </w:t>
+        <w:t xml:space="preserve">feature </w:t>
       </w:r>
       <w:r>
         <w:rPr>
           <w:rFonts w:cstheme="minorHAnsi"/>
           <w:lang w:val="en-IN"/>
         </w:rPr>
-        <w:t xml:space="preserve">feature </w:t>
+        <w:t xml:space="preserve">provides a way of interacting with external entities </w:t>
       </w:r>
       <w:r>
         <w:rPr>
           <w:rFonts w:cstheme="minorHAnsi"/>
           <w:lang w:val="en-IN"/>
         </w:rPr>
-        <w:t xml:space="preserve">provides a way of interacting with external entities </w:t>
+        <w:t xml:space="preserve">using HTTP </w:t>
       </w:r>
       <w:r>
         <w:rPr>
           <w:rFonts w:cstheme="minorHAnsi"/>
           <w:lang w:val="en-IN"/>
         </w:rPr>
-        <w:t xml:space="preserve">using HTTP </w:t>
-      </w:r>
-      <w:r>
-        <w:rPr>
-          <w:rFonts w:cstheme="minorHAnsi"/>
-          <w:lang w:val="en-IN"/>
-        </w:rPr>
         <w:t>from event handlers.</w:t>
       </w:r>
     </w:p>
@@ -4811,14 +4529,12 @@
       </w:r>
     </w:p>
     <w:p>
-      <w:proofErr w:type="spellStart"/>
       <w:r>
         <w:t>response</w:t>
       </w:r>
       <w:r>
         <w:t>_object</w:t>
       </w:r>
-      <w:proofErr w:type="spellEnd"/>
       <w:r>
         <w:t xml:space="preserve"> = </w:t>
       </w:r>
@@ -4844,16 +4560,11 @@
       <w:r>
         <w:t>[</w:t>
       </w:r>
-      <w:proofErr w:type="spellStart"/>
       <w:r>
         <w:t>request</w:t>
       </w:r>
       <w:r>
-        <w:t>_object</w:t>
-      </w:r>
-      <w:proofErr w:type="spellEnd"/>
-      <w:r>
-        <w:t>]</w:t>
+        <w:t>_object]</w:t>
       </w:r>
       <w:r>
         <w:rPr>
@@ -4900,15 +4611,7 @@
     </w:p>
     <w:p>
       <w:r>
-        <w:t xml:space="preserve">The HTTP method of the </w:t>
-      </w:r>
-      <w:proofErr w:type="spellStart"/>
-      <w:r>
-        <w:t>cURL</w:t>
-      </w:r>
-      <w:proofErr w:type="spellEnd"/>
-      <w:r>
-        <w:t xml:space="preserve"> request. Must be a string having one of the following values</w:t>
+        <w:t>The HTTP method of the cURL request. Must be a string having one of the following values</w:t>
       </w:r>
       <w:r>
         <w:t>:</w:t>
@@ -4954,15 +4657,7 @@
     </w:p>
     <w:p>
       <w:r>
-        <w:t xml:space="preserve">The </w:t>
-      </w:r>
-      <w:proofErr w:type="spellStart"/>
-      <w:r>
-        <w:t>cURL</w:t>
-      </w:r>
-      <w:proofErr w:type="spellEnd"/>
-      <w:r>
-        <w:t xml:space="preserve"> binding</w:t>
+        <w:t>The cURL binding</w:t>
       </w:r>
       <w:r>
         <w:t xml:space="preserve"> that represents the http endpoint URL that will be accessed by this call</w:t>
@@ -4976,29 +4671,19 @@
       <w:pPr>
         <w:pStyle w:val="Heading5"/>
       </w:pPr>
-      <w:proofErr w:type="spellStart"/>
       <w:r>
         <w:t>request</w:t>
       </w:r>
       <w:r>
         <w:t>_object</w:t>
       </w:r>
-      <w:proofErr w:type="spellEnd"/>
     </w:p>
     <w:p>
       <w:r>
         <w:t xml:space="preserve">This </w:t>
       </w:r>
       <w:r>
-        <w:t xml:space="preserve">parameter captures the request and related information. The </w:t>
-      </w:r>
-      <w:proofErr w:type="spellStart"/>
-      <w:r>
-        <w:t>request_object</w:t>
-      </w:r>
-      <w:proofErr w:type="spellEnd"/>
-      <w:r>
-        <w:t xml:space="preserve"> is a </w:t>
+        <w:t xml:space="preserve">parameter captures the request and related information. The request_object is a </w:t>
       </w:r>
       <w:r>
         <w:t xml:space="preserve">JavaScript </w:t>
@@ -5187,12 +4872,10 @@
         <w:pStyle w:val="Heading6"/>
         <w:ind w:left="720"/>
       </w:pPr>
-      <w:proofErr w:type="spellStart"/>
       <w:r>
         <w:lastRenderedPageBreak/>
         <w:t>params</w:t>
       </w:r>
-      <w:proofErr w:type="spellEnd"/>
     </w:p>
     <w:p>
       <w:pPr>
@@ -5214,15 +4897,7 @@
         <w:t xml:space="preserve">alue pairs. </w:t>
       </w:r>
       <w:r>
-        <w:t xml:space="preserve">Keys must be strings, and values must be string, number or </w:t>
-      </w:r>
-      <w:proofErr w:type="spellStart"/>
-      <w:r>
-        <w:t>boolean</w:t>
-      </w:r>
-      <w:proofErr w:type="spellEnd"/>
-      <w:r>
-        <w:t xml:space="preserve">. </w:t>
+        <w:t xml:space="preserve">Keys must be strings, and values must be string, number or boolean. </w:t>
       </w:r>
       <w:r>
         <w:t>Th</w:t>
@@ -5261,11 +4936,9 @@
       <w:r>
         <w:t>Return value (</w:t>
       </w:r>
-      <w:proofErr w:type="spellStart"/>
       <w:r>
         <w:t>response_object</w:t>
       </w:r>
-      <w:proofErr w:type="spellEnd"/>
       <w:r>
         <w:t>)</w:t>
       </w:r>
@@ -5281,21 +4954,7 @@
         <w:rPr>
           <w:rFonts w:cstheme="minorHAnsi"/>
         </w:rPr>
-        <w:t xml:space="preserve">The returned value from the </w:t>
-      </w:r>
-      <w:proofErr w:type="spellStart"/>
-      <w:r>
-        <w:rPr>
-          <w:rFonts w:cstheme="minorHAnsi"/>
-        </w:rPr>
-        <w:t>cURL</w:t>
-      </w:r>
-      <w:proofErr w:type="spellEnd"/>
-      <w:r>
-        <w:rPr>
-          <w:rFonts w:cstheme="minorHAnsi"/>
-        </w:rPr>
-        <w:t xml:space="preserve"> call which captures the response o</w:t>
+        <w:t>The returned value from the cURL call which captures the response o</w:t>
       </w:r>
       <w:r>
         <w:rPr>
@@ -5421,25 +5080,32 @@
         </w:rPr>
         <w:t xml:space="preserve">When an unexpected error occurs, a JavaScript exception of type </w:t>
       </w:r>
-      <w:proofErr w:type="spellStart"/>
       <w:r>
         <w:rPr>
           <w:rFonts w:cstheme="minorHAnsi"/>
         </w:rPr>
-        <w:t>CurlError</w:t>
-      </w:r>
-      <w:proofErr w:type="spellEnd"/>
+        <w:t>CurlError inheriting from the JavaScript Error class will be thrown</w:t>
+      </w:r>
       <w:r>
         <w:rPr>
           <w:rFonts w:cstheme="minorHAnsi"/>
         </w:rPr>
-        <w:t xml:space="preserve"> inheriting from the JavaScript Error class will be thrown</w:t>
-      </w:r>
-      <w:r>
+        <w:t>.</w:t>
+      </w:r>
+    </w:p>
+    <w:p>
+      <w:pPr>
         <w:rPr>
           <w:rFonts w:cstheme="minorHAnsi"/>
         </w:rPr>
-        <w:t>.</w:t>
+      </w:pPr>
+    </w:p>
+    <w:p>
+      <w:pPr>
+        <w:pStyle w:val="Heading5"/>
+      </w:pPr>
+      <w:r>
+        <w:t>Bindings</w:t>
       </w:r>
     </w:p>
     <w:p>
@@ -5448,41 +5114,18 @@
           <w:rFonts w:cstheme="minorHAnsi"/>
         </w:rPr>
       </w:pPr>
-    </w:p>
-    <w:p>
-      <w:pPr>
-        <w:pStyle w:val="Heading5"/>
-      </w:pPr>
-      <w:r>
-        <w:t>Bindings</w:t>
-      </w:r>
-    </w:p>
-    <w:p>
-      <w:pPr>
+      <w:r>
         <w:rPr>
           <w:rFonts w:cstheme="minorHAnsi"/>
         </w:rPr>
-      </w:pPr>
+        <w:t>To access a HTTP server using c</w:t>
+      </w:r>
       <w:r>
         <w:rPr>
           <w:rFonts w:cstheme="minorHAnsi"/>
         </w:rPr>
-        <w:t xml:space="preserve">To access a HTTP server using </w:t>
-      </w:r>
-      <w:proofErr w:type="spellStart"/>
-      <w:r>
-        <w:rPr>
-          <w:rFonts w:cstheme="minorHAnsi"/>
-        </w:rPr>
-        <w:t>c</w:t>
-      </w:r>
-      <w:r>
-        <w:rPr>
-          <w:rFonts w:cstheme="minorHAnsi"/>
-        </w:rPr>
         <w:t>URL</w:t>
       </w:r>
-      <w:proofErr w:type="spellEnd"/>
       <w:r>
         <w:rPr>
           <w:rFonts w:cstheme="minorHAnsi"/>
@@ -5716,23 +5359,8 @@
         <w:rPr>
           <w:rFonts w:cstheme="minorHAnsi"/>
         </w:rPr>
-        <w:t xml:space="preserve">In the below example, a </w:t>
-      </w:r>
-      <w:proofErr w:type="spellStart"/>
-      <w:r>
-        <w:rPr>
-          <w:rFonts w:cstheme="minorHAnsi"/>
-        </w:rPr>
-        <w:t>cURL</w:t>
-      </w:r>
-      <w:proofErr w:type="spellEnd"/>
-      <w:r>
-        <w:rPr>
-          <w:rFonts w:cstheme="minorHAnsi"/>
-        </w:rPr>
-        <w:t xml:space="preserve"> request is created to the specified binding </w:t>
-      </w:r>
-      <w:proofErr w:type="spellStart"/>
+        <w:t xml:space="preserve">In the below example, a cURL request is created to the specified binding </w:t>
+      </w:r>
       <w:r>
         <w:rPr>
           <w:rFonts w:cstheme="minorHAnsi"/>
@@ -5740,7 +5368,6 @@
         </w:rPr>
         <w:t>profile_svc_binding</w:t>
       </w:r>
-      <w:proofErr w:type="spellEnd"/>
       <w:r>
         <w:rPr>
           <w:rFonts w:cstheme="minorHAnsi"/>
@@ -5786,7 +5413,6 @@
         </w:rPr>
         <w:t xml:space="preserve"> and the body being a JSON object. The response is a JSON object and is seen containing a field </w:t>
       </w:r>
-      <w:proofErr w:type="spellStart"/>
       <w:r>
         <w:rPr>
           <w:rFonts w:cstheme="minorHAnsi"/>
@@ -5794,26 +5420,11 @@
         </w:rPr>
         <w:t>profile_id</w:t>
       </w:r>
-      <w:proofErr w:type="spellEnd"/>
       <w:r>
         <w:rPr>
           <w:rFonts w:cstheme="minorHAnsi"/>
         </w:rPr>
-        <w:t>. In this example, the request is automatically encoded as application/</w:t>
-      </w:r>
-      <w:proofErr w:type="spellStart"/>
-      <w:r>
-        <w:rPr>
-          <w:rFonts w:cstheme="minorHAnsi"/>
-        </w:rPr>
-        <w:t>json</w:t>
-      </w:r>
-      <w:proofErr w:type="spellEnd"/>
-      <w:r>
-        <w:rPr>
-          <w:rFonts w:cstheme="minorHAnsi"/>
-        </w:rPr>
-        <w:t xml:space="preserve"> and response is automatically parsed from JSON response, as no explicit encoding is specified.</w:t>
+        <w:t>. In this example, the request is automatically encoded as application/json and response is automatically parsed from JSON response, as no explicit encoding is specified.</w:t>
       </w:r>
     </w:p>
     <w:p>
@@ -5847,7 +5458,6 @@
           <w:bdr w:val="none" w:sz="0" w:space="0" w:color="auto" w:frame="1"/>
         </w:rPr>
       </w:pPr>
-      <w:proofErr w:type="spellStart"/>
       <w:r>
         <w:rPr>
           <w:rFonts w:ascii="Consolas" w:eastAsia="Times New Roman" w:hAnsi="Consolas"/>
@@ -5860,7 +5470,6 @@
         </w:rPr>
         <w:t>var</w:t>
       </w:r>
-      <w:proofErr w:type="spellEnd"/>
       <w:r>
         <w:rPr>
           <w:rFonts w:ascii="Consolas" w:eastAsia="Times New Roman" w:hAnsi="Consolas"/>
@@ -5971,7 +5580,6 @@
         </w:rPr>
         <w:t xml:space="preserve">  </w:t>
       </w:r>
-      <w:proofErr w:type="spellStart"/>
       <w:r>
         <w:rPr>
           <w:rFonts w:ascii="Consolas" w:eastAsia="Times New Roman" w:hAnsi="Consolas"/>
@@ -5980,18 +5588,7 @@
           <w:szCs w:val="18"/>
           <w:bdr w:val="none" w:sz="0" w:space="0" w:color="auto" w:frame="1"/>
         </w:rPr>
-        <w:t>params</w:t>
-      </w:r>
-      <w:proofErr w:type="spellEnd"/>
-      <w:r>
-        <w:rPr>
-          <w:rFonts w:ascii="Consolas" w:eastAsia="Times New Roman" w:hAnsi="Consolas"/>
-          <w:bCs/>
-          <w:sz w:val="18"/>
-          <w:szCs w:val="18"/>
-          <w:bdr w:val="none" w:sz="0" w:space="0" w:color="auto" w:frame="1"/>
-        </w:rPr>
-        <w:t>:</w:t>
+        <w:t>params:</w:t>
       </w:r>
       <w:r>
         <w:rPr>
@@ -6563,7 +6160,6 @@
           <w:bdr w:val="none" w:sz="0" w:space="0" w:color="auto" w:frame="1"/>
         </w:rPr>
       </w:pPr>
-      <w:proofErr w:type="spellStart"/>
       <w:r>
         <w:rPr>
           <w:rFonts w:ascii="Consolas" w:eastAsia="Times New Roman" w:hAnsi="Consolas"/>
@@ -6576,7 +6172,6 @@
         </w:rPr>
         <w:t>var</w:t>
       </w:r>
-      <w:proofErr w:type="spellEnd"/>
       <w:r>
         <w:rPr>
           <w:rFonts w:ascii="Consolas" w:eastAsia="Times New Roman" w:hAnsi="Consolas"/>
@@ -6627,29 +6222,7 @@
           <w:szCs w:val="18"/>
           <w:bdr w:val="none" w:sz="0" w:space="0" w:color="auto" w:frame="1"/>
         </w:rPr>
-        <w:t xml:space="preserve">'POST', </w:t>
-      </w:r>
-      <w:proofErr w:type="spellStart"/>
-      <w:r>
-        <w:rPr>
-          <w:rFonts w:ascii="Consolas" w:eastAsia="Times New Roman" w:hAnsi="Consolas"/>
-          <w:bCs/>
-          <w:sz w:val="18"/>
-          <w:szCs w:val="18"/>
-          <w:bdr w:val="none" w:sz="0" w:space="0" w:color="auto" w:frame="1"/>
-        </w:rPr>
-        <w:t>profile_svc_binding</w:t>
-      </w:r>
-      <w:proofErr w:type="spellEnd"/>
-      <w:r>
-        <w:rPr>
-          <w:rFonts w:ascii="Consolas" w:eastAsia="Times New Roman" w:hAnsi="Consolas"/>
-          <w:bCs/>
-          <w:sz w:val="18"/>
-          <w:szCs w:val="18"/>
-          <w:bdr w:val="none" w:sz="0" w:space="0" w:color="auto" w:frame="1"/>
-        </w:rPr>
-        <w:t>, request);</w:t>
+        <w:t>'POST', profile_svc_binding, request);</w:t>
       </w:r>
     </w:p>
     <w:p>
@@ -6686,7 +6259,6 @@
         </w:rPr>
         <w:t>if (</w:t>
       </w:r>
-      <w:proofErr w:type="spellStart"/>
       <w:proofErr w:type="gramStart"/>
       <w:r>
         <w:rPr>
@@ -6698,7 +6270,6 @@
         </w:rPr>
         <w:t>response.status</w:t>
       </w:r>
-      <w:proofErr w:type="spellEnd"/>
       <w:proofErr w:type="gramEnd"/>
       <w:r>
         <w:rPr>
@@ -6743,9 +6314,9 @@
           <w:szCs w:val="18"/>
           <w:bdr w:val="none" w:sz="0" w:space="0" w:color="auto" w:frame="1"/>
         </w:rPr>
-        <w:t xml:space="preserve">  </w:t>
-      </w:r>
-      <w:proofErr w:type="spellStart"/>
+        <w:t xml:space="preserve">  var profile_id = </w:t>
+      </w:r>
+      <w:proofErr w:type="gramStart"/>
       <w:r>
         <w:rPr>
           <w:rFonts w:ascii="Consolas" w:eastAsia="Times New Roman" w:hAnsi="Consolas"/>
@@ -6754,9 +6325,9 @@
           <w:szCs w:val="18"/>
           <w:bdr w:val="none" w:sz="0" w:space="0" w:color="auto" w:frame="1"/>
         </w:rPr>
-        <w:t>var</w:t>
-      </w:r>
-      <w:proofErr w:type="spellEnd"/>
+        <w:t>response.body</w:t>
+      </w:r>
+      <w:proofErr w:type="gramEnd"/>
       <w:r>
         <w:rPr>
           <w:rFonts w:ascii="Consolas" w:eastAsia="Times New Roman" w:hAnsi="Consolas"/>
@@ -6765,63 +6336,7 @@
           <w:szCs w:val="18"/>
           <w:bdr w:val="none" w:sz="0" w:space="0" w:color="auto" w:frame="1"/>
         </w:rPr>
-        <w:t xml:space="preserve"> </w:t>
-      </w:r>
-      <w:proofErr w:type="spellStart"/>
-      <w:r>
-        <w:rPr>
-          <w:rFonts w:ascii="Consolas" w:eastAsia="Times New Roman" w:hAnsi="Consolas"/>
-          <w:bCs/>
-          <w:sz w:val="18"/>
-          <w:szCs w:val="18"/>
-          <w:bdr w:val="none" w:sz="0" w:space="0" w:color="auto" w:frame="1"/>
-        </w:rPr>
-        <w:t>profile_id</w:t>
-      </w:r>
-      <w:proofErr w:type="spellEnd"/>
-      <w:r>
-        <w:rPr>
-          <w:rFonts w:ascii="Consolas" w:eastAsia="Times New Roman" w:hAnsi="Consolas"/>
-          <w:bCs/>
-          <w:sz w:val="18"/>
-          <w:szCs w:val="18"/>
-          <w:bdr w:val="none" w:sz="0" w:space="0" w:color="auto" w:frame="1"/>
-        </w:rPr>
-        <w:t xml:space="preserve"> = </w:t>
-      </w:r>
-      <w:proofErr w:type="spellStart"/>
-      <w:proofErr w:type="gramStart"/>
-      <w:r>
-        <w:rPr>
-          <w:rFonts w:ascii="Consolas" w:eastAsia="Times New Roman" w:hAnsi="Consolas"/>
-          <w:bCs/>
-          <w:sz w:val="18"/>
-          <w:szCs w:val="18"/>
-          <w:bdr w:val="none" w:sz="0" w:space="0" w:color="auto" w:frame="1"/>
-        </w:rPr>
-        <w:t>response.body</w:t>
-      </w:r>
-      <w:proofErr w:type="gramEnd"/>
-      <w:r>
-        <w:rPr>
-          <w:rFonts w:ascii="Consolas" w:eastAsia="Times New Roman" w:hAnsi="Consolas"/>
-          <w:bCs/>
-          <w:sz w:val="18"/>
-          <w:szCs w:val="18"/>
-          <w:bdr w:val="none" w:sz="0" w:space="0" w:color="auto" w:frame="1"/>
-        </w:rPr>
-        <w:t>.profile_id</w:t>
-      </w:r>
-      <w:proofErr w:type="spellEnd"/>
-      <w:r>
-        <w:rPr>
-          <w:rFonts w:ascii="Consolas" w:eastAsia="Times New Roman" w:hAnsi="Consolas"/>
-          <w:bCs/>
-          <w:sz w:val="18"/>
-          <w:szCs w:val="18"/>
-          <w:bdr w:val="none" w:sz="0" w:space="0" w:color="auto" w:frame="1"/>
-        </w:rPr>
-        <w:t>;</w:t>
+        <w:t>.profile_id;</w:t>
       </w:r>
     </w:p>
     <w:p>
@@ -6878,29 +6393,7 @@
           <w:szCs w:val="18"/>
           <w:bdr w:val="none" w:sz="0" w:space="0" w:color="auto" w:frame="1"/>
         </w:rPr>
-        <w:t xml:space="preserve">"Successfully created profile " + </w:t>
-      </w:r>
-      <w:proofErr w:type="spellStart"/>
-      <w:r>
-        <w:rPr>
-          <w:rFonts w:ascii="Consolas" w:eastAsia="Times New Roman" w:hAnsi="Consolas"/>
-          <w:bCs/>
-          <w:sz w:val="18"/>
-          <w:szCs w:val="18"/>
-          <w:bdr w:val="none" w:sz="0" w:space="0" w:color="auto" w:frame="1"/>
-        </w:rPr>
-        <w:t>profile_id</w:t>
-      </w:r>
-      <w:proofErr w:type="spellEnd"/>
-      <w:r>
-        <w:rPr>
-          <w:rFonts w:ascii="Consolas" w:eastAsia="Times New Roman" w:hAnsi="Consolas"/>
-          <w:bCs/>
-          <w:sz w:val="18"/>
-          <w:szCs w:val="18"/>
-          <w:bdr w:val="none" w:sz="0" w:space="0" w:color="auto" w:frame="1"/>
-        </w:rPr>
-        <w:t>);</w:t>
+        <w:t>"Successfully created profile " + profile_id);</w:t>
       </w:r>
     </w:p>
     <w:p>
@@ -6970,6 +6463,11 @@
       </w:pPr>
     </w:p>
     <w:p/>
+    <w:p>
+      <w:r>
+        <w:br w:type="page"/>
+      </w:r>
+    </w:p>
     <w:p/>
     <w:p>
       <w:pPr>
@@ -7061,11 +6559,6 @@
       </w:r>
       <w:r>
         <w:t xml:space="preserve"> parameter. </w:t>
-      </w:r>
-    </w:p>
-    <w:p>
-      <w:r>
-        <w:br w:type="page"/>
       </w:r>
     </w:p>
     <w:p/>
@@ -7150,16 +6643,8 @@
               <w:rPr>
                 <w:b/>
               </w:rPr>
-              <w:t xml:space="preserve"> </w:t>
+              <w:t xml:space="preserve"> param</w:t>
             </w:r>
-            <w:proofErr w:type="spellStart"/>
-            <w:r>
-              <w:rPr>
-                <w:b/>
-              </w:rPr>
-              <w:t>param</w:t>
-            </w:r>
-            <w:proofErr w:type="spellEnd"/>
           </w:p>
         </w:tc>
         <w:tc>
@@ -7201,16 +6686,8 @@
               <w:rPr>
                 <w:b/>
               </w:rPr>
-              <w:t xml:space="preserve"> </w:t>
+              <w:t xml:space="preserve"> param</w:t>
             </w:r>
-            <w:proofErr w:type="spellStart"/>
-            <w:r>
-              <w:rPr>
-                <w:b/>
-              </w:rPr>
-              <w:t>param</w:t>
-            </w:r>
-            <w:proofErr w:type="spellEnd"/>
           </w:p>
         </w:tc>
         <w:tc>
@@ -7315,21 +6792,7 @@
               <w:rPr>
                 <w:b/>
               </w:rPr>
-              <w:t xml:space="preserve"> </w:t>
-            </w:r>
-            <w:proofErr w:type="spellStart"/>
-            <w:r>
-              <w:rPr>
-                <w:b/>
-              </w:rPr>
-              <w:t>param</w:t>
-            </w:r>
-            <w:proofErr w:type="spellEnd"/>
-            <w:r>
-              <w:rPr>
-                <w:b/>
-              </w:rPr>
-              <w:t>)</w:t>
+              <w:t xml:space="preserve"> param)</w:t>
             </w:r>
           </w:p>
         </w:tc>
@@ -7491,13 +6954,8 @@
               <w:jc w:val="center"/>
             </w:pPr>
             <w:r>
-              <w:t>application/</w:t>
+              <w:t>application/json</w:t>
             </w:r>
-            <w:proofErr w:type="spellStart"/>
-            <w:r>
-              <w:t>json</w:t>
-            </w:r>
-            <w:proofErr w:type="spellEnd"/>
           </w:p>
         </w:tc>
       </w:tr>
@@ -7515,13 +6973,8 @@
               <w:jc w:val="center"/>
             </w:pPr>
             <w:r>
-              <w:t xml:space="preserve">JS </w:t>
+              <w:t>JS ArrayBuffer</w:t>
             </w:r>
-            <w:proofErr w:type="spellStart"/>
-            <w:r>
-              <w:t>ArrayBuffer</w:t>
-            </w:r>
-            <w:proofErr w:type="spellEnd"/>
           </w:p>
         </w:tc>
         <w:tc>
@@ -7740,13 +7193,8 @@
               <w:jc w:val="center"/>
             </w:pPr>
             <w:r>
-              <w:t xml:space="preserve">JS </w:t>
+              <w:t>JS ArrayBuffer</w:t>
             </w:r>
-            <w:proofErr w:type="spellStart"/>
-            <w:r>
-              <w:t>ArrayBuffer</w:t>
-            </w:r>
-            <w:proofErr w:type="spellEnd"/>
           </w:p>
         </w:tc>
         <w:tc>
@@ -7894,16 +7342,8 @@
               <w:rPr>
                 <w:rFonts w:cstheme="minorHAnsi"/>
               </w:rPr>
-              <w:t>application/x-www-form-</w:t>
+              <w:t>application/x-www-form-urlencoded</w:t>
             </w:r>
-            <w:proofErr w:type="spellStart"/>
-            <w:r>
-              <w:rPr>
-                <w:rFonts w:cstheme="minorHAnsi"/>
-              </w:rPr>
-              <w:t>urlencoded</w:t>
-            </w:r>
-            <w:proofErr w:type="spellEnd"/>
           </w:p>
         </w:tc>
       </w:tr>
@@ -7969,16 +7409,8 @@
               <w:rPr>
                 <w:rFonts w:cstheme="minorHAnsi"/>
               </w:rPr>
-              <w:t>application/x-www-form-</w:t>
+              <w:t>application/x-www-form-urlencoded</w:t>
             </w:r>
-            <w:proofErr w:type="spellStart"/>
-            <w:r>
-              <w:rPr>
-                <w:rFonts w:cstheme="minorHAnsi"/>
-              </w:rPr>
-              <w:t>urlencoded</w:t>
-            </w:r>
-            <w:proofErr w:type="spellEnd"/>
           </w:p>
         </w:tc>
       </w:tr>
@@ -7996,13 +7428,8 @@
               <w:jc w:val="center"/>
             </w:pPr>
             <w:r>
-              <w:t xml:space="preserve">JS </w:t>
+              <w:t>JS ArrayBuffer</w:t>
             </w:r>
-            <w:proofErr w:type="spellStart"/>
-            <w:r>
-              <w:t>ArrayBuffer</w:t>
-            </w:r>
-            <w:proofErr w:type="spellEnd"/>
           </w:p>
         </w:tc>
         <w:tc>
@@ -8144,13 +7571,8 @@
               <w:jc w:val="center"/>
             </w:pPr>
             <w:r>
-              <w:t>application/</w:t>
+              <w:t>application/json</w:t>
             </w:r>
-            <w:proofErr w:type="spellStart"/>
-            <w:r>
-              <w:t>json</w:t>
-            </w:r>
-            <w:proofErr w:type="spellEnd"/>
           </w:p>
         </w:tc>
       </w:tr>
@@ -8207,13 +7629,8 @@
               <w:jc w:val="center"/>
             </w:pPr>
             <w:r>
-              <w:t>application/</w:t>
+              <w:t>application/json</w:t>
             </w:r>
-            <w:proofErr w:type="spellStart"/>
-            <w:r>
-              <w:t>json</w:t>
-            </w:r>
-            <w:proofErr w:type="spellEnd"/>
           </w:p>
         </w:tc>
       </w:tr>
@@ -8231,13 +7648,8 @@
               <w:jc w:val="center"/>
             </w:pPr>
             <w:r>
-              <w:t xml:space="preserve">JS </w:t>
+              <w:t>JS ArrayBuffer</w:t>
             </w:r>
-            <w:proofErr w:type="spellStart"/>
-            <w:r>
-              <w:t>ArrayBuffer</w:t>
-            </w:r>
-            <w:proofErr w:type="spellEnd"/>
           </w:p>
         </w:tc>
         <w:tc>
@@ -8456,13 +7868,8 @@
               <w:jc w:val="center"/>
             </w:pPr>
             <w:r>
-              <w:t xml:space="preserve">JS </w:t>
+              <w:t>JS ArrayBuffer</w:t>
             </w:r>
-            <w:proofErr w:type="spellStart"/>
-            <w:r>
-              <w:t>ArrayBuffer</w:t>
-            </w:r>
-            <w:proofErr w:type="spellEnd"/>
           </w:p>
         </w:tc>
         <w:tc>
@@ -8554,13 +7961,8 @@
         <w:t xml:space="preserve">custom </w:t>
       </w:r>
       <w:r>
-        <w:t xml:space="preserve">encoded object as an </w:t>
-      </w:r>
-      <w:proofErr w:type="spellStart"/>
-      <w:r>
-        <w:t>ArrayBuffer</w:t>
-      </w:r>
-      <w:proofErr w:type="spellEnd"/>
+        <w:t>encoded object as an ArrayBuffer</w:t>
+      </w:r>
       <w:r>
         <w:t xml:space="preserve"> as the </w:t>
       </w:r>
@@ -8579,11 +7981,16 @@
     </w:p>
     <w:p>
       <w:pPr>
-        <w:jc w:val="both"/>
         <w:rPr>
           <w:rFonts w:cstheme="minorHAnsi"/>
         </w:rPr>
       </w:pPr>
+      <w:r>
+        <w:rPr>
+          <w:rFonts w:cstheme="minorHAnsi"/>
+        </w:rPr>
+        <w:br w:type="page"/>
+      </w:r>
     </w:p>
     <w:p>
       <w:pPr>
@@ -8591,6 +7998,7 @@
         <w:jc w:val="both"/>
       </w:pPr>
       <w:r>
+        <w:lastRenderedPageBreak/>
         <w:t>Response unmarshalling</w:t>
       </w:r>
     </w:p>
@@ -8740,7 +8148,6 @@
               </w:rPr>
               <w:t xml:space="preserve"> </w:t>
             </w:r>
-            <w:proofErr w:type="spellStart"/>
             <w:r>
               <w:rPr>
                 <w:rFonts w:cstheme="minorHAnsi"/>
@@ -8748,7 +8155,6 @@
               </w:rPr>
               <w:t>param</w:t>
             </w:r>
-            <w:proofErr w:type="spellEnd"/>
           </w:p>
         </w:tc>
       </w:tr>
@@ -8847,16 +8253,8 @@
               <w:rPr>
                 <w:rFonts w:cstheme="minorHAnsi"/>
               </w:rPr>
-              <w:t>application/</w:t>
+              <w:t>application/json</w:t>
             </w:r>
-            <w:proofErr w:type="spellStart"/>
-            <w:r>
-              <w:rPr>
-                <w:rFonts w:cstheme="minorHAnsi"/>
-              </w:rPr>
-              <w:t>json</w:t>
-            </w:r>
-            <w:proofErr w:type="spellEnd"/>
           </w:p>
         </w:tc>
         <w:tc>
@@ -8870,19 +8268,11 @@
                 <w:rFonts w:cstheme="minorHAnsi"/>
               </w:rPr>
             </w:pPr>
-            <w:proofErr w:type="spellStart"/>
             <w:r>
               <w:rPr>
                 <w:rFonts w:cstheme="minorHAnsi"/>
               </w:rPr>
-              <w:t>JSON.parse</w:t>
-            </w:r>
-            <w:proofErr w:type="spellEnd"/>
-            <w:r>
-              <w:rPr>
-                <w:rFonts w:cstheme="minorHAnsi"/>
-              </w:rPr>
-              <w:t>()</w:t>
+              <w:t>JSON.parse()</w:t>
             </w:r>
           </w:p>
         </w:tc>
@@ -8926,16 +8316,8 @@
               <w:rPr>
                 <w:rFonts w:cstheme="minorHAnsi"/>
               </w:rPr>
-              <w:t>application/x-www-form-</w:t>
+              <w:t>application/x-www-form-urlencoded</w:t>
             </w:r>
-            <w:proofErr w:type="spellStart"/>
-            <w:r>
-              <w:rPr>
-                <w:rFonts w:cstheme="minorHAnsi"/>
-              </w:rPr>
-              <w:t>urlencoded</w:t>
-            </w:r>
-            <w:proofErr w:type="spellEnd"/>
           </w:p>
         </w:tc>
         <w:tc>
@@ -8950,20 +8332,12 @@
                 <w:rFonts w:cstheme="minorHAnsi"/>
               </w:rPr>
             </w:pPr>
-            <w:proofErr w:type="spellStart"/>
             <w:proofErr w:type="gramStart"/>
             <w:r>
               <w:rPr>
                 <w:rFonts w:cstheme="minorHAnsi"/>
               </w:rPr>
-              <w:t>decodeURI</w:t>
-            </w:r>
-            <w:proofErr w:type="spellEnd"/>
-            <w:r>
-              <w:rPr>
-                <w:rFonts w:cstheme="minorHAnsi"/>
-              </w:rPr>
-              <w:t>(</w:t>
+              <w:t>decodeURI(</w:t>
             </w:r>
             <w:proofErr w:type="gramEnd"/>
             <w:r>
@@ -9053,16 +8427,8 @@
               <w:rPr>
                 <w:rFonts w:cstheme="minorHAnsi"/>
               </w:rPr>
-              <w:t xml:space="preserve">JS </w:t>
+              <w:t>JS ArrayBuffer</w:t>
             </w:r>
-            <w:proofErr w:type="spellStart"/>
-            <w:r>
-              <w:rPr>
-                <w:rFonts w:cstheme="minorHAnsi"/>
-              </w:rPr>
-              <w:t>ArrayBuffer</w:t>
-            </w:r>
-            <w:proofErr w:type="spellEnd"/>
           </w:p>
         </w:tc>
       </w:tr>
@@ -9160,16 +8526,8 @@
               <w:rPr>
                 <w:rFonts w:cstheme="minorHAnsi"/>
               </w:rPr>
-              <w:t xml:space="preserve">JS </w:t>
+              <w:t>JS ArrayBuffer</w:t>
             </w:r>
-            <w:proofErr w:type="spellStart"/>
-            <w:r>
-              <w:rPr>
-                <w:rFonts w:cstheme="minorHAnsi"/>
-              </w:rPr>
-              <w:t>ArrayBuffer</w:t>
-            </w:r>
-            <w:proofErr w:type="spellEnd"/>
           </w:p>
         </w:tc>
       </w:tr>
@@ -9193,7 +8551,6 @@
               <w:rPr>
                 <w:rFonts w:cstheme="minorHAnsi"/>
               </w:rPr>
-              <w:lastRenderedPageBreak/>
               <w:t>(</w:t>
             </w:r>
             <w:r>
@@ -9268,16 +8625,8 @@
               <w:rPr>
                 <w:rFonts w:cstheme="minorHAnsi"/>
               </w:rPr>
-              <w:t xml:space="preserve">JS </w:t>
+              <w:t>JS ArrayBuffer</w:t>
             </w:r>
-            <w:proofErr w:type="spellStart"/>
-            <w:r>
-              <w:rPr>
-                <w:rFonts w:cstheme="minorHAnsi"/>
-              </w:rPr>
-              <w:t>ArrayBuffer</w:t>
-            </w:r>
-            <w:proofErr w:type="spellEnd"/>
           </w:p>
         </w:tc>
       </w:tr>
@@ -9313,15 +8662,7 @@
         <w:t xml:space="preserve">by default </w:t>
       </w:r>
       <w:r>
-        <w:t xml:space="preserve">on a </w:t>
-      </w:r>
-      <w:proofErr w:type="spellStart"/>
-      <w:r>
-        <w:t>cURL</w:t>
-      </w:r>
-      <w:proofErr w:type="spellEnd"/>
-      <w:r>
-        <w:t xml:space="preserve"> binding</w:t>
+        <w:t>on a cURL binding</w:t>
       </w:r>
       <w:r>
         <w:t>. So</w:t>
@@ -9381,91 +8722,67 @@
     <w:p/>
     <w:p>
       <w:r>
-        <w:t xml:space="preserve">Note that </w:t>
-      </w:r>
-      <w:proofErr w:type="spellStart"/>
-      <w:r>
-        <w:t>eventing</w:t>
-      </w:r>
-      <w:proofErr w:type="spellEnd"/>
-      <w:r>
-        <w:t xml:space="preserve"> utilizes multiple workers and multiple </w:t>
-      </w:r>
-      <w:r>
-        <w:t xml:space="preserve">HTTP </w:t>
-      </w:r>
-      <w:proofErr w:type="spellStart"/>
-      <w:r>
-        <w:t>cURL</w:t>
-      </w:r>
-      <w:proofErr w:type="spellEnd"/>
+        <w:t xml:space="preserve">Note that eventing utilizes multiple workers and multiple </w:t>
+      </w:r>
+      <w:r>
+        <w:t xml:space="preserve">HTTP cURL </w:t>
+      </w:r>
+      <w:r>
+        <w:t xml:space="preserve">sessions </w:t>
+      </w:r>
+      <w:r>
+        <w:t>and so a handler</w:t>
+      </w:r>
+      <w:r>
+        <w:t xml:space="preserve"> cannot rely on all requests executing on the same HTTP session. It</w:t>
+      </w:r>
+      <w:r>
+        <w:t xml:space="preserve"> can rely on </w:t>
+      </w:r>
+      <w:r>
+        <w:t xml:space="preserve">issued </w:t>
+      </w:r>
+      <w:r>
+        <w:t xml:space="preserve">cookies being presented </w:t>
+      </w:r>
+      <w:r>
+        <w:t xml:space="preserve">on subsequent requests </w:t>
+      </w:r>
+      <w:r>
+        <w:t>only</w:t>
+      </w:r>
+      <w:r>
+        <w:t xml:space="preserve"> within the duration of a single eventing handler invocation.</w:t>
+      </w:r>
+    </w:p>
+    <w:p/>
+    <w:p>
+      <w:pPr>
+        <w:pStyle w:val="Heading1"/>
+        <w:jc w:val="both"/>
+      </w:pPr>
+      <w:r>
+        <w:t>Built-in Functions</w:t>
+      </w:r>
+    </w:p>
+    <w:p/>
+    <w:p>
+      <w:pPr>
+        <w:pStyle w:val="Heading2"/>
+        <w:jc w:val="both"/>
+      </w:pPr>
+      <w:r>
+        <w:t>crc64</w:t>
+      </w:r>
+    </w:p>
+    <w:p>
+      <w:r>
+        <w:t>This function</w:t>
+      </w:r>
       <w:r>
         <w:t xml:space="preserve"> </w:t>
       </w:r>
       <w:r>
-        <w:t xml:space="preserve">sessions </w:t>
-      </w:r>
-      <w:r>
-        <w:t>and so a handler</w:t>
-      </w:r>
-      <w:r>
-        <w:t xml:space="preserve"> cannot rely on all requests executing on the same HTTP session. It</w:t>
-      </w:r>
-      <w:r>
-        <w:t xml:space="preserve"> can rely on </w:t>
-      </w:r>
-      <w:r>
-        <w:t xml:space="preserve">issued </w:t>
-      </w:r>
-      <w:r>
-        <w:t xml:space="preserve">cookies being presented </w:t>
-      </w:r>
-      <w:r>
-        <w:t xml:space="preserve">on subsequent requests </w:t>
-      </w:r>
-      <w:r>
-        <w:t>only</w:t>
-      </w:r>
-      <w:r>
-        <w:t xml:space="preserve"> within the duration of a single </w:t>
-      </w:r>
-      <w:proofErr w:type="spellStart"/>
-      <w:r>
-        <w:t>eventing</w:t>
-      </w:r>
-      <w:proofErr w:type="spellEnd"/>
-      <w:r>
-        <w:t xml:space="preserve"> handler invocation.</w:t>
-      </w:r>
-    </w:p>
-    <w:p/>
-    <w:p>
-      <w:pPr>
-        <w:pStyle w:val="Heading1"/>
-        <w:jc w:val="both"/>
-      </w:pPr>
-      <w:r>
-        <w:t>Built-in Functions</w:t>
-      </w:r>
-    </w:p>
-    <w:p/>
-    <w:p>
-      <w:pPr>
-        <w:pStyle w:val="Heading2"/>
-        <w:jc w:val="both"/>
-      </w:pPr>
-      <w:r>
-        <w:t>crc64</w:t>
-      </w:r>
-    </w:p>
-    <w:p>
-      <w:r>
-        <w:t>This function</w:t>
-      </w:r>
-      <w:r>
-        <w:t xml:space="preserve"> </w:t>
-      </w:r>
-      <w:r>
         <w:t xml:space="preserve">calculates the CRC64 hash of an object using the </w:t>
       </w:r>
       <w:r>
@@ -9475,12 +8792,7 @@
         <w:t xml:space="preserve">The function takes one parameter, the object to checksum, and this can be any </w:t>
       </w:r>
       <w:r>
-        <w:t>JavaScript object that can be encoded to JSON.</w:t>
-      </w:r>
-      <w:bookmarkStart w:id="0" w:name="_GoBack"/>
-      <w:bookmarkEnd w:id="0"/>
-      <w:r>
-        <w:t xml:space="preserve"> The hash is returned as a string (because JavaScript </w:t>
+        <w:t xml:space="preserve">JavaScript object that can be encoded to JSON. The hash is returned as a string (because JavaScript </w:t>
       </w:r>
       <w:r>
         <w:t xml:space="preserve">numeric types offers only 53-bit precision). </w:t>
@@ -9530,7 +8842,6 @@
         </w:rPr>
         <w:t> </w:t>
       </w:r>
-      <w:proofErr w:type="spellStart"/>
       <w:proofErr w:type="gramStart"/>
       <w:r>
         <w:rPr>
@@ -9540,18 +8851,7 @@
           <w:szCs w:val="18"/>
           <w:bdr w:val="none" w:sz="0" w:space="0" w:color="auto" w:frame="1"/>
         </w:rPr>
-        <w:t>OnUpdate</w:t>
-      </w:r>
-      <w:proofErr w:type="spellEnd"/>
-      <w:r>
-        <w:rPr>
-          <w:rFonts w:ascii="Consolas" w:eastAsia="Times New Roman" w:hAnsi="Consolas"/>
-          <w:color w:val="000000"/>
-          <w:sz w:val="18"/>
-          <w:szCs w:val="18"/>
-          <w:bdr w:val="none" w:sz="0" w:space="0" w:color="auto" w:frame="1"/>
-        </w:rPr>
-        <w:t>(</w:t>
+        <w:t>OnUpdate(</w:t>
       </w:r>
       <w:proofErr w:type="gramEnd"/>
       <w:r>
@@ -9595,40 +8895,7 @@
           <w:szCs w:val="18"/>
           <w:bdr w:val="none" w:sz="0" w:space="0" w:color="auto" w:frame="1"/>
         </w:rPr>
-        <w:t xml:space="preserve">   </w:t>
-      </w:r>
-      <w:proofErr w:type="spellStart"/>
-      <w:r>
-        <w:rPr>
-          <w:rFonts w:ascii="Consolas" w:eastAsia="Times New Roman" w:hAnsi="Consolas"/>
-          <w:color w:val="000000"/>
-          <w:sz w:val="18"/>
-          <w:szCs w:val="18"/>
-          <w:bdr w:val="none" w:sz="0" w:space="0" w:color="auto" w:frame="1"/>
-        </w:rPr>
-        <w:t>var</w:t>
-      </w:r>
-      <w:proofErr w:type="spellEnd"/>
-      <w:r>
-        <w:rPr>
-          <w:rFonts w:ascii="Consolas" w:eastAsia="Times New Roman" w:hAnsi="Consolas"/>
-          <w:color w:val="000000"/>
-          <w:sz w:val="18"/>
-          <w:szCs w:val="18"/>
-          <w:bdr w:val="none" w:sz="0" w:space="0" w:color="auto" w:frame="1"/>
-        </w:rPr>
-        <w:t xml:space="preserve"> </w:t>
-      </w:r>
-      <w:proofErr w:type="spellStart"/>
-      <w:r>
-        <w:rPr>
-          <w:rFonts w:ascii="Consolas" w:eastAsia="Times New Roman" w:hAnsi="Consolas"/>
-          <w:color w:val="000000"/>
-          <w:sz w:val="18"/>
-          <w:szCs w:val="18"/>
-          <w:bdr w:val="none" w:sz="0" w:space="0" w:color="auto" w:frame="1"/>
-        </w:rPr>
-        <w:t>crc</w:t>
+        <w:t xml:space="preserve">   var crc</w:t>
       </w:r>
       <w:r>
         <w:rPr>
@@ -9640,7 +8907,6 @@
         </w:rPr>
         <w:t>_str</w:t>
       </w:r>
-      <w:proofErr w:type="spellEnd"/>
       <w:r>
         <w:rPr>
           <w:rFonts w:ascii="Consolas" w:eastAsia="Times New Roman" w:hAnsi="Consolas"/>
@@ -9749,6 +9015,7 @@
         <w:jc w:val="both"/>
       </w:pPr>
       <w:r>
+        <w:lastRenderedPageBreak/>
         <w:t>Insert/Update Handler</w:t>
       </w:r>
     </w:p>
@@ -9860,7 +9127,6 @@
         </w:rPr>
         <w:t> </w:t>
       </w:r>
-      <w:proofErr w:type="spellStart"/>
       <w:proofErr w:type="gramStart"/>
       <w:r>
         <w:rPr>
@@ -9870,18 +9136,7 @@
           <w:szCs w:val="18"/>
           <w:bdr w:val="none" w:sz="0" w:space="0" w:color="auto" w:frame="1"/>
         </w:rPr>
-        <w:t>OnUpdate</w:t>
-      </w:r>
-      <w:proofErr w:type="spellEnd"/>
-      <w:r>
-        <w:rPr>
-          <w:rFonts w:ascii="Consolas" w:eastAsia="Times New Roman" w:hAnsi="Consolas"/>
-          <w:color w:val="000000"/>
-          <w:sz w:val="18"/>
-          <w:szCs w:val="18"/>
-          <w:bdr w:val="none" w:sz="0" w:space="0" w:color="auto" w:frame="1"/>
-        </w:rPr>
-        <w:t>(</w:t>
+        <w:t>OnUpdate(</w:t>
       </w:r>
       <w:proofErr w:type="gramEnd"/>
       <w:r>
@@ -9948,7 +9203,6 @@
         </w:rPr>
         <w:t> (</w:t>
       </w:r>
-      <w:proofErr w:type="spellStart"/>
       <w:proofErr w:type="gramStart"/>
       <w:r>
         <w:rPr>
@@ -9960,7 +9214,6 @@
         </w:rPr>
         <w:t>doc.type</w:t>
       </w:r>
-      <w:proofErr w:type="spellEnd"/>
       <w:proofErr w:type="gramEnd"/>
       <w:r>
         <w:rPr>
@@ -10008,29 +9261,7 @@
           <w:szCs w:val="18"/>
           <w:bdr w:val="none" w:sz="0" w:space="0" w:color="auto" w:frame="1"/>
         </w:rPr>
-        <w:t> </w:t>
-      </w:r>
-      <w:proofErr w:type="spellStart"/>
-      <w:r>
-        <w:rPr>
-          <w:rFonts w:ascii="Consolas" w:eastAsia="Times New Roman" w:hAnsi="Consolas"/>
-          <w:color w:val="000000"/>
-          <w:sz w:val="18"/>
-          <w:szCs w:val="18"/>
-          <w:bdr w:val="none" w:sz="0" w:space="0" w:color="auto" w:frame="1"/>
-        </w:rPr>
-        <w:t>doc.value</w:t>
-      </w:r>
-      <w:proofErr w:type="spellEnd"/>
-      <w:r>
-        <w:rPr>
-          <w:rFonts w:ascii="Consolas" w:eastAsia="Times New Roman" w:hAnsi="Consolas"/>
-          <w:color w:val="000000"/>
-          <w:sz w:val="18"/>
-          <w:szCs w:val="18"/>
-          <w:bdr w:val="none" w:sz="0" w:space="0" w:color="auto" w:frame="1"/>
-        </w:rPr>
-        <w:t> &gt; 50</w:t>
+        <w:t> doc.value &gt; 50</w:t>
       </w:r>
       <w:r>
         <w:rPr>
@@ -10095,20 +9326,8 @@
           <w:szCs w:val="18"/>
           <w:bdr w:val="none" w:sz="0" w:space="0" w:color="auto" w:frame="1"/>
         </w:rPr>
-        <w:t xml:space="preserve">  </w:t>
-      </w:r>
-      <w:proofErr w:type="spellStart"/>
-      <w:r>
-        <w:rPr>
-          <w:rFonts w:ascii="Consolas" w:eastAsia="Times New Roman" w:hAnsi="Consolas"/>
-          <w:color w:val="000000"/>
-          <w:sz w:val="18"/>
-          <w:szCs w:val="18"/>
-          <w:bdr w:val="none" w:sz="0" w:space="0" w:color="auto" w:frame="1"/>
-        </w:rPr>
-        <w:t>phoneverify</w:t>
-      </w:r>
-      <w:proofErr w:type="spellEnd"/>
+        <w:t xml:space="preserve">  phoneverify</w:t>
+      </w:r>
       <w:r>
         <w:rPr>
           <w:rFonts w:ascii="Consolas" w:eastAsia="Times New Roman" w:hAnsi="Consolas"/>
@@ -10119,7 +9338,6 @@
         </w:rPr>
         <w:t>[meta.id] = </w:t>
       </w:r>
-      <w:proofErr w:type="spellStart"/>
       <w:proofErr w:type="gramStart"/>
       <w:r>
         <w:rPr>
@@ -10141,7 +9359,6 @@
         </w:rPr>
         <w:t>customer</w:t>
       </w:r>
-      <w:proofErr w:type="spellEnd"/>
       <w:proofErr w:type="gramEnd"/>
       <w:r>
         <w:rPr>
@@ -10245,7 +9462,6 @@
         <w:jc w:val="both"/>
       </w:pPr>
       <w:r>
-        <w:lastRenderedPageBreak/>
         <w:t>Delete Handler</w:t>
       </w:r>
     </w:p>
@@ -10300,29 +9516,7 @@
           <w:szCs w:val="18"/>
           <w:bdr w:val="none" w:sz="0" w:space="0" w:color="auto" w:frame="1"/>
         </w:rPr>
-        <w:t> </w:t>
-      </w:r>
-      <w:proofErr w:type="spellStart"/>
-      <w:r>
-        <w:rPr>
-          <w:rFonts w:ascii="Consolas" w:eastAsia="Times New Roman" w:hAnsi="Consolas"/>
-          <w:color w:val="000000"/>
-          <w:sz w:val="18"/>
-          <w:szCs w:val="18"/>
-          <w:bdr w:val="none" w:sz="0" w:space="0" w:color="auto" w:frame="1"/>
-        </w:rPr>
-        <w:t>OnDelete</w:t>
-      </w:r>
-      <w:proofErr w:type="spellEnd"/>
-      <w:r>
-        <w:rPr>
-          <w:rFonts w:ascii="Consolas" w:eastAsia="Times New Roman" w:hAnsi="Consolas"/>
-          <w:color w:val="000000"/>
-          <w:sz w:val="18"/>
-          <w:szCs w:val="18"/>
-          <w:bdr w:val="none" w:sz="0" w:space="0" w:color="auto" w:frame="1"/>
-        </w:rPr>
-        <w:t>(meta) {</w:t>
+        <w:t> OnDelete(meta) {</w:t>
       </w:r>
     </w:p>
     <w:p>
@@ -10355,7 +9549,6 @@
         </w:rPr>
         <w:t xml:space="preserve">  </w:t>
       </w:r>
-      <w:proofErr w:type="spellStart"/>
       <w:r>
         <w:rPr>
           <w:rStyle w:val="keyword2"/>
@@ -10365,38 +9558,15 @@
         </w:rPr>
         <w:t>var</w:t>
       </w:r>
-      <w:proofErr w:type="spellEnd"/>
-      <w:r>
-        <w:rPr>
-          <w:rFonts w:ascii="Consolas" w:eastAsia="Times New Roman" w:hAnsi="Consolas"/>
-          <w:color w:val="000000"/>
-          <w:sz w:val="18"/>
-          <w:szCs w:val="18"/>
-          <w:bdr w:val="none" w:sz="0" w:space="0" w:color="auto" w:frame="1"/>
-        </w:rPr>
-        <w:t xml:space="preserve"> </w:t>
-      </w:r>
-      <w:proofErr w:type="spellStart"/>
-      <w:r>
-        <w:rPr>
-          <w:rFonts w:ascii="Consolas" w:eastAsia="Times New Roman" w:hAnsi="Consolas"/>
-          <w:color w:val="000000"/>
-          <w:sz w:val="18"/>
-          <w:szCs w:val="18"/>
-          <w:bdr w:val="none" w:sz="0" w:space="0" w:color="auto" w:frame="1"/>
-        </w:rPr>
-        <w:t>addr</w:t>
-      </w:r>
-      <w:proofErr w:type="spellEnd"/>
-      <w:r>
-        <w:rPr>
-          <w:rFonts w:ascii="Consolas" w:eastAsia="Times New Roman" w:hAnsi="Consolas"/>
-          <w:color w:val="000000"/>
-          <w:sz w:val="18"/>
-          <w:szCs w:val="18"/>
-          <w:bdr w:val="none" w:sz="0" w:space="0" w:color="auto" w:frame="1"/>
-        </w:rPr>
-        <w:t xml:space="preserve"> = meta.id;</w:t>
+      <w:r>
+        <w:rPr>
+          <w:rFonts w:ascii="Consolas" w:eastAsia="Times New Roman" w:hAnsi="Consolas"/>
+          <w:color w:val="000000"/>
+          <w:sz w:val="18"/>
+          <w:szCs w:val="18"/>
+          <w:bdr w:val="none" w:sz="0" w:space="0" w:color="auto" w:frame="1"/>
+        </w:rPr>
+        <w:t xml:space="preserve"> addr = meta.id;</w:t>
       </w:r>
     </w:p>
     <w:p>
@@ -10429,7 +9599,6 @@
         </w:rPr>
         <w:t xml:space="preserve">  </w:t>
       </w:r>
-      <w:proofErr w:type="spellStart"/>
       <w:r>
         <w:rPr>
           <w:rStyle w:val="keyword2"/>
@@ -10439,7 +9608,6 @@
         </w:rPr>
         <w:t>var</w:t>
       </w:r>
-      <w:proofErr w:type="spellEnd"/>
       <w:r>
         <w:rPr>
           <w:rFonts w:ascii="Consolas" w:eastAsia="Times New Roman" w:hAnsi="Consolas"/>
@@ -10458,42 +9626,8 @@
           <w:szCs w:val="18"/>
           <w:bdr w:val="none" w:sz="0" w:space="0" w:color="auto" w:frame="1"/>
         </w:rPr>
-        <w:t>d from orders WHERE </w:t>
-      </w:r>
-      <w:proofErr w:type="spellStart"/>
-      <w:r>
-        <w:rPr>
-          <w:rFonts w:ascii="Consolas" w:eastAsia="Times New Roman" w:hAnsi="Consolas"/>
-          <w:color w:val="000000"/>
-          <w:sz w:val="18"/>
-          <w:szCs w:val="18"/>
-          <w:bdr w:val="none" w:sz="0" w:space="0" w:color="auto" w:frame="1"/>
-        </w:rPr>
-        <w:t>shipaddr</w:t>
-      </w:r>
-      <w:proofErr w:type="spellEnd"/>
-      <w:r>
-        <w:rPr>
-          <w:rFonts w:ascii="Consolas" w:eastAsia="Times New Roman" w:hAnsi="Consolas"/>
-          <w:color w:val="000000"/>
-          <w:sz w:val="18"/>
-          <w:szCs w:val="18"/>
-          <w:bdr w:val="none" w:sz="0" w:space="0" w:color="auto" w:frame="1"/>
-        </w:rPr>
-        <w:t> = $</w:t>
-      </w:r>
-      <w:proofErr w:type="spellStart"/>
-      <w:r>
-        <w:rPr>
-          <w:rFonts w:ascii="Consolas" w:eastAsia="Times New Roman" w:hAnsi="Consolas"/>
-          <w:color w:val="000000"/>
-          <w:sz w:val="18"/>
-          <w:szCs w:val="18"/>
-          <w:bdr w:val="none" w:sz="0" w:space="0" w:color="auto" w:frame="1"/>
-        </w:rPr>
-        <w:t>addr</w:t>
-      </w:r>
-      <w:proofErr w:type="spellEnd"/>
+        <w:t>d from orders WHERE shipaddr = $addr</w:t>
+      </w:r>
       <w:r>
         <w:rPr>
           <w:rFonts w:ascii="Consolas" w:eastAsia="Times New Roman" w:hAnsi="Consolas"/>
@@ -10554,7 +9688,6 @@
         </w:rPr>
         <w:t> (</w:t>
       </w:r>
-      <w:proofErr w:type="spellStart"/>
       <w:r>
         <w:rPr>
           <w:rStyle w:val="keyword2"/>
@@ -10564,7 +9697,6 @@
         </w:rPr>
         <w:t>var</w:t>
       </w:r>
-      <w:proofErr w:type="spellEnd"/>
       <w:r>
         <w:rPr>
           <w:rFonts w:ascii="Consolas" w:eastAsia="Times New Roman" w:hAnsi="Consolas"/>

</xml_diff>

<commit_message>
MB-100: Document 6.5 changes to N1QL() and missing bucket objects
Change-Id: I21fc25d45ce4f3609b37925c28853890f3907a20
Reviewed-on: http://review.couchbase.org/117800
Reviewed-by: Sriram Melkote <siri@couchbase.com>
Tested-by: Sriram Melkote <siri@couchbase.com>
</commit_message>
<xml_diff>
--- a/docs/src/specification-65.docx
+++ b/docs/src/specification-65.docx
@@ -4186,7 +4186,6 @@
     </w:p>
     <w:p>
       <w:pPr>
-        <w:pStyle w:val="Heading7"/>
         <w:ind w:left="720"/>
       </w:pPr>
     </w:p>
@@ -5801,12 +5800,32 @@
           <w:sz w:val="18"/>
           <w:szCs w:val="18"/>
         </w:rPr>
-        <w:t>params</w:t>
+        <w:t>[</w:t>
       </w:r>
       <w:r>
         <w:rPr>
           <w:rFonts w:ascii="Consolas" w:hAnsi="Consolas" w:cs="Consolas"/>
           <w:b/>
+          <w:i/>
+          <w:sz w:val="18"/>
+          <w:szCs w:val="18"/>
+        </w:rPr>
+        <w:t>params</w:t>
+      </w:r>
+      <w:r>
+        <w:rPr>
+          <w:rFonts w:ascii="Consolas" w:hAnsi="Consolas" w:cs="Consolas"/>
+          <w:b/>
+          <w:i/>
+          <w:sz w:val="18"/>
+          <w:szCs w:val="18"/>
+        </w:rPr>
+        <w:t>], [options]</w:t>
+      </w:r>
+      <w:r>
+        <w:rPr>
+          <w:rFonts w:ascii="Consolas" w:hAnsi="Consolas" w:cs="Consolas"/>
+          <w:b/>
           <w:sz w:val="18"/>
           <w:szCs w:val="18"/>
         </w:rPr>
@@ -5957,34 +5976,212 @@
         <w:t>statement</w:t>
       </w:r>
       <w:r>
-        <w:t xml:space="preserve"> utilizes named parameters</w:t>
-      </w:r>
+        <w:t xml:space="preserve"> utilizes named parameters (i.e., $</w:t>
+      </w:r>
+      <w:r>
+        <w:t>name</w:t>
+      </w:r>
+      <w:r>
+        <w:t xml:space="preserve">), then </w:t>
+      </w:r>
+      <w:r>
+        <w:rPr>
+          <w:i/>
+          <w:iCs/>
+        </w:rPr>
+        <w:t>params</w:t>
+      </w:r>
+      <w:r>
+        <w:t xml:space="preserve"> is expected to be a JavaScript map object providing the name-value pairs corresponding to the variables used by the N1QL statement.</w:t>
+      </w:r>
+      <w:r>
+        <w:t xml:space="preserve"> </w:t>
+      </w:r>
+      <w:r>
+        <w:t>Positional and named value parameters cannot be mixed.</w:t>
+      </w:r>
+    </w:p>
+    <w:p>
+      <w:pPr>
+        <w:pStyle w:val="Heading7"/>
+        <w:ind w:left="720"/>
+      </w:pPr>
+    </w:p>
+    <w:p>
+      <w:pPr>
+        <w:pStyle w:val="Heading7"/>
+        <w:ind w:left="720"/>
+      </w:pPr>
+      <w:r>
+        <w:t>options</w:t>
+      </w:r>
+    </w:p>
+    <w:p>
+      <w:pPr>
+        <w:ind w:left="720"/>
+        <w:jc w:val="both"/>
+      </w:pPr>
+      <w:r>
+        <w:t>This is a JSON object having various query runtime options as keys. Currently, the following settings are recognized:</w:t>
+      </w:r>
+    </w:p>
+    <w:p>
+      <w:pPr>
+        <w:ind w:left="720"/>
+        <w:jc w:val="both"/>
+      </w:pPr>
+    </w:p>
+    <w:p>
+      <w:pPr>
+        <w:pStyle w:val="Heading8"/>
+      </w:pPr>
+      <w:r>
+        <w:tab/>
+      </w:r>
+      <w:r>
+        <w:tab/>
+        <w:t>"consistency"</w:t>
+      </w:r>
+    </w:p>
+    <w:p>
+      <w:pPr>
+        <w:ind w:left="1440"/>
+        <w:jc w:val="both"/>
+      </w:pPr>
+      <w:r>
+        <w:t>This controls the consistency level for the statement. Normally, this defaults to the consistency level specified in the overall handler settings but can be set on a per statement basis. The valid values are "</w:t>
+      </w:r>
+      <w:r>
+        <w:rPr>
+          <w:i/>
+          <w:iCs/>
+        </w:rPr>
+        <w:t>none"</w:t>
+      </w:r>
+      <w:r>
+        <w:t xml:space="preserve"> and "</w:t>
+      </w:r>
+      <w:r>
+        <w:rPr>
+          <w:i/>
+          <w:iCs/>
+        </w:rPr>
+        <w:t>request"</w:t>
+      </w:r>
+      <w:r>
+        <w:t>.</w:t>
+      </w:r>
+    </w:p>
+    <w:p>
+      <w:pPr>
+        <w:ind w:left="720"/>
+        <w:jc w:val="both"/>
+      </w:pPr>
       <w:bookmarkStart w:id="0" w:name="_GoBack"/>
       <w:bookmarkEnd w:id="0"/>
-      <w:r>
-        <w:t xml:space="preserve"> (i.e., $</w:t>
-      </w:r>
-      <w:r>
-        <w:t>name</w:t>
-      </w:r>
-      <w:r>
-        <w:t xml:space="preserve">), then </w:t>
+    </w:p>
+    <w:p>
+      <w:pPr>
+        <w:pStyle w:val="Heading7"/>
+        <w:ind w:left="720"/>
+      </w:pPr>
+      <w:r>
+        <w:t>return value (handle)</w:t>
+      </w:r>
+    </w:p>
+    <w:p>
+      <w:pPr>
+        <w:ind w:left="720"/>
+        <w:jc w:val="both"/>
+      </w:pPr>
+      <w:r>
+        <w:t xml:space="preserve">The call returns a JavaScript Iterable object representing the result set of the query. The query is streamed in batches as the iteration proceeds. The returned handle can be iterated using any standard JavaScript mechanism including </w:t>
       </w:r>
       <w:r>
         <w:rPr>
           <w:i/>
           <w:iCs/>
         </w:rPr>
-        <w:t>params</w:t>
-      </w:r>
-      <w:r>
-        <w:t xml:space="preserve"> is expected to be a JavaScript map object providing the name-value pairs corresponding to the variables used by the N1QL statement.</w:t>
-      </w:r>
-      <w:r>
-        <w:t xml:space="preserve"> </w:t>
-      </w:r>
-      <w:r>
-        <w:t>Positional and named value parameters cannot be mixed.</w:t>
+        <w:t>for..</w:t>
+      </w:r>
+      <w:r>
+        <w:rPr>
+          <w:i/>
+          <w:iCs/>
+        </w:rPr>
+        <w:t>.</w:t>
+      </w:r>
+      <w:r>
+        <w:rPr>
+          <w:i/>
+          <w:iCs/>
+        </w:rPr>
+        <w:t>of</w:t>
+      </w:r>
+      <w:r>
+        <w:t xml:space="preserve"> loops.</w:t>
+      </w:r>
+    </w:p>
+    <w:p>
+      <w:pPr>
+        <w:pStyle w:val="Heading8"/>
+      </w:pPr>
+    </w:p>
+    <w:p>
+      <w:pPr>
+        <w:pStyle w:val="Heading8"/>
+        <w:ind w:firstLine="1350"/>
+      </w:pPr>
+      <w:proofErr w:type="gramStart"/>
+      <w:r>
+        <w:t>close(</w:t>
+      </w:r>
+      <w:proofErr w:type="gramEnd"/>
+      <w:r>
+        <w:t xml:space="preserve">) Method on </w:t>
+      </w:r>
+      <w:r>
+        <w:rPr>
+          <w:i/>
+          <w:iCs/>
+        </w:rPr>
+        <w:t>handle</w:t>
+      </w:r>
+      <w:r>
+        <w:t xml:space="preserve"> object (return value)</w:t>
+      </w:r>
+    </w:p>
+    <w:p>
+      <w:pPr>
+        <w:ind w:left="1350"/>
+      </w:pPr>
+      <w:r>
+        <w:t xml:space="preserve">This releases the resources held by the N1QL query. If the query is still streaming results, the query is cancelled. </w:t>
+      </w:r>
+    </w:p>
+    <w:p/>
+    <w:p>
+      <w:pPr>
+        <w:pStyle w:val="Heading7"/>
+        <w:ind w:left="720"/>
+        <w:rPr>
+          <w:i w:val="0"/>
+          <w:iCs w:val="0"/>
+        </w:rPr>
+      </w:pPr>
+      <w:r>
+        <w:rPr>
+          <w:i w:val="0"/>
+          <w:iCs w:val="0"/>
+        </w:rPr>
+        <w:t>Exceptions</w:t>
+      </w:r>
+      <w:r>
+        <w:rPr>
+          <w:i w:val="0"/>
+          <w:iCs w:val="0"/>
+        </w:rPr>
+        <w:t xml:space="preserve"> Thrown</w:t>
       </w:r>
     </w:p>
     <w:p>
@@ -5992,116 +6189,6 @@
         <w:ind w:left="720"/>
         <w:jc w:val="both"/>
       </w:pPr>
-    </w:p>
-    <w:p>
-      <w:pPr>
-        <w:pStyle w:val="Heading7"/>
-        <w:ind w:left="720"/>
-      </w:pPr>
-      <w:r>
-        <w:t>return value (handle)</w:t>
-      </w:r>
-    </w:p>
-    <w:p>
-      <w:pPr>
-        <w:ind w:left="720"/>
-        <w:jc w:val="both"/>
-      </w:pPr>
-      <w:r>
-        <w:t xml:space="preserve">The call returns a JavaScript Iterable object representing the result set of the query. The query is streamed in batches as the iteration proceeds. The returned handle can be iterated using any standard JavaScript mechanism including </w:t>
-      </w:r>
-      <w:r>
-        <w:rPr>
-          <w:i/>
-          <w:iCs/>
-        </w:rPr>
-        <w:t>for..</w:t>
-      </w:r>
-      <w:r>
-        <w:rPr>
-          <w:i/>
-          <w:iCs/>
-        </w:rPr>
-        <w:t>.</w:t>
-      </w:r>
-      <w:r>
-        <w:rPr>
-          <w:i/>
-          <w:iCs/>
-        </w:rPr>
-        <w:t>of</w:t>
-      </w:r>
-      <w:r>
-        <w:t xml:space="preserve"> loops.</w:t>
-      </w:r>
-    </w:p>
-    <w:p>
-      <w:pPr>
-        <w:pStyle w:val="Heading8"/>
-      </w:pPr>
-    </w:p>
-    <w:p>
-      <w:pPr>
-        <w:pStyle w:val="Heading8"/>
-        <w:ind w:firstLine="1350"/>
-      </w:pPr>
-      <w:proofErr w:type="gramStart"/>
-      <w:r>
-        <w:t>close(</w:t>
-      </w:r>
-      <w:proofErr w:type="gramEnd"/>
-      <w:r>
-        <w:t xml:space="preserve">) Method on </w:t>
-      </w:r>
-      <w:r>
-        <w:rPr>
-          <w:i/>
-          <w:iCs/>
-        </w:rPr>
-        <w:t>handle</w:t>
-      </w:r>
-      <w:r>
-        <w:t xml:space="preserve"> object (return value)</w:t>
-      </w:r>
-    </w:p>
-    <w:p>
-      <w:pPr>
-        <w:ind w:left="1350"/>
-      </w:pPr>
-      <w:r>
-        <w:t xml:space="preserve">This releases the resources held by the N1QL query. If the query is still streaming results, the query is cancelled. </w:t>
-      </w:r>
-    </w:p>
-    <w:p/>
-    <w:p>
-      <w:pPr>
-        <w:pStyle w:val="Heading7"/>
-        <w:ind w:left="720"/>
-        <w:rPr>
-          <w:i w:val="0"/>
-          <w:iCs w:val="0"/>
-        </w:rPr>
-      </w:pPr>
-      <w:r>
-        <w:rPr>
-          <w:i w:val="0"/>
-          <w:iCs w:val="0"/>
-        </w:rPr>
-        <w:t>Exceptions</w:t>
-      </w:r>
-      <w:r>
-        <w:rPr>
-          <w:i w:val="0"/>
-          <w:iCs w:val="0"/>
-        </w:rPr>
-        <w:t xml:space="preserve"> Thrown</w:t>
-      </w:r>
-    </w:p>
-    <w:p>
-      <w:pPr>
-        <w:ind w:left="720"/>
-        <w:jc w:val="both"/>
-      </w:pPr>
       <w:r>
         <w:t xml:space="preserve">The </w:t>
       </w:r>
@@ -6180,6 +6267,7 @@
         <w:jc w:val="both"/>
       </w:pPr>
       <w:r>
+        <w:lastRenderedPageBreak/>
         <w:t>Timers</w:t>
       </w:r>
     </w:p>
@@ -7326,6 +7414,7 @@
         <w:ind w:left="1350"/>
       </w:pPr>
       <w:r>
+        <w:lastRenderedPageBreak/>
         <w:t>headers</w:t>
       </w:r>
     </w:p>
@@ -7400,7 +7489,6 @@
         <w:ind w:left="1350"/>
       </w:pPr>
       <w:r>
-        <w:lastRenderedPageBreak/>
         <w:t>encoding</w:t>
       </w:r>
     </w:p>
@@ -7739,6 +7827,7 @@
         <w:pStyle w:val="Heading5"/>
       </w:pPr>
       <w:r>
+        <w:lastRenderedPageBreak/>
         <w:t>Bindings</w:t>
       </w:r>
     </w:p>
@@ -7907,7 +7996,6 @@
         <w:rPr>
           <w:rFonts w:cstheme="minorHAnsi"/>
         </w:rPr>
-        <w:lastRenderedPageBreak/>
         <w:t xml:space="preserve">The binding </w:t>
       </w:r>
       <w:r>
@@ -9187,6 +9275,7 @@
         <w:jc w:val="both"/>
       </w:pPr>
       <w:r>
+        <w:lastRenderedPageBreak/>
         <w:t>Request marshalling</w:t>
       </w:r>
     </w:p>
@@ -10958,6 +11047,7 @@
               <w:rPr>
                 <w:rFonts w:cstheme="minorHAnsi"/>
               </w:rPr>
+              <w:lastRenderedPageBreak/>
               <w:t>application/json</w:t>
             </w:r>
           </w:p>
@@ -11388,11 +11478,7 @@
         <w:t>Cookies</w:t>
       </w:r>
       <w:r>
-        <w:t xml:space="preserve"> can be enabled if accessing a controlled and trusted endpoint. If </w:t>
-      </w:r>
-      <w:r>
-        <w:lastRenderedPageBreak/>
-        <w:t xml:space="preserve">enabled, </w:t>
+        <w:t xml:space="preserve"> can be enabled if accessing a controlled and trusted endpoint. If enabled, </w:t>
       </w:r>
       <w:r>
         <w:t>cookie</w:t>
@@ -11790,6 +11876,7 @@
         <w:jc w:val="both"/>
       </w:pPr>
       <w:r>
+        <w:lastRenderedPageBreak/>
         <w:t>Statelessness</w:t>
       </w:r>
     </w:p>
@@ -11913,11 +12000,7 @@
         <w:t xml:space="preserve"> when a Function asks for mutation history of a document, it sees a truncated history of the document</w:t>
       </w:r>
       <w:r>
-        <w:t xml:space="preserve">. However, </w:t>
-      </w:r>
-      <w:r>
-        <w:lastRenderedPageBreak/>
-        <w:t xml:space="preserve">the final state of a document is always present in all such histories </w:t>
+        <w:t xml:space="preserve">. However, the final state of a document is always present in all such histories </w:t>
       </w:r>
       <w:r>
         <w:t>(</w:t>
@@ -12003,6 +12086,803 @@
       <w:r>
         <w:t xml:space="preserve"> </w:t>
       </w:r>
+    </w:p>
+    <w:p>
+      <w:pPr>
+        <w:pStyle w:val="Heading1"/>
+        <w:jc w:val="both"/>
+      </w:pPr>
+    </w:p>
+    <w:p>
+      <w:pPr>
+        <w:pStyle w:val="Heading1"/>
+        <w:jc w:val="both"/>
+      </w:pPr>
+      <w:r>
+        <w:t>Backwards Compatibility</w:t>
+      </w:r>
+    </w:p>
+    <w:p>
+      <w:pPr>
+        <w:pStyle w:val="Heading4"/>
+        <w:jc w:val="both"/>
+      </w:pPr>
+    </w:p>
+    <w:p>
+      <w:pPr>
+        <w:pStyle w:val="Heading2"/>
+        <w:rPr>
+          <w:i/>
+        </w:rPr>
+      </w:pPr>
+      <w:r>
+        <w:t xml:space="preserve">Deprecation </w:t>
+      </w:r>
+      <w:r>
+        <w:t>Policy</w:t>
+      </w:r>
+    </w:p>
+    <w:p>
+      <w:r>
+        <w:t>E</w:t>
+      </w:r>
+      <w:r>
+        <w:t xml:space="preserve">venting project aims to retain </w:t>
+      </w:r>
+      <w:r>
+        <w:t xml:space="preserve">language </w:t>
+      </w:r>
+      <w:r>
+        <w:t>backwards compatibility in language constructs</w:t>
+      </w:r>
+      <w:r>
+        <w:t>.</w:t>
+      </w:r>
+    </w:p>
+    <w:p/>
+    <w:p>
+      <w:pPr>
+        <w:pStyle w:val="Heading3"/>
+      </w:pPr>
+      <w:r>
+        <w:t>GA ("Generally Available") Language Constructs</w:t>
+      </w:r>
+    </w:p>
+    <w:p>
+      <w:r>
+        <w:t xml:space="preserve">All GA constructs will remain backwards compatible through </w:t>
+      </w:r>
+      <w:r>
+        <w:t xml:space="preserve">all </w:t>
+      </w:r>
+      <w:r>
+        <w:t xml:space="preserve">patch and minor </w:t>
+      </w:r>
+      <w:r>
+        <w:t>releases</w:t>
+      </w:r>
+      <w:r>
+        <w:t>, and at least one major release</w:t>
+      </w:r>
+      <w:r>
+        <w:t xml:space="preserve"> of Couchbase Server</w:t>
+      </w:r>
+      <w:r>
+        <w:t>.</w:t>
+      </w:r>
+      <w:r>
+        <w:t xml:space="preserve"> </w:t>
+      </w:r>
+      <w:r>
+        <w:t>W</w:t>
+      </w:r>
+      <w:r>
+        <w:t xml:space="preserve">e may change the semantics of a language </w:t>
+      </w:r>
+      <w:r>
+        <w:t>construct in a</w:t>
+      </w:r>
+      <w:r>
+        <w:t>ny given</w:t>
+      </w:r>
+      <w:r>
+        <w:t xml:space="preserve"> </w:t>
+      </w:r>
+      <w:r>
+        <w:t>release but</w:t>
+      </w:r>
+      <w:r>
+        <w:t xml:space="preserve"> will e</w:t>
+      </w:r>
+      <w:r>
+        <w:t>nsure an older handler will continue to see the runtime behavior that existed at the time it was authored, until</w:t>
+      </w:r>
+      <w:r>
+        <w:t xml:space="preserve"> such behavior is</w:t>
+      </w:r>
+      <w:r>
+        <w:t xml:space="preserve"> </w:t>
+      </w:r>
+      <w:r>
+        <w:t>deprecated and removed consistent with this policy.</w:t>
+      </w:r>
+      <w:r>
+        <w:t xml:space="preserve"> </w:t>
+      </w:r>
+    </w:p>
+    <w:p>
+      <w:pPr>
+        <w:pStyle w:val="Heading3"/>
+      </w:pPr>
+    </w:p>
+    <w:p>
+      <w:pPr>
+        <w:pStyle w:val="Heading3"/>
+      </w:pPr>
+      <w:r>
+        <w:t>DP</w:t>
+      </w:r>
+      <w:r>
+        <w:t xml:space="preserve"> ("</w:t>
+      </w:r>
+      <w:r>
+        <w:t xml:space="preserve">Developer Preview") and Beta </w:t>
+      </w:r>
+      <w:r>
+        <w:t>Language Constructs</w:t>
+      </w:r>
+    </w:p>
+    <w:p>
+      <w:r>
+        <w:t>DP and Beta constructs may change any time, and older behaviors will not be available in backwards compatibility mode once removed.</w:t>
+      </w:r>
+    </w:p>
+    <w:p/>
+    <w:p>
+      <w:pPr>
+        <w:pStyle w:val="Heading2"/>
+        <w:rPr>
+          <w:i/>
+        </w:rPr>
+      </w:pPr>
+      <w:r>
+        <w:t xml:space="preserve">The </w:t>
+      </w:r>
+      <w:r>
+        <w:rPr>
+          <w:i/>
+          <w:iCs/>
+        </w:rPr>
+        <w:t xml:space="preserve">Language </w:t>
+      </w:r>
+      <w:r>
+        <w:rPr>
+          <w:i/>
+          <w:iCs/>
+        </w:rPr>
+        <w:t>Version</w:t>
+      </w:r>
+      <w:r>
+        <w:t xml:space="preserve"> Setting</w:t>
+      </w:r>
+    </w:p>
+    <w:p>
+      <w:r>
+        <w:t>E</w:t>
+      </w:r>
+      <w:r>
+        <w:t>very handler records its desired language compatibility version in its settings section (visible in the UI under handler settings). This is a mandatory field, and defaults to the current Couchbase Server version</w:t>
+      </w:r>
+      <w:r>
+        <w:t xml:space="preserve"> but may be customized to access older behaviors, if necessary</w:t>
+      </w:r>
+      <w:r>
+        <w:t>.</w:t>
+      </w:r>
+    </w:p>
+    <w:p/>
+    <w:p>
+      <w:pPr>
+        <w:pStyle w:val="Heading2"/>
+        <w:rPr>
+          <w:i/>
+        </w:rPr>
+      </w:pPr>
+      <w:r>
+        <w:t>Language Change History</w:t>
+      </w:r>
+    </w:p>
+    <w:p>
+      <w:r>
+        <w:t>All breaking language changes are listed below:</w:t>
+      </w:r>
+    </w:p>
+    <w:p/>
+    <w:p>
+      <w:pPr>
+        <w:pStyle w:val="Heading3"/>
+        <w:ind w:left="720"/>
+      </w:pPr>
+      <w:r>
+        <w:t>C</w:t>
+      </w:r>
+      <w:r>
+        <w:t>hanges in 6.0.0:</w:t>
+      </w:r>
+    </w:p>
+    <w:p>
+      <w:pPr>
+        <w:pStyle w:val="Heading4"/>
+      </w:pPr>
+      <w:r>
+        <w:tab/>
+        <w:t>Change to timer API</w:t>
+      </w:r>
+    </w:p>
+    <w:p>
+      <w:pPr>
+        <w:ind w:left="720"/>
+      </w:pPr>
+      <w:r>
+        <w:t xml:space="preserve">In versions prior to 6.0.0, there were two ways to create timers - </w:t>
+      </w:r>
+      <w:proofErr w:type="spellStart"/>
+      <w:proofErr w:type="gramStart"/>
+      <w:r>
+        <w:rPr>
+          <w:rFonts w:ascii="Consolas" w:hAnsi="Consolas" w:cs="Consolas"/>
+          <w:b/>
+          <w:i/>
+          <w:iCs/>
+          <w:color w:val="2F5496" w:themeColor="accent1" w:themeShade="BF"/>
+          <w:sz w:val="18"/>
+          <w:szCs w:val="18"/>
+        </w:rPr>
+        <w:t>c</w:t>
+      </w:r>
+      <w:r>
+        <w:rPr>
+          <w:rFonts w:ascii="Consolas" w:hAnsi="Consolas" w:cs="Consolas"/>
+          <w:b/>
+          <w:i/>
+          <w:iCs/>
+          <w:color w:val="2F5496" w:themeColor="accent1" w:themeShade="BF"/>
+          <w:sz w:val="18"/>
+          <w:szCs w:val="18"/>
+        </w:rPr>
+        <w:t>ronTimer</w:t>
+      </w:r>
+      <w:proofErr w:type="spellEnd"/>
+      <w:r>
+        <w:rPr>
+          <w:rFonts w:ascii="Consolas" w:hAnsi="Consolas" w:cs="Consolas"/>
+          <w:b/>
+          <w:i/>
+          <w:iCs/>
+          <w:color w:val="2F5496" w:themeColor="accent1" w:themeShade="BF"/>
+          <w:sz w:val="18"/>
+          <w:szCs w:val="18"/>
+        </w:rPr>
+        <w:t>(</w:t>
+      </w:r>
+      <w:proofErr w:type="gramEnd"/>
+      <w:r>
+        <w:rPr>
+          <w:rFonts w:ascii="Consolas" w:hAnsi="Consolas" w:cs="Consolas"/>
+          <w:b/>
+          <w:i/>
+          <w:iCs/>
+          <w:color w:val="2F5496" w:themeColor="accent1" w:themeShade="BF"/>
+          <w:sz w:val="18"/>
+          <w:szCs w:val="18"/>
+        </w:rPr>
+        <w:t>)</w:t>
+      </w:r>
+      <w:r>
+        <w:t xml:space="preserve"> and </w:t>
+      </w:r>
+      <w:proofErr w:type="spellStart"/>
+      <w:r>
+        <w:rPr>
+          <w:rFonts w:ascii="Consolas" w:hAnsi="Consolas" w:cs="Consolas"/>
+          <w:b/>
+          <w:i/>
+          <w:iCs/>
+          <w:color w:val="2F5496" w:themeColor="accent1" w:themeShade="BF"/>
+          <w:sz w:val="18"/>
+          <w:szCs w:val="18"/>
+        </w:rPr>
+        <w:t>docTimer</w:t>
+      </w:r>
+      <w:proofErr w:type="spellEnd"/>
+      <w:r>
+        <w:rPr>
+          <w:rFonts w:ascii="Consolas" w:hAnsi="Consolas" w:cs="Consolas"/>
+          <w:b/>
+          <w:i/>
+          <w:iCs/>
+          <w:color w:val="2F5496" w:themeColor="accent1" w:themeShade="BF"/>
+          <w:sz w:val="18"/>
+          <w:szCs w:val="18"/>
+        </w:rPr>
+        <w:t>()</w:t>
+      </w:r>
+      <w:r>
+        <w:t xml:space="preserve">. Both these </w:t>
+      </w:r>
+      <w:r>
+        <w:t xml:space="preserve">calls </w:t>
+      </w:r>
+      <w:r>
+        <w:t xml:space="preserve">have been </w:t>
+      </w:r>
+      <w:r>
+        <w:t>are removed</w:t>
+      </w:r>
+      <w:r>
+        <w:t xml:space="preserve"> in 6.0.0</w:t>
+      </w:r>
+      <w:r>
+        <w:t xml:space="preserve">, and the functionality </w:t>
+      </w:r>
+      <w:r>
+        <w:t>ha</w:t>
+      </w:r>
+      <w:r>
+        <w:t xml:space="preserve">s </w:t>
+      </w:r>
+      <w:r>
+        <w:t xml:space="preserve">been </w:t>
+      </w:r>
+      <w:r>
+        <w:t xml:space="preserve">folded into the </w:t>
+      </w:r>
+      <w:proofErr w:type="spellStart"/>
+      <w:proofErr w:type="gramStart"/>
+      <w:r>
+        <w:rPr>
+          <w:rFonts w:ascii="Consolas" w:hAnsi="Consolas" w:cs="Consolas"/>
+          <w:b/>
+          <w:i/>
+          <w:iCs/>
+          <w:color w:val="2F5496" w:themeColor="accent1" w:themeShade="BF"/>
+          <w:sz w:val="18"/>
+          <w:szCs w:val="18"/>
+        </w:rPr>
+        <w:t>createT</w:t>
+      </w:r>
+      <w:r>
+        <w:rPr>
+          <w:rFonts w:ascii="Consolas" w:hAnsi="Consolas" w:cs="Consolas"/>
+          <w:b/>
+          <w:i/>
+          <w:iCs/>
+          <w:color w:val="2F5496" w:themeColor="accent1" w:themeShade="BF"/>
+          <w:sz w:val="18"/>
+          <w:szCs w:val="18"/>
+        </w:rPr>
+        <w:t>imer</w:t>
+      </w:r>
+      <w:proofErr w:type="spellEnd"/>
+      <w:r>
+        <w:rPr>
+          <w:rFonts w:ascii="Consolas" w:hAnsi="Consolas" w:cs="Consolas"/>
+          <w:b/>
+          <w:i/>
+          <w:iCs/>
+          <w:color w:val="2F5496" w:themeColor="accent1" w:themeShade="BF"/>
+          <w:sz w:val="18"/>
+          <w:szCs w:val="18"/>
+        </w:rPr>
+        <w:t>(</w:t>
+      </w:r>
+      <w:proofErr w:type="gramEnd"/>
+      <w:r>
+        <w:rPr>
+          <w:rFonts w:ascii="Consolas" w:hAnsi="Consolas" w:cs="Consolas"/>
+          <w:b/>
+          <w:i/>
+          <w:iCs/>
+          <w:color w:val="2F5496" w:themeColor="accent1" w:themeShade="BF"/>
+          <w:sz w:val="18"/>
+          <w:szCs w:val="18"/>
+        </w:rPr>
+        <w:t>)</w:t>
+      </w:r>
+      <w:r>
+        <w:t xml:space="preserve"> call.</w:t>
+      </w:r>
+    </w:p>
+    <w:p>
+      <w:pPr>
+        <w:ind w:left="720"/>
+      </w:pPr>
+    </w:p>
+    <w:p>
+      <w:pPr>
+        <w:pStyle w:val="Heading3"/>
+        <w:ind w:left="720"/>
+      </w:pPr>
+      <w:r>
+        <w:t>C</w:t>
+      </w:r>
+      <w:r>
+        <w:t>hanges in 6.5.0:</w:t>
+      </w:r>
+    </w:p>
+    <w:p>
+      <w:pPr>
+        <w:pStyle w:val="Heading4"/>
+      </w:pPr>
+      <w:r>
+        <w:tab/>
+        <w:t>Change in behavior accessing non-existent items from a bucket</w:t>
+      </w:r>
+    </w:p>
+    <w:p>
+      <w:pPr>
+        <w:ind w:left="720"/>
+      </w:pPr>
+      <w:r>
+        <w:t xml:space="preserve">In </w:t>
+      </w:r>
+      <w:r>
+        <w:t>v</w:t>
+      </w:r>
+      <w:r>
+        <w:t>ersions prior to 6.5.0, the bucket G</w:t>
+      </w:r>
+      <w:r>
+        <w:t xml:space="preserve">et operation would throw an exception when accessing missing </w:t>
+      </w:r>
+      <w:r>
+        <w:t>objects</w:t>
+      </w:r>
+      <w:r>
+        <w:t xml:space="preserve">. To be consistent with JavaScript, in 6.5.0 and later, accessing a missing key using bucket Get operation </w:t>
+      </w:r>
+      <w:r>
+        <w:t>returning</w:t>
+      </w:r>
+      <w:r>
+        <w:t xml:space="preserve"> JavaScript</w:t>
+      </w:r>
+      <w:r>
+        <w:t xml:space="preserve"> </w:t>
+      </w:r>
+      <w:r>
+        <w:rPr>
+          <w:i/>
+          <w:iCs/>
+        </w:rPr>
+        <w:t>undefined</w:t>
+      </w:r>
+      <w:r>
+        <w:t xml:space="preserve"> and does not throw an exception.</w:t>
+      </w:r>
+      <w:r>
+        <w:t xml:space="preserve"> </w:t>
+      </w:r>
+      <w:r>
+        <w:t xml:space="preserve">As this was a </w:t>
+      </w:r>
+      <w:r>
+        <w:t>GA</w:t>
+      </w:r>
+      <w:r>
+        <w:t xml:space="preserve"> feature</w:t>
+      </w:r>
+      <w:r>
+        <w:t xml:space="preserve"> prior to 6.5.0</w:t>
+      </w:r>
+      <w:r>
+        <w:t xml:space="preserve">, </w:t>
+      </w:r>
+      <w:r>
+        <w:t xml:space="preserve">full </w:t>
+      </w:r>
+      <w:r>
+        <w:t xml:space="preserve">backwards compatibility is </w:t>
+      </w:r>
+      <w:r>
+        <w:t xml:space="preserve">made </w:t>
+      </w:r>
+      <w:r>
+        <w:t>available</w:t>
+      </w:r>
+      <w:r>
+        <w:t xml:space="preserve"> using language versioning setting</w:t>
+      </w:r>
+      <w:r>
+        <w:t>.</w:t>
+      </w:r>
+    </w:p>
+    <w:p>
+      <w:pPr>
+        <w:pStyle w:val="Heading4"/>
+      </w:pPr>
+    </w:p>
+    <w:p>
+      <w:pPr>
+        <w:pStyle w:val="Heading4"/>
+      </w:pPr>
+      <w:r>
+        <w:tab/>
+      </w:r>
+      <w:r>
+        <w:t xml:space="preserve">Replacing </w:t>
+      </w:r>
+      <w:proofErr w:type="gramStart"/>
+      <w:r>
+        <w:t>curl(</w:t>
+      </w:r>
+      <w:proofErr w:type="gramEnd"/>
+      <w:r>
+        <w:t xml:space="preserve">) </w:t>
+      </w:r>
+      <w:r>
+        <w:t>with GA version</w:t>
+      </w:r>
+    </w:p>
+    <w:p>
+      <w:pPr>
+        <w:ind w:left="720"/>
+      </w:pPr>
+      <w:r>
+        <w:t xml:space="preserve">There was a </w:t>
+      </w:r>
+      <w:r>
+        <w:t>DP ve</w:t>
+      </w:r>
+      <w:r>
+        <w:t xml:space="preserve">rsion of </w:t>
+      </w:r>
+      <w:proofErr w:type="gramStart"/>
+      <w:r>
+        <w:rPr>
+          <w:rFonts w:ascii="Consolas" w:hAnsi="Consolas" w:cs="Consolas"/>
+          <w:b/>
+          <w:i/>
+          <w:iCs/>
+          <w:color w:val="2F5496" w:themeColor="accent1" w:themeShade="BF"/>
+          <w:sz w:val="18"/>
+          <w:szCs w:val="18"/>
+        </w:rPr>
+        <w:t>c</w:t>
+      </w:r>
+      <w:r>
+        <w:rPr>
+          <w:rFonts w:ascii="Consolas" w:hAnsi="Consolas" w:cs="Consolas"/>
+          <w:b/>
+          <w:i/>
+          <w:iCs/>
+          <w:color w:val="2F5496" w:themeColor="accent1" w:themeShade="BF"/>
+          <w:sz w:val="18"/>
+          <w:szCs w:val="18"/>
+        </w:rPr>
+        <w:t>url(</w:t>
+      </w:r>
+      <w:proofErr w:type="gramEnd"/>
+      <w:r>
+        <w:rPr>
+          <w:rFonts w:ascii="Consolas" w:hAnsi="Consolas" w:cs="Consolas"/>
+          <w:b/>
+          <w:i/>
+          <w:iCs/>
+          <w:color w:val="2F5496" w:themeColor="accent1" w:themeShade="BF"/>
+          <w:sz w:val="18"/>
+          <w:szCs w:val="18"/>
+        </w:rPr>
+        <w:t xml:space="preserve">) </w:t>
+      </w:r>
+      <w:r>
+        <w:t xml:space="preserve">available in 6.0.x - this is removed, and replaced with </w:t>
+      </w:r>
+      <w:r>
+        <w:t>the final GA version. As this was a DP feature, backwards compatibility is not available.</w:t>
+      </w:r>
+    </w:p>
+    <w:p>
+      <w:pPr>
+        <w:ind w:left="720"/>
+      </w:pPr>
+    </w:p>
+    <w:p>
+      <w:pPr>
+        <w:pStyle w:val="Heading4"/>
+      </w:pPr>
+      <w:r>
+        <w:tab/>
+        <w:t xml:space="preserve">Change in </w:t>
+      </w:r>
+      <w:r>
+        <w:t>N1</w:t>
+      </w:r>
+      <w:proofErr w:type="gramStart"/>
+      <w:r>
+        <w:t>qlQuery(</w:t>
+      </w:r>
+      <w:proofErr w:type="gramEnd"/>
+      <w:r>
+        <w:t>) class</w:t>
+      </w:r>
+    </w:p>
+    <w:p>
+      <w:pPr>
+        <w:ind w:left="720"/>
+      </w:pPr>
+      <w:r>
+        <w:t xml:space="preserve">The internal class </w:t>
+      </w:r>
+      <w:r>
+        <w:rPr>
+          <w:rFonts w:ascii="Consolas" w:hAnsi="Consolas" w:cs="Consolas"/>
+          <w:b/>
+          <w:i/>
+          <w:iCs/>
+          <w:color w:val="2F5496" w:themeColor="accent1" w:themeShade="BF"/>
+          <w:sz w:val="18"/>
+          <w:szCs w:val="18"/>
+        </w:rPr>
+        <w:t>N1</w:t>
+      </w:r>
+      <w:proofErr w:type="gramStart"/>
+      <w:r>
+        <w:rPr>
+          <w:rFonts w:ascii="Consolas" w:hAnsi="Consolas" w:cs="Consolas"/>
+          <w:b/>
+          <w:i/>
+          <w:iCs/>
+          <w:color w:val="2F5496" w:themeColor="accent1" w:themeShade="BF"/>
+          <w:sz w:val="18"/>
+          <w:szCs w:val="18"/>
+        </w:rPr>
+        <w:t>qlQuery</w:t>
+      </w:r>
+      <w:r>
+        <w:rPr>
+          <w:rFonts w:ascii="Consolas" w:hAnsi="Consolas" w:cs="Consolas"/>
+          <w:b/>
+          <w:i/>
+          <w:iCs/>
+          <w:color w:val="2F5496" w:themeColor="accent1" w:themeShade="BF"/>
+          <w:sz w:val="18"/>
+          <w:szCs w:val="18"/>
+        </w:rPr>
+        <w:t>(</w:t>
+      </w:r>
+      <w:proofErr w:type="gramEnd"/>
+      <w:r>
+        <w:rPr>
+          <w:rFonts w:ascii="Consolas" w:hAnsi="Consolas" w:cs="Consolas"/>
+          <w:b/>
+          <w:i/>
+          <w:iCs/>
+          <w:color w:val="2F5496" w:themeColor="accent1" w:themeShade="BF"/>
+          <w:sz w:val="18"/>
+          <w:szCs w:val="18"/>
+        </w:rPr>
+        <w:t>)</w:t>
+      </w:r>
+      <w:r>
+        <w:rPr>
+          <w:rFonts w:ascii="Consolas" w:hAnsi="Consolas" w:cs="Consolas"/>
+          <w:b/>
+          <w:i/>
+          <w:iCs/>
+          <w:color w:val="2F5496" w:themeColor="accent1" w:themeShade="BF"/>
+          <w:sz w:val="18"/>
+          <w:szCs w:val="18"/>
+        </w:rPr>
+        <w:t xml:space="preserve"> </w:t>
+      </w:r>
+      <w:r>
+        <w:t xml:space="preserve">used in the transpiled language has been replaced with a new internal class </w:t>
+      </w:r>
+      <w:r>
+        <w:rPr>
+          <w:rFonts w:ascii="Consolas" w:hAnsi="Consolas" w:cs="Consolas"/>
+          <w:b/>
+          <w:i/>
+          <w:iCs/>
+          <w:color w:val="2F5496" w:themeColor="accent1" w:themeShade="BF"/>
+          <w:sz w:val="18"/>
+          <w:szCs w:val="18"/>
+        </w:rPr>
+        <w:t>N</w:t>
+      </w:r>
+      <w:r>
+        <w:rPr>
+          <w:rFonts w:ascii="Consolas" w:hAnsi="Consolas" w:cs="Consolas"/>
+          <w:b/>
+          <w:i/>
+          <w:iCs/>
+          <w:color w:val="2F5496" w:themeColor="accent1" w:themeShade="BF"/>
+          <w:sz w:val="18"/>
+          <w:szCs w:val="18"/>
+        </w:rPr>
+        <w:t xml:space="preserve">1QL(). </w:t>
+      </w:r>
+      <w:r>
+        <w:t xml:space="preserve">As this </w:t>
+      </w:r>
+      <w:r>
+        <w:t xml:space="preserve">is an internal artifact, </w:t>
+      </w:r>
+      <w:r>
+        <w:t>backwards compatibility is not available.</w:t>
+      </w:r>
+    </w:p>
+    <w:p>
+      <w:pPr>
+        <w:ind w:left="720"/>
+      </w:pPr>
+    </w:p>
+    <w:p>
+      <w:pPr>
+        <w:pStyle w:val="Heading4"/>
+      </w:pPr>
+      <w:r>
+        <w:tab/>
+      </w:r>
+      <w:r>
+        <w:t xml:space="preserve">Change in </w:t>
+      </w:r>
+      <w:r>
+        <w:t xml:space="preserve">point of time </w:t>
+      </w:r>
+      <w:r>
+        <w:t>when SELECT statements run</w:t>
+      </w:r>
+    </w:p>
+    <w:p>
+      <w:pPr>
+        <w:ind w:left="720"/>
+      </w:pPr>
+      <w:r>
+        <w:t>Prior to 6.5.0, N1QL SELECT statements would run only when iterator was</w:t>
+      </w:r>
+      <w:r>
+        <w:t xml:space="preserve"> first</w:t>
+      </w:r>
+      <w:r>
+        <w:t xml:space="preserve"> accessed</w:t>
+      </w:r>
+      <w:r>
+        <w:t xml:space="preserve"> and not when the SELECT was issued</w:t>
+      </w:r>
+      <w:r>
+        <w:t>. This has changed</w:t>
+      </w:r>
+      <w:r>
+        <w:t xml:space="preserve">. </w:t>
+      </w:r>
+      <w:r>
+        <w:t xml:space="preserve">SELECT statements will </w:t>
+      </w:r>
+      <w:r>
+        <w:t xml:space="preserve">start running as soon as issued. </w:t>
+      </w:r>
+      <w:r>
+        <w:t xml:space="preserve">As </w:t>
+      </w:r>
+      <w:r>
+        <w:t xml:space="preserve">N1QL </w:t>
+      </w:r>
+      <w:r>
+        <w:t xml:space="preserve">features were </w:t>
+      </w:r>
+      <w:r>
+        <w:t xml:space="preserve">beta prior to 6.5.0, </w:t>
+      </w:r>
+      <w:r>
+        <w:t>backwards compatibility is not available.</w:t>
+      </w:r>
+    </w:p>
+    <w:p>
+      <w:pPr>
+        <w:ind w:left="720"/>
+      </w:pPr>
     </w:p>
     <w:sectPr>
       <w:pgSz w:w="12240" w:h="15840"/>

</xml_diff>

<commit_message>
MB-100: Call out API changes, language_version default
Change-Id: I7f54564cfa8858883c722685e9c5abf3d49a168f
Reviewed-on: http://review.couchbase.org/118704
Reviewed-by: Sriram Melkote <siri@couchbase.com>
Tested-by: Sriram Melkote <siri@couchbase.com>
</commit_message>
<xml_diff>
--- a/docs/src/specification-65.docx
+++ b/docs/src/specification-65.docx
@@ -7222,7 +7222,16 @@
       </w:r>
       <w:proofErr w:type="gramEnd"/>
       <w:r>
-        <w:t xml:space="preserve"> returns the parsed JSON value as a JavaScript object. Fetching a non-existent object from a bucket will return JavaScript </w:t>
+        <w:t xml:space="preserve"> returns the parsed JSON value as a JavaScript object. Fetching a non-existent</w:t>
+      </w:r>
+      <w:r>
+        <w:rPr>
+          <w:rStyle w:val="FootnoteReference"/>
+        </w:rPr>
+        <w:footnoteReference w:id="1"/>
+      </w:r>
+      <w:r>
+        <w:t xml:space="preserve"> object from a bucket will return JavaScript </w:t>
       </w:r>
       <w:r>
         <w:rPr>
@@ -8564,7 +8573,40 @@
         <w:t xml:space="preserve">The call </w:t>
       </w:r>
       <w:r>
-        <w:t xml:space="preserve">starts the query and </w:t>
+        <w:t>starts</w:t>
+      </w:r>
+      <w:r>
+        <w:rPr>
+          <w:vertAlign w:val="superscript"/>
+        </w:rPr>
+        <w:fldChar w:fldCharType="begin"/>
+      </w:r>
+      <w:r>
+        <w:rPr>
+          <w:vertAlign w:val="superscript"/>
+        </w:rPr>
+        <w:instrText xml:space="preserve"> NOTEREF _Ref26194026 </w:instrText>
+      </w:r>
+      <w:r>
+        <w:rPr>
+          <w:vertAlign w:val="superscript"/>
+        </w:rPr>
+        <w:fldChar w:fldCharType="separate"/>
+      </w:r>
+      <w:r>
+        <w:rPr>
+          <w:vertAlign w:val="superscript"/>
+        </w:rPr>
+        <w:t>2</w:t>
+      </w:r>
+      <w:r>
+        <w:rPr>
+          <w:vertAlign w:val="superscript"/>
+        </w:rPr>
+        <w:fldChar w:fldCharType="end"/>
+      </w:r>
+      <w:r>
+        <w:t xml:space="preserve"> the query and </w:t>
       </w:r>
       <w:r>
         <w:t xml:space="preserve">returns a JavaScript Iterable object representing the result set of the query. The query is streamed in batches as the iteration proceeds. The returned handle can be iterated using any standard JavaScript mechanism including </w:t>
@@ -8689,7 +8731,18 @@
         <w:t xml:space="preserve"> </w:t>
       </w:r>
       <w:r>
-        <w:t xml:space="preserve">call </w:t>
+        <w:t>call</w:t>
+      </w:r>
+      <w:bookmarkStart w:id="23" w:name="_Ref26194026"/>
+      <w:r>
+        <w:rPr>
+          <w:rStyle w:val="FootnoteReference"/>
+        </w:rPr>
+        <w:footnoteReference w:id="2"/>
+      </w:r>
+      <w:bookmarkEnd w:id="23"/>
+      <w:r>
+        <w:t xml:space="preserve"> </w:t>
       </w:r>
       <w:r>
         <w:t xml:space="preserve">is documented </w:t>
@@ -9333,12 +9386,12 @@
         <w:pStyle w:val="Heading3"/>
         <w:jc w:val="both"/>
       </w:pPr>
-      <w:bookmarkStart w:id="23" w:name="_Toc25072977"/>
+      <w:bookmarkStart w:id="24" w:name="_Toc25072977"/>
       <w:r>
         <w:lastRenderedPageBreak/>
         <w:t>Timers</w:t>
       </w:r>
-      <w:bookmarkEnd w:id="23"/>
+      <w:bookmarkEnd w:id="24"/>
     </w:p>
     <w:p>
       <w:pPr>
@@ -9440,7 +9493,16 @@
         <w:jc w:val="both"/>
       </w:pPr>
       <w:r>
-        <w:t>Timers are created as follows:</w:t>
+        <w:t>Timers</w:t>
+      </w:r>
+      <w:r>
+        <w:rPr>
+          <w:rStyle w:val="FootnoteReference"/>
+        </w:rPr>
+        <w:footnoteReference w:id="3"/>
+      </w:r>
+      <w:r>
+        <w:t xml:space="preserve"> are created as follows:</w:t>
       </w:r>
     </w:p>
     <w:p>
@@ -9756,6 +9818,7 @@
           <w:i w:val="0"/>
           <w:iCs w:val="0"/>
         </w:rPr>
+        <w:lastRenderedPageBreak/>
         <w:t>Exceptions</w:t>
       </w:r>
       <w:r>
@@ -10185,11 +10248,11 @@
         <w:pStyle w:val="Heading3"/>
         <w:jc w:val="both"/>
       </w:pPr>
-      <w:bookmarkStart w:id="24" w:name="_Toc25072978"/>
+      <w:bookmarkStart w:id="25" w:name="_Toc25072978"/>
       <w:r>
         <w:t>cURL</w:t>
       </w:r>
-      <w:bookmarkEnd w:id="24"/>
+      <w:bookmarkEnd w:id="25"/>
     </w:p>
     <w:p>
       <w:pPr>
@@ -10235,7 +10298,22 @@
           <w:rFonts w:cstheme="minorHAnsi"/>
           <w:lang w:val="en-IN"/>
         </w:rPr>
-        <w:t xml:space="preserve"> function p</w:t>
+        <w:t xml:space="preserve"> function</w:t>
+      </w:r>
+      <w:r>
+        <w:rPr>
+          <w:rStyle w:val="FootnoteReference"/>
+          <w:rFonts w:cstheme="minorHAnsi"/>
+          <w:lang w:val="en-IN"/>
+        </w:rPr>
+        <w:footnoteReference w:id="4"/>
+      </w:r>
+      <w:r>
+        <w:rPr>
+          <w:rFonts w:cstheme="minorHAnsi"/>
+          <w:lang w:val="en-IN"/>
+        </w:rPr>
+        <w:t xml:space="preserve"> p</w:t>
       </w:r>
       <w:r>
         <w:rPr>
@@ -10445,6 +10523,7 @@
         <w:ind w:left="720"/>
       </w:pPr>
       <w:r>
+        <w:lastRenderedPageBreak/>
         <w:t>request</w:t>
       </w:r>
       <w:r>
@@ -10488,7 +10567,6 @@
         <w:ind w:left="1350"/>
       </w:pPr>
       <w:r>
-        <w:lastRenderedPageBreak/>
         <w:t>headers</w:t>
       </w:r>
     </w:p>
@@ -10852,6 +10930,7 @@
         <w:ind w:left="1350"/>
       </w:pPr>
       <w:r>
+        <w:lastRenderedPageBreak/>
         <w:t>Exceptions Thrown</w:t>
       </w:r>
     </w:p>
@@ -10903,7 +10982,6 @@
         <w:pStyle w:val="Heading5"/>
       </w:pPr>
       <w:r>
-        <w:lastRenderedPageBreak/>
         <w:t>Bindings</w:t>
       </w:r>
     </w:p>
@@ -11163,8 +11241,6 @@
       <w:pPr>
         <w:pStyle w:val="Heading5"/>
       </w:pPr>
-      <w:bookmarkStart w:id="25" w:name="_GoBack"/>
-      <w:bookmarkEnd w:id="25"/>
       <w:r>
         <w:t>Example</w:t>
       </w:r>
@@ -12373,7 +12449,6 @@
         <w:jc w:val="both"/>
       </w:pPr>
       <w:r>
-        <w:lastRenderedPageBreak/>
         <w:t>Request marshalling</w:t>
       </w:r>
     </w:p>
@@ -13899,6 +13974,7 @@
         <w:jc w:val="both"/>
       </w:pPr>
       <w:r>
+        <w:lastRenderedPageBreak/>
         <w:t>Response unmarshalling</w:t>
       </w:r>
     </w:p>
@@ -13976,7 +14052,6 @@
                 <w:rFonts w:cstheme="minorHAnsi"/>
                 <w:b/>
               </w:rPr>
-              <w:lastRenderedPageBreak/>
               <w:t>Content-Type</w:t>
             </w:r>
             <w:r>
@@ -14954,6 +15029,7 @@
         <w:jc w:val="both"/>
       </w:pPr>
       <w:r>
+        <w:lastRenderedPageBreak/>
         <w:t>Handler</w:t>
       </w:r>
     </w:p>
@@ -14994,7 +15070,6 @@
         <w:jc w:val="both"/>
       </w:pPr>
       <w:r>
-        <w:lastRenderedPageBreak/>
         <w:t>Statelessness</w:t>
       </w:r>
     </w:p>
@@ -15367,7 +15442,7 @@
         <w:t xml:space="preserve"> </w:t>
       </w:r>
       <w:r>
-        <w:t>deprecated and removed consistent with this policy.</w:t>
+        <w:t>deprecated and removed.</w:t>
       </w:r>
       <w:r>
         <w:t xml:space="preserve"> </w:t>
@@ -15393,23 +15468,14 @@
         <w:t>DP and Beta constructs may change any time, and older behaviors will not be available in backwards compatibility mode once removed.</w:t>
       </w:r>
     </w:p>
+    <w:p/>
     <w:p>
       <w:pPr>
         <w:pStyle w:val="Heading3"/>
       </w:pPr>
       <w:bookmarkStart w:id="33" w:name="_Toc25072986"/>
       <w:r>
-        <w:lastRenderedPageBreak/>
-        <w:t xml:space="preserve">WIP </w:t>
-      </w:r>
-      <w:r>
-        <w:t>("</w:t>
-      </w:r>
-      <w:r>
-        <w:t>Work in Progress</w:t>
-      </w:r>
-      <w:r>
-        <w:t>")</w:t>
+        <w:t>WIP ("Work in Progress")</w:t>
       </w:r>
     </w:p>
     <w:p>
@@ -15462,14 +15528,37 @@
         <w:t>E</w:t>
       </w:r>
       <w:r>
-        <w:t>very handler records its desired language compatibility version in its settings section (visible in the UI under handler settings). This is a mandatory field, and defaults to the current Couchbase Server version</w:t>
-      </w:r>
-      <w:r>
-        <w:t xml:space="preserve"> but may be customized to access older behaviors, if necessary</w:t>
+        <w:t>very handler records its desired language compatibility version in its settings section (visible in the UI under handler settings). This is a mandatory field</w:t>
       </w:r>
       <w:r>
         <w:t>.</w:t>
       </w:r>
+      <w:r>
+        <w:t xml:space="preserve"> </w:t>
+      </w:r>
+      <w:r>
+        <w:t>T</w:t>
+      </w:r>
+      <w:r>
+        <w:t xml:space="preserve">he UI selects </w:t>
+      </w:r>
+      <w:r>
+        <w:t xml:space="preserve">the </w:t>
+      </w:r>
+      <w:r>
+        <w:t xml:space="preserve">most </w:t>
+      </w:r>
+      <w:r>
+        <w:t xml:space="preserve">current </w:t>
+      </w:r>
+      <w:r>
+        <w:t>language version fo</w:t>
+      </w:r>
+      <w:bookmarkStart w:id="34" w:name="_GoBack"/>
+      <w:bookmarkEnd w:id="34"/>
+      <w:r>
+        <w:t>r newly created handlers.</w:t>
+      </w:r>
     </w:p>
     <w:p/>
     <w:p>
@@ -15479,11 +15568,11 @@
           <w:i/>
         </w:rPr>
       </w:pPr>
-      <w:bookmarkStart w:id="34" w:name="_Toc25072987"/>
+      <w:bookmarkStart w:id="35" w:name="_Toc25072987"/>
       <w:r>
         <w:t>Language Change History</w:t>
       </w:r>
-      <w:bookmarkEnd w:id="34"/>
+      <w:bookmarkEnd w:id="35"/>
     </w:p>
     <w:p>
       <w:r>
@@ -15496,14 +15585,14 @@
         <w:pStyle w:val="Heading3"/>
         <w:ind w:left="720"/>
       </w:pPr>
-      <w:bookmarkStart w:id="35" w:name="_Toc25072988"/>
+      <w:bookmarkStart w:id="36" w:name="_Toc25072988"/>
       <w:r>
         <w:t>C</w:t>
       </w:r>
       <w:r>
         <w:t>hanges in 6.0.0:</w:t>
       </w:r>
-      <w:bookmarkEnd w:id="35"/>
+      <w:bookmarkEnd w:id="36"/>
     </w:p>
     <w:p>
       <w:pPr>
@@ -15701,14 +15790,14 @@
         <w:pStyle w:val="Heading3"/>
         <w:ind w:left="720"/>
       </w:pPr>
-      <w:bookmarkStart w:id="36" w:name="_Toc25072989"/>
+      <w:bookmarkStart w:id="37" w:name="_Toc25072989"/>
       <w:r>
         <w:t>C</w:t>
       </w:r>
       <w:r>
         <w:t>hanges in 6.5.0:</w:t>
       </w:r>
-      <w:bookmarkEnd w:id="36"/>
+      <w:bookmarkEnd w:id="37"/>
     </w:p>
     <w:p>
       <w:pPr>
@@ -16011,11 +16100,7 @@
         <w:t xml:space="preserve">SELECT statements will </w:t>
       </w:r>
       <w:r>
-        <w:t xml:space="preserve">start </w:t>
-      </w:r>
-      <w:r>
-        <w:lastRenderedPageBreak/>
-        <w:t xml:space="preserve">running as soon as issued. </w:t>
+        <w:t xml:space="preserve">start running as soon as issued. </w:t>
       </w:r>
       <w:r>
         <w:t xml:space="preserve">As N1QL </w:t>
@@ -16200,6 +16285,79 @@
     <w:p>
       <w:r>
         <w:continuationSeparator/>
+      </w:r>
+    </w:p>
+  </w:footnote>
+  <w:footnote w:id="1">
+    <w:p>
+      <w:pPr>
+        <w:pStyle w:val="FootnoteText"/>
+      </w:pPr>
+      <w:r>
+        <w:rPr>
+          <w:rStyle w:val="FootnoteReference"/>
+        </w:rPr>
+        <w:footnoteRef/>
+      </w:r>
+      <w:r>
+        <w:t xml:space="preserve"> Also see note in "Language Change History" section regarding behavior change</w:t>
+      </w:r>
+    </w:p>
+  </w:footnote>
+  <w:footnote w:id="2">
+    <w:p>
+      <w:pPr>
+        <w:pStyle w:val="FootnoteText"/>
+      </w:pPr>
+      <w:r>
+        <w:rPr>
+          <w:rStyle w:val="FootnoteReference"/>
+        </w:rPr>
+        <w:footnoteRef/>
+      </w:r>
+      <w:r>
+        <w:t xml:space="preserve"> </w:t>
+      </w:r>
+      <w:r>
+        <w:t xml:space="preserve">Also see note in "Language Change History" section regarding </w:t>
+      </w:r>
+      <w:r>
+        <w:t>older</w:t>
+      </w:r>
+      <w:r>
+        <w:t xml:space="preserve"> construct</w:t>
+      </w:r>
+    </w:p>
+  </w:footnote>
+  <w:footnote w:id="3">
+    <w:p>
+      <w:pPr>
+        <w:pStyle w:val="FootnoteText"/>
+      </w:pPr>
+      <w:r>
+        <w:rPr>
+          <w:rStyle w:val="FootnoteReference"/>
+        </w:rPr>
+        <w:footnoteRef/>
+      </w:r>
+      <w:r>
+        <w:t xml:space="preserve"> Also see note in "Language Change History" section regarding API change</w:t>
+      </w:r>
+    </w:p>
+  </w:footnote>
+  <w:footnote w:id="4">
+    <w:p>
+      <w:pPr>
+        <w:pStyle w:val="FootnoteText"/>
+      </w:pPr>
+      <w:r>
+        <w:rPr>
+          <w:rStyle w:val="FootnoteReference"/>
+        </w:rPr>
+        <w:footnoteRef/>
+      </w:r>
+      <w:r>
+        <w:t xml:space="preserve"> Also see note in "Language Change History" section regarding API change</w:t>
       </w:r>
     </w:p>
   </w:footnote>
@@ -19578,6 +19736,42 @@
       <w:szCs w:val="18"/>
     </w:rPr>
   </w:style>
+  <w:style w:type="paragraph" w:styleId="FootnoteText">
+    <w:name w:val="footnote text"/>
+    <w:basedOn w:val="Normal"/>
+    <w:link w:val="FootnoteTextChar"/>
+    <w:uiPriority w:val="99"/>
+    <w:semiHidden/>
+    <w:unhideWhenUsed/>
+    <w:rsid w:val="00F165EC"/>
+    <w:rPr>
+      <w:sz w:val="20"/>
+      <w:szCs w:val="20"/>
+    </w:rPr>
+  </w:style>
+  <w:style w:type="character" w:customStyle="1" w:styleId="FootnoteTextChar">
+    <w:name w:val="Footnote Text Char"/>
+    <w:basedOn w:val="DefaultParagraphFont"/>
+    <w:link w:val="FootnoteText"/>
+    <w:uiPriority w:val="99"/>
+    <w:semiHidden/>
+    <w:rsid w:val="00F165EC"/>
+    <w:rPr>
+      <w:sz w:val="20"/>
+      <w:szCs w:val="20"/>
+    </w:rPr>
+  </w:style>
+  <w:style w:type="character" w:styleId="FootnoteReference">
+    <w:name w:val="footnote reference"/>
+    <w:basedOn w:val="DefaultParagraphFont"/>
+    <w:uiPriority w:val="99"/>
+    <w:semiHidden/>
+    <w:unhideWhenUsed/>
+    <w:rsid w:val="00F165EC"/>
+    <w:rPr>
+      <w:vertAlign w:val="superscript"/>
+    </w:rPr>
+  </w:style>
 </w:styles>
 </file>
 

</xml_diff>

<commit_message>
MB-100: Update version table to show Curl addition
Change-Id: Ifc6ebda83fd412395a349c6faca0b09798941320
Reviewed-on: http://review.couchbase.org/c/eventing/+/124776
Tested-by: Sriram Melkote <siri@couchbase.com>
Reviewed-by: Sriram Melkote <siri@couchbase.com>
</commit_message>
<xml_diff>
--- a/docs/src/specification-65.docx
+++ b/docs/src/specification-65.docx
@@ -3006,7 +3006,6 @@
         <w:t> </w:t>
       </w:r>
       <w:proofErr w:type="spellStart"/>
-      <w:proofErr w:type="gramStart"/>
       <w:r>
         <w:rPr>
           <w:rFonts w:ascii="Consolas" w:eastAsia="Times New Roman" w:hAnsi="Consolas"/>
@@ -3026,18 +3025,7 @@
           <w:szCs w:val="18"/>
           <w:bdr w:val="none" w:sz="0" w:space="0" w:color="auto" w:frame="1"/>
         </w:rPr>
-        <w:t>(</w:t>
-      </w:r>
-      <w:proofErr w:type="gramEnd"/>
-      <w:r>
-        <w:rPr>
-          <w:rFonts w:ascii="Consolas" w:eastAsia="Times New Roman" w:hAnsi="Consolas"/>
-          <w:color w:val="000000"/>
-          <w:sz w:val="18"/>
-          <w:szCs w:val="18"/>
-          <w:bdr w:val="none" w:sz="0" w:space="0" w:color="auto" w:frame="1"/>
-        </w:rPr>
-        <w:t>doc, meta) {  </w:t>
+        <w:t>(doc, meta) {  </w:t>
       </w:r>
     </w:p>
     <w:p>
@@ -3093,7 +3081,6 @@
         <w:t> (</w:t>
       </w:r>
       <w:proofErr w:type="spellStart"/>
-      <w:proofErr w:type="gramStart"/>
       <w:r>
         <w:rPr>
           <w:rFonts w:ascii="Consolas" w:eastAsia="Times New Roman" w:hAnsi="Consolas"/>
@@ -3105,7 +3092,6 @@
         <w:t>doc.type</w:t>
       </w:r>
       <w:proofErr w:type="spellEnd"/>
-      <w:proofErr w:type="gramEnd"/>
       <w:r>
         <w:rPr>
           <w:rFonts w:ascii="Consolas" w:eastAsia="Times New Roman" w:hAnsi="Consolas"/>
@@ -3214,7 +3200,6 @@
         <w:t>[meta.id] = </w:t>
       </w:r>
       <w:proofErr w:type="spellStart"/>
-      <w:proofErr w:type="gramStart"/>
       <w:r>
         <w:rPr>
           <w:rFonts w:ascii="Consolas" w:eastAsia="Times New Roman" w:hAnsi="Consolas"/>
@@ -3226,7 +3211,6 @@
         <w:t>doc.customer</w:t>
       </w:r>
       <w:proofErr w:type="spellEnd"/>
-      <w:proofErr w:type="gramEnd"/>
       <w:r>
         <w:rPr>
           <w:rFonts w:ascii="Consolas" w:eastAsia="Times New Roman" w:hAnsi="Consolas"/>
@@ -3695,20 +3679,8 @@
           <w:szCs w:val="18"/>
           <w:bdr w:val="none" w:sz="0" w:space="0" w:color="auto" w:frame="1"/>
         </w:rPr>
-        <w:t xml:space="preserve">    </w:t>
-      </w:r>
-      <w:proofErr w:type="gramStart"/>
-      <w:r>
-        <w:rPr>
-          <w:rFonts w:ascii="Consolas" w:eastAsia="Times New Roman" w:hAnsi="Consolas"/>
-          <w:color w:val="000000"/>
-          <w:sz w:val="18"/>
-          <w:szCs w:val="18"/>
-          <w:bdr w:val="none" w:sz="0" w:space="0" w:color="auto" w:frame="1"/>
-        </w:rPr>
-        <w:t>log(</w:t>
-      </w:r>
-      <w:proofErr w:type="gramEnd"/>
+        <w:t>    log(</w:t>
+      </w:r>
       <w:r>
         <w:rPr>
           <w:rStyle w:val="string2"/>
@@ -3963,7 +3935,6 @@
         </w:rPr>
         <w:t> </w:t>
       </w:r>
-      <w:proofErr w:type="gramStart"/>
       <w:r>
         <w:rPr>
           <w:rFonts w:ascii="Consolas" w:eastAsia="Times New Roman" w:hAnsi="Consolas"/>
@@ -3982,18 +3953,7 @@
           <w:szCs w:val="18"/>
           <w:bdr w:val="none" w:sz="0" w:space="0" w:color="auto" w:frame="1"/>
         </w:rPr>
-        <w:t>(</w:t>
-      </w:r>
-      <w:proofErr w:type="gramEnd"/>
-      <w:r>
-        <w:rPr>
-          <w:rFonts w:ascii="Consolas" w:eastAsia="Times New Roman" w:hAnsi="Consolas"/>
-          <w:color w:val="000000"/>
-          <w:sz w:val="18"/>
-          <w:szCs w:val="18"/>
-          <w:bdr w:val="none" w:sz="0" w:space="0" w:color="auto" w:frame="1"/>
-        </w:rPr>
-        <w:t>) {</w:t>
+        <w:t>() {</w:t>
       </w:r>
     </w:p>
     <w:p>
@@ -4025,7 +3985,6 @@
         </w:rPr>
         <w:t xml:space="preserve">  </w:t>
       </w:r>
-      <w:proofErr w:type="gramStart"/>
       <w:r>
         <w:rPr>
           <w:rFonts w:ascii="Consolas" w:eastAsia="Times New Roman" w:hAnsi="Consolas"/>
@@ -4046,7 +4005,6 @@
         </w:rPr>
         <w:t>(</w:t>
       </w:r>
-      <w:proofErr w:type="gramEnd"/>
       <w:r>
         <w:rPr>
           <w:rStyle w:val="string2"/>
@@ -5510,36 +5468,16 @@
           <w:szCs w:val="18"/>
           <w:bdr w:val="none" w:sz="0" w:space="0" w:color="auto" w:frame="1"/>
         </w:rPr>
-        <w:t> = </w:t>
-      </w:r>
-      <w:proofErr w:type="gramStart"/>
-      <w:r>
-        <w:rPr>
-          <w:rFonts w:ascii="Consolas" w:eastAsia="Times New Roman" w:hAnsi="Consolas"/>
-          <w:sz w:val="18"/>
-          <w:szCs w:val="18"/>
-          <w:bdr w:val="none" w:sz="0" w:space="0" w:color="auto" w:frame="1"/>
-        </w:rPr>
-        <w:t>0;</w:t>
-      </w:r>
-      <w:r>
-        <w:rPr>
-          <w:rFonts w:ascii="Consolas" w:eastAsia="Times New Roman" w:hAnsi="Consolas"/>
-          <w:sz w:val="18"/>
-          <w:szCs w:val="18"/>
-          <w:bdr w:val="none" w:sz="0" w:space="0" w:color="auto" w:frame="1"/>
-        </w:rPr>
-        <w:t xml:space="preserve">   </w:t>
-      </w:r>
-      <w:proofErr w:type="gramEnd"/>
-      <w:r>
-        <w:rPr>
-          <w:rFonts w:ascii="Consolas" w:eastAsia="Times New Roman" w:hAnsi="Consolas"/>
-          <w:sz w:val="18"/>
-          <w:szCs w:val="18"/>
-          <w:bdr w:val="none" w:sz="0" w:space="0" w:color="auto" w:frame="1"/>
-        </w:rPr>
-        <w:t xml:space="preserve">                      </w:t>
+        <w:t> = 0;</w:t>
+      </w:r>
+      <w:r>
+        <w:rPr>
+          <w:rFonts w:ascii="Consolas" w:eastAsia="Times New Roman" w:hAnsi="Consolas"/>
+          <w:sz w:val="18"/>
+          <w:szCs w:val="18"/>
+          <w:bdr w:val="none" w:sz="0" w:space="0" w:color="auto" w:frame="1"/>
+        </w:rPr>
+        <w:t xml:space="preserve">                         </w:t>
       </w:r>
       <w:r>
         <w:rPr>
@@ -5621,7 +5559,6 @@
         <w:t> </w:t>
       </w:r>
       <w:proofErr w:type="spellStart"/>
-      <w:proofErr w:type="gramStart"/>
       <w:r>
         <w:rPr>
           <w:rFonts w:ascii="Consolas" w:eastAsia="Times New Roman" w:hAnsi="Consolas"/>
@@ -5653,7 +5590,6 @@
         </w:rPr>
         <w:t>(</w:t>
       </w:r>
-      <w:proofErr w:type="gramEnd"/>
       <w:r>
         <w:rPr>
           <w:rFonts w:ascii="Consolas" w:eastAsia="Times New Roman" w:hAnsi="Consolas"/>
@@ -5881,7 +5817,6 @@
         <w:t> </w:t>
       </w:r>
       <w:proofErr w:type="spellStart"/>
-      <w:proofErr w:type="gramStart"/>
       <w:r>
         <w:rPr>
           <w:rFonts w:ascii="Consolas" w:eastAsia="Times New Roman" w:hAnsi="Consolas"/>
@@ -5901,18 +5836,7 @@
           <w:szCs w:val="18"/>
           <w:bdr w:val="none" w:sz="0" w:space="0" w:color="auto" w:frame="1"/>
         </w:rPr>
-        <w:t>(</w:t>
-      </w:r>
-      <w:proofErr w:type="gramEnd"/>
-      <w:r>
-        <w:rPr>
-          <w:rFonts w:ascii="Consolas" w:eastAsia="Times New Roman" w:hAnsi="Consolas"/>
-          <w:color w:val="000000"/>
-          <w:sz w:val="18"/>
-          <w:szCs w:val="18"/>
-          <w:bdr w:val="none" w:sz="0" w:space="0" w:color="auto" w:frame="1"/>
-        </w:rPr>
-        <w:t>doc, meta) {</w:t>
+        <w:t>(doc, meta) {</w:t>
       </w:r>
     </w:p>
     <w:p>
@@ -5969,29 +5893,7 @@
           <w:szCs w:val="18"/>
           <w:bdr w:val="none" w:sz="0" w:space="0" w:color="auto" w:frame="1"/>
         </w:rPr>
-        <w:t>(</w:t>
-      </w:r>
-      <w:proofErr w:type="gramStart"/>
-      <w:r>
-        <w:rPr>
-          <w:rFonts w:ascii="Consolas" w:eastAsia="Times New Roman" w:hAnsi="Consolas"/>
-          <w:color w:val="000000"/>
-          <w:sz w:val="18"/>
-          <w:szCs w:val="18"/>
-          <w:bdr w:val="none" w:sz="0" w:space="0" w:color="auto" w:frame="1"/>
-        </w:rPr>
-        <w:t>function(</w:t>
-      </w:r>
-      <w:proofErr w:type="gramEnd"/>
-      <w:r>
-        <w:rPr>
-          <w:rFonts w:ascii="Consolas" w:eastAsia="Times New Roman" w:hAnsi="Consolas"/>
-          <w:color w:val="000000"/>
-          <w:sz w:val="18"/>
-          <w:szCs w:val="18"/>
-          <w:bdr w:val="none" w:sz="0" w:space="0" w:color="auto" w:frame="1"/>
-        </w:rPr>
-        <w:t>){}, 300); </w:t>
+        <w:t>(function(){}, 300); </w:t>
       </w:r>
       <w:r>
         <w:rPr>
@@ -6188,7 +6090,6 @@
         <w:t> </w:t>
       </w:r>
       <w:proofErr w:type="spellStart"/>
-      <w:proofErr w:type="gramStart"/>
       <w:r>
         <w:rPr>
           <w:rFonts w:ascii="Consolas" w:eastAsia="Times New Roman" w:hAnsi="Consolas"/>
@@ -6208,18 +6109,7 @@
           <w:szCs w:val="18"/>
           <w:bdr w:val="none" w:sz="0" w:space="0" w:color="auto" w:frame="1"/>
         </w:rPr>
-        <w:t>(</w:t>
-      </w:r>
-      <w:proofErr w:type="gramEnd"/>
-      <w:r>
-        <w:rPr>
-          <w:rFonts w:ascii="Consolas" w:eastAsia="Times New Roman" w:hAnsi="Consolas"/>
-          <w:color w:val="000000"/>
-          <w:sz w:val="18"/>
-          <w:szCs w:val="18"/>
-          <w:bdr w:val="none" w:sz="0" w:space="0" w:color="auto" w:frame="1"/>
-        </w:rPr>
-        <w:t>doc, meta</w:t>
+        <w:t>(doc, meta</w:t>
       </w:r>
       <w:r>
         <w:rPr>
@@ -6300,7 +6190,6 @@
         <w:t xml:space="preserve"> = </w:t>
       </w:r>
       <w:proofErr w:type="spellStart"/>
-      <w:proofErr w:type="gramStart"/>
       <w:r>
         <w:rPr>
           <w:rFonts w:ascii="Consolas" w:eastAsia="Times New Roman" w:hAnsi="Consolas"/>
@@ -6313,7 +6202,6 @@
         <w:t>window.XMLHttpRequest</w:t>
       </w:r>
       <w:proofErr w:type="spellEnd"/>
-      <w:proofErr w:type="gramEnd"/>
       <w:r>
         <w:rPr>
           <w:rFonts w:ascii="Consolas" w:eastAsia="Times New Roman" w:hAnsi="Consolas"/>
@@ -6427,15 +6315,7 @@
         <w:t xml:space="preserve">have introduced extensions </w:t>
       </w:r>
       <w:r>
-        <w:t xml:space="preserve">such as </w:t>
-      </w:r>
-      <w:proofErr w:type="gramStart"/>
-      <w:r>
-        <w:t>require(</w:t>
-      </w:r>
-      <w:proofErr w:type="gramEnd"/>
-      <w:r>
-        <w:t xml:space="preserve">) </w:t>
+        <w:t xml:space="preserve">such as require() </w:t>
       </w:r>
       <w:r>
         <w:t>in</w:t>
@@ -6626,7 +6506,6 @@
         <w:t> </w:t>
       </w:r>
       <w:proofErr w:type="spellStart"/>
-      <w:proofErr w:type="gramStart"/>
       <w:r>
         <w:rPr>
           <w:rFonts w:ascii="Consolas" w:eastAsia="Times New Roman" w:hAnsi="Consolas"/>
@@ -6646,18 +6525,7 @@
           <w:szCs w:val="18"/>
           <w:bdr w:val="none" w:sz="0" w:space="0" w:color="auto" w:frame="1"/>
         </w:rPr>
-        <w:t>(</w:t>
-      </w:r>
-      <w:proofErr w:type="gramEnd"/>
-      <w:r>
-        <w:rPr>
-          <w:rFonts w:ascii="Consolas" w:eastAsia="Times New Roman" w:hAnsi="Consolas"/>
-          <w:color w:val="000000"/>
-          <w:sz w:val="18"/>
-          <w:szCs w:val="18"/>
-          <w:bdr w:val="none" w:sz="0" w:space="0" w:color="auto" w:frame="1"/>
-        </w:rPr>
-        <w:t xml:space="preserve">doc, meta) {    </w:t>
+        <w:t xml:space="preserve">(doc, meta) {    </w:t>
       </w:r>
     </w:p>
     <w:p>
@@ -6836,29 +6704,7 @@
           <w:szCs w:val="18"/>
           <w:bdr w:val="none" w:sz="0" w:space="0" w:color="auto" w:frame="1"/>
         </w:rPr>
-        <w:t>[meta.id</w:t>
-      </w:r>
-      <w:proofErr w:type="gramStart"/>
-      <w:r>
-        <w:rPr>
-          <w:rFonts w:ascii="Consolas" w:eastAsia="Times New Roman" w:hAnsi="Consolas"/>
-          <w:color w:val="000000"/>
-          <w:sz w:val="18"/>
-          <w:szCs w:val="18"/>
-          <w:bdr w:val="none" w:sz="0" w:space="0" w:color="auto" w:frame="1"/>
-        </w:rPr>
-        <w:t xml:space="preserve">];   </w:t>
-      </w:r>
-      <w:proofErr w:type="gramEnd"/>
-      <w:r>
-        <w:rPr>
-          <w:rFonts w:ascii="Consolas" w:eastAsia="Times New Roman" w:hAnsi="Consolas"/>
-          <w:color w:val="000000"/>
-          <w:sz w:val="18"/>
-          <w:szCs w:val="18"/>
-          <w:bdr w:val="none" w:sz="0" w:space="0" w:color="auto" w:frame="1"/>
-        </w:rPr>
-        <w:t xml:space="preserve">   </w:t>
+        <w:t xml:space="preserve">[meta.id];      </w:t>
       </w:r>
       <w:r>
         <w:rPr>
@@ -6993,7 +6839,6 @@
         <w:t>[</w:t>
       </w:r>
       <w:proofErr w:type="spellStart"/>
-      <w:proofErr w:type="gramStart"/>
       <w:r>
         <w:rPr>
           <w:rFonts w:ascii="Consolas" w:eastAsia="Times New Roman" w:hAnsi="Consolas"/>
@@ -7005,7 +6850,6 @@
         <w:t>val.parent</w:t>
       </w:r>
       <w:proofErr w:type="spellEnd"/>
-      <w:proofErr w:type="gramEnd"/>
       <w:r>
         <w:rPr>
           <w:rFonts w:ascii="Consolas" w:eastAsia="Times New Roman" w:hAnsi="Consolas"/>
@@ -7193,9 +7037,8 @@
           <w:szCs w:val="18"/>
           <w:bdr w:val="none" w:sz="0" w:space="0" w:color="auto" w:frame="1"/>
         </w:rPr>
-        <w:t>[meta.id</w:t>
-      </w:r>
-      <w:proofErr w:type="gramStart"/>
+        <w:t xml:space="preserve">[meta.id];  </w:t>
+      </w:r>
       <w:r>
         <w:rPr>
           <w:rFonts w:ascii="Consolas" w:eastAsia="Times New Roman" w:hAnsi="Consolas"/>
@@ -7204,19 +7047,8 @@
           <w:szCs w:val="18"/>
           <w:bdr w:val="none" w:sz="0" w:space="0" w:color="auto" w:frame="1"/>
         </w:rPr>
-        <w:t xml:space="preserve">];  </w:t>
-      </w:r>
-      <w:r>
-        <w:rPr>
-          <w:rFonts w:ascii="Consolas" w:eastAsia="Times New Roman" w:hAnsi="Consolas"/>
-          <w:color w:val="000000"/>
-          <w:sz w:val="18"/>
-          <w:szCs w:val="18"/>
-          <w:bdr w:val="none" w:sz="0" w:space="0" w:color="auto" w:frame="1"/>
-        </w:rPr>
         <w:t xml:space="preserve"> </w:t>
       </w:r>
-      <w:proofErr w:type="gramEnd"/>
       <w:r>
         <w:rPr>
           <w:rFonts w:ascii="Consolas" w:eastAsia="Times New Roman" w:hAnsi="Consolas"/>
@@ -7368,15 +7200,7 @@
         <w:ind w:left="720"/>
       </w:pPr>
       <w:r>
-        <w:t xml:space="preserve">This fetches the corresponding object from the KV bucket the variable is bound </w:t>
-      </w:r>
-      <w:proofErr w:type="gramStart"/>
-      <w:r>
-        <w:t>to, and</w:t>
-      </w:r>
-      <w:proofErr w:type="gramEnd"/>
-      <w:r>
-        <w:t xml:space="preserve"> returns the parsed JSON value as a JavaScript object. Fetching a non-existent</w:t>
+        <w:t>This fetches the corresponding object from the KV bucket the variable is bound to, and returns the parsed JSON value as a JavaScript object. Fetching a non-existent</w:t>
       </w:r>
       <w:r>
         <w:rPr>
@@ -7473,15 +7297,7 @@
     </w:p>
     <w:p>
       <w:r>
-        <w:t xml:space="preserve">An additional function, </w:t>
-      </w:r>
-      <w:proofErr w:type="gramStart"/>
-      <w:r>
-        <w:t>log(</w:t>
-      </w:r>
-      <w:proofErr w:type="gramEnd"/>
-      <w:r>
-        <w:t xml:space="preserve">) has been introduced to the language, which allows handlers to log messages. These </w:t>
+        <w:t xml:space="preserve">An additional function, log() has been introduced to the language, which allows handlers to log messages. These </w:t>
       </w:r>
       <w:r>
         <w:t xml:space="preserve">messages go into the eventing data directory and do not contain any system log messages. </w:t>
@@ -7546,7 +7362,6 @@
         <w:t> </w:t>
       </w:r>
       <w:proofErr w:type="spellStart"/>
-      <w:proofErr w:type="gramStart"/>
       <w:r>
         <w:rPr>
           <w:rFonts w:ascii="Consolas" w:eastAsia="Times New Roman" w:hAnsi="Consolas"/>
@@ -7566,18 +7381,7 @@
           <w:szCs w:val="18"/>
           <w:bdr w:val="none" w:sz="0" w:space="0" w:color="auto" w:frame="1"/>
         </w:rPr>
-        <w:t>(</w:t>
-      </w:r>
-      <w:proofErr w:type="gramEnd"/>
-      <w:r>
-        <w:rPr>
-          <w:rFonts w:ascii="Consolas" w:eastAsia="Times New Roman" w:hAnsi="Consolas"/>
-          <w:color w:val="000000"/>
-          <w:sz w:val="18"/>
-          <w:szCs w:val="18"/>
-          <w:bdr w:val="none" w:sz="0" w:space="0" w:color="auto" w:frame="1"/>
-        </w:rPr>
-        <w:t xml:space="preserve">doc, meta) {    </w:t>
+        <w:t xml:space="preserve">(doc, meta) {    </w:t>
       </w:r>
     </w:p>
     <w:p>
@@ -7610,20 +7414,8 @@
           <w:szCs w:val="18"/>
           <w:bdr w:val="none" w:sz="0" w:space="0" w:color="auto" w:frame="1"/>
         </w:rPr>
-        <w:t xml:space="preserve">   </w:t>
-      </w:r>
-      <w:proofErr w:type="gramStart"/>
-      <w:r>
-        <w:rPr>
-          <w:rFonts w:ascii="Consolas" w:eastAsia="Times New Roman" w:hAnsi="Consolas"/>
-          <w:color w:val="000000"/>
-          <w:sz w:val="18"/>
-          <w:szCs w:val="18"/>
-          <w:bdr w:val="none" w:sz="0" w:space="0" w:color="auto" w:frame="1"/>
-        </w:rPr>
-        <w:t>log(</w:t>
-      </w:r>
-      <w:proofErr w:type="gramEnd"/>
+        <w:t xml:space="preserve">   log(</w:t>
+      </w:r>
       <w:r>
         <w:rPr>
           <w:rStyle w:val="string2"/>
@@ -7879,7 +7671,6 @@
         <w:t> </w:t>
       </w:r>
       <w:proofErr w:type="spellStart"/>
-      <w:proofErr w:type="gramStart"/>
       <w:r>
         <w:rPr>
           <w:rFonts w:ascii="Consolas" w:eastAsia="Times New Roman" w:hAnsi="Consolas"/>
@@ -7899,18 +7690,7 @@
           <w:szCs w:val="18"/>
           <w:bdr w:val="none" w:sz="0" w:space="0" w:color="auto" w:frame="1"/>
         </w:rPr>
-        <w:t>(</w:t>
-      </w:r>
-      <w:proofErr w:type="gramEnd"/>
-      <w:r>
-        <w:rPr>
-          <w:rFonts w:ascii="Consolas" w:eastAsia="Times New Roman" w:hAnsi="Consolas"/>
-          <w:color w:val="000000"/>
-          <w:sz w:val="18"/>
-          <w:szCs w:val="18"/>
-          <w:bdr w:val="none" w:sz="0" w:space="0" w:color="auto" w:frame="1"/>
-        </w:rPr>
-        <w:t>doc, meta) {  </w:t>
+        <w:t>(doc, meta) {  </w:t>
       </w:r>
     </w:p>
     <w:p>
@@ -8240,7 +8020,6 @@
         </w:rPr>
         <w:t>$</w:t>
       </w:r>
-      <w:proofErr w:type="gramStart"/>
       <w:r>
         <w:rPr>
           <w:rFonts w:ascii="Consolas" w:eastAsia="Times New Roman" w:hAnsi="Consolas"/>
@@ -8271,7 +8050,6 @@
         </w:rPr>
         <w:t xml:space="preserve">  </w:t>
       </w:r>
-      <w:proofErr w:type="gramEnd"/>
       <w:r>
         <w:rPr>
           <w:rFonts w:ascii="Consolas" w:eastAsia="Times New Roman" w:hAnsi="Consolas"/>
@@ -8442,7 +8220,6 @@
         </w:rPr>
         <w:t xml:space="preserve"> </w:t>
       </w:r>
-      <w:proofErr w:type="gramStart"/>
       <w:r>
         <w:rPr>
           <w:rFonts w:ascii="Consolas" w:eastAsia="Times New Roman" w:hAnsi="Consolas"/>
@@ -8460,17 +8237,7 @@
           <w:sz w:val="18"/>
           <w:szCs w:val="18"/>
         </w:rPr>
-        <w:t>/</w:t>
-      </w:r>
-      <w:proofErr w:type="gramEnd"/>
-      <w:r>
-        <w:rPr>
-          <w:rStyle w:val="comment2"/>
-          <w:rFonts w:ascii="Consolas" w:eastAsia="Times New Roman" w:hAnsi="Consolas"/>
-          <w:sz w:val="18"/>
-          <w:szCs w:val="18"/>
-        </w:rPr>
-        <w:t>/ Stream results using 'for' iterator</w:t>
+        <w:t>// Stream results using 'for' iterator</w:t>
       </w:r>
       <w:r>
         <w:rPr>
@@ -8650,7 +8417,6 @@
         <w:t xml:space="preserve">    </w:t>
       </w:r>
       <w:proofErr w:type="spellStart"/>
-      <w:proofErr w:type="gramStart"/>
       <w:r>
         <w:rPr>
           <w:rFonts w:ascii="Consolas" w:eastAsia="Times New Roman" w:hAnsi="Consolas"/>
@@ -8662,7 +8428,6 @@
         <w:t>results.close</w:t>
       </w:r>
       <w:proofErr w:type="spellEnd"/>
-      <w:proofErr w:type="gramEnd"/>
       <w:r>
         <w:rPr>
           <w:rFonts w:ascii="Consolas" w:eastAsia="Times New Roman" w:hAnsi="Consolas"/>
@@ -8802,7 +8567,6 @@
       <w:r>
         <w:t xml:space="preserve">The returned handle must be closed using the </w:t>
       </w:r>
-      <w:proofErr w:type="gramStart"/>
       <w:r>
         <w:rPr>
           <w:rStyle w:val="keyword2"/>
@@ -8810,9 +8574,23 @@
           <w:sz w:val="18"/>
           <w:szCs w:val="18"/>
         </w:rPr>
-        <w:t>close(</w:t>
-      </w:r>
-      <w:proofErr w:type="gramEnd"/>
+        <w:t xml:space="preserve">close() </w:t>
+      </w:r>
+      <w:r>
+        <w:t>method defined on it, which stops the underlying N1QL query and releases associated resources.</w:t>
+      </w:r>
+    </w:p>
+    <w:p/>
+    <w:p>
+      <w:r>
+        <w:t>All three operations, i.e., the N1QL statement, iterating over the result set, and closing the Iterable handle can throw exceptions if unexpected error arises from the underlying N1QL query.</w:t>
+      </w:r>
+    </w:p>
+    <w:p/>
+    <w:p>
+      <w:r>
+        <w:t xml:space="preserve">As N1QL is not syntactically part of the JavaScript language, the handler code is transpiled to identify valid N1QL statements which are then converted to a standard JavaScript function call that returns an Iterable object with addition of a </w:t>
+      </w:r>
       <w:r>
         <w:rPr>
           <w:rStyle w:val="keyword2"/>
@@ -8820,42 +8598,7 @@
           <w:sz w:val="18"/>
           <w:szCs w:val="18"/>
         </w:rPr>
-        <w:t xml:space="preserve">) </w:t>
-      </w:r>
-      <w:r>
-        <w:t>method defined on it, which stops the underlying N1QL query and releases associated resources.</w:t>
-      </w:r>
-    </w:p>
-    <w:p/>
-    <w:p>
-      <w:r>
-        <w:t>All three operations, i.e., the N1QL statement, iterating over the result set, and closing the Iterable handle can throw exceptions if unexpected error arises from the underlying N1QL query.</w:t>
-      </w:r>
-    </w:p>
-    <w:p/>
-    <w:p>
-      <w:r>
-        <w:t xml:space="preserve">As N1QL is not syntactically part of the JavaScript language, the handler code is transpiled to identify valid N1QL statements which are then converted to a standard JavaScript function call that returns an Iterable object with addition of a </w:t>
-      </w:r>
-      <w:proofErr w:type="gramStart"/>
-      <w:r>
-        <w:rPr>
-          <w:rStyle w:val="keyword2"/>
-          <w:rFonts w:ascii="Consolas" w:eastAsia="Times New Roman" w:hAnsi="Consolas"/>
-          <w:sz w:val="18"/>
-          <w:szCs w:val="18"/>
-        </w:rPr>
-        <w:t>close(</w:t>
-      </w:r>
-      <w:proofErr w:type="gramEnd"/>
-      <w:r>
-        <w:rPr>
-          <w:rStyle w:val="keyword2"/>
-          <w:rFonts w:ascii="Consolas" w:eastAsia="Times New Roman" w:hAnsi="Consolas"/>
-          <w:sz w:val="18"/>
-          <w:szCs w:val="18"/>
-        </w:rPr>
-        <w:t>)</w:t>
+        <w:t>close()</w:t>
       </w:r>
       <w:r>
         <w:t xml:space="preserve"> method.</w:t>
@@ -9026,17 +8769,7 @@
           <w:sz w:val="18"/>
           <w:szCs w:val="18"/>
         </w:rPr>
-        <w:t>N1</w:t>
-      </w:r>
-      <w:proofErr w:type="gramStart"/>
-      <w:r>
-        <w:rPr>
-          <w:rStyle w:val="keyword2"/>
-          <w:rFonts w:ascii="Consolas" w:eastAsia="Times New Roman" w:hAnsi="Consolas"/>
-          <w:sz w:val="18"/>
-          <w:szCs w:val="18"/>
-        </w:rPr>
-        <w:t>QL</w:t>
+        <w:t>N1QL</w:t>
       </w:r>
       <w:r>
         <w:rPr>
@@ -9047,7 +8780,6 @@
         </w:rPr>
         <w:t>(</w:t>
       </w:r>
-      <w:proofErr w:type="gramEnd"/>
       <w:r>
         <w:rPr>
           <w:rFonts w:ascii="Consolas" w:hAnsi="Consolas" w:cs="Consolas"/>
@@ -9406,13 +9138,8 @@
         <w:pStyle w:val="Heading8"/>
         <w:ind w:firstLine="1350"/>
       </w:pPr>
-      <w:proofErr w:type="gramStart"/>
-      <w:r>
-        <w:t>close(</w:t>
-      </w:r>
-      <w:proofErr w:type="gramEnd"/>
-      <w:r>
-        <w:t xml:space="preserve">) Method on </w:t>
+      <w:r>
+        <w:t xml:space="preserve">close() Method on </w:t>
       </w:r>
       <w:r>
         <w:rPr>
@@ -9473,9 +9200,17 @@
           <w:sz w:val="18"/>
           <w:szCs w:val="18"/>
         </w:rPr>
-        <w:t>N1</w:t>
-      </w:r>
-      <w:proofErr w:type="gramStart"/>
+        <w:t>N1QL()</w:t>
+      </w:r>
+      <w:r>
+        <w:t xml:space="preserve"> </w:t>
+      </w:r>
+      <w:r>
+        <w:t>function throws an exception if the underlying N1QL query fails to parse or start executing. The returned Iterable handler throws an exception if the underlying N1QL query fails after starting.</w:t>
+      </w:r>
+      <w:r>
+        <w:t xml:space="preserve"> The </w:t>
+      </w:r>
       <w:r>
         <w:rPr>
           <w:rStyle w:val="keyword2"/>
@@ -9483,46 +9218,7 @@
           <w:sz w:val="18"/>
           <w:szCs w:val="18"/>
         </w:rPr>
-        <w:t>QL(</w:t>
-      </w:r>
-      <w:proofErr w:type="gramEnd"/>
-      <w:r>
-        <w:rPr>
-          <w:rStyle w:val="keyword2"/>
-          <w:rFonts w:ascii="Consolas" w:eastAsia="Times New Roman" w:hAnsi="Consolas"/>
-          <w:sz w:val="18"/>
-          <w:szCs w:val="18"/>
-        </w:rPr>
-        <w:t>)</w:t>
-      </w:r>
-      <w:r>
-        <w:t xml:space="preserve"> </w:t>
-      </w:r>
-      <w:r>
-        <w:t>function throws an exception if the underlying N1QL query fails to parse or start executing. The returned Iterable handler throws an exception if the underlying N1QL query fails after starting.</w:t>
-      </w:r>
-      <w:r>
-        <w:t xml:space="preserve"> The </w:t>
-      </w:r>
-      <w:proofErr w:type="gramStart"/>
-      <w:r>
-        <w:rPr>
-          <w:rStyle w:val="keyword2"/>
-          <w:rFonts w:ascii="Consolas" w:eastAsia="Times New Roman" w:hAnsi="Consolas"/>
-          <w:sz w:val="18"/>
-          <w:szCs w:val="18"/>
-        </w:rPr>
-        <w:t>close(</w:t>
-      </w:r>
-      <w:proofErr w:type="gramEnd"/>
-      <w:r>
-        <w:rPr>
-          <w:rStyle w:val="keyword2"/>
-          <w:rFonts w:ascii="Consolas" w:eastAsia="Times New Roman" w:hAnsi="Consolas"/>
-          <w:sz w:val="18"/>
-          <w:szCs w:val="18"/>
-        </w:rPr>
-        <w:t xml:space="preserve">) </w:t>
+        <w:t xml:space="preserve">close() </w:t>
       </w:r>
       <w:r>
         <w:t xml:space="preserve">method </w:t>
@@ -9670,7 +9366,6 @@
         </w:rPr>
       </w:pPr>
       <w:proofErr w:type="spellStart"/>
-      <w:proofErr w:type="gramStart"/>
       <w:r>
         <w:rPr>
           <w:rStyle w:val="keyword2"/>
@@ -9699,7 +9394,6 @@
         </w:rPr>
         <w:t>(</w:t>
       </w:r>
-      <w:proofErr w:type="gramEnd"/>
       <w:r>
         <w:rPr>
           <w:rFonts w:ascii="Consolas" w:hAnsi="Consolas" w:cs="Consolas"/>
@@ -9992,7 +9686,6 @@
         <w:t xml:space="preserve">The </w:t>
       </w:r>
       <w:proofErr w:type="spellStart"/>
-      <w:proofErr w:type="gramStart"/>
       <w:r>
         <w:rPr>
           <w:rStyle w:val="keyword2"/>
@@ -10010,17 +9703,7 @@
           <w:sz w:val="18"/>
           <w:szCs w:val="18"/>
         </w:rPr>
-        <w:t>(</w:t>
-      </w:r>
-      <w:proofErr w:type="gramEnd"/>
-      <w:r>
-        <w:rPr>
-          <w:rStyle w:val="keyword2"/>
-          <w:rFonts w:ascii="Consolas" w:eastAsia="Times New Roman" w:hAnsi="Consolas"/>
-          <w:sz w:val="18"/>
-          <w:szCs w:val="18"/>
-        </w:rPr>
-        <w:t>)</w:t>
+        <w:t>()</w:t>
       </w:r>
       <w:r>
         <w:t xml:space="preserve"> function throws an exception if the timer creation fails for an unexpected reason, such as an error writing to the metadata bucket.</w:t>
@@ -10071,7 +9754,6 @@
         </w:rPr>
       </w:pPr>
       <w:proofErr w:type="spellStart"/>
-      <w:proofErr w:type="gramStart"/>
       <w:r>
         <w:rPr>
           <w:rStyle w:val="keyword2"/>
@@ -10091,7 +9773,6 @@
         </w:rPr>
         <w:t>(</w:t>
       </w:r>
-      <w:proofErr w:type="gramEnd"/>
       <w:r>
         <w:rPr>
           <w:rFonts w:ascii="Consolas" w:hAnsi="Consolas" w:cs="Consolas"/>
@@ -10131,7 +9812,6 @@
         <w:t xml:space="preserve">This function that was scheduled to be called when the timer fires, as supplied to the </w:t>
       </w:r>
       <w:proofErr w:type="spellStart"/>
-      <w:proofErr w:type="gramStart"/>
       <w:r>
         <w:rPr>
           <w:rStyle w:val="keyword2"/>
@@ -10149,17 +9829,7 @@
           <w:sz w:val="18"/>
           <w:szCs w:val="18"/>
         </w:rPr>
-        <w:t>(</w:t>
-      </w:r>
-      <w:proofErr w:type="gramEnd"/>
-      <w:r>
-        <w:rPr>
-          <w:rStyle w:val="keyword2"/>
-          <w:rFonts w:ascii="Consolas" w:eastAsia="Times New Roman" w:hAnsi="Consolas"/>
-          <w:sz w:val="18"/>
-          <w:szCs w:val="18"/>
-        </w:rPr>
-        <w:t>)</w:t>
+        <w:t>()</w:t>
       </w:r>
       <w:r>
         <w:t xml:space="preserve"> call that is now being cancelled.</w:t>
@@ -10188,7 +9858,6 @@
         <w:t xml:space="preserve">This is the reference that was either passed in to the </w:t>
       </w:r>
       <w:proofErr w:type="spellStart"/>
-      <w:proofErr w:type="gramStart"/>
       <w:r>
         <w:rPr>
           <w:rStyle w:val="keyword2"/>
@@ -10215,17 +9884,7 @@
           <w:sz w:val="18"/>
           <w:szCs w:val="18"/>
         </w:rPr>
-        <w:t>(</w:t>
-      </w:r>
-      <w:proofErr w:type="gramEnd"/>
-      <w:r>
-        <w:rPr>
-          <w:rStyle w:val="keyword2"/>
-          <w:rFonts w:ascii="Consolas" w:eastAsia="Times New Roman" w:hAnsi="Consolas"/>
-          <w:sz w:val="18"/>
-          <w:szCs w:val="18"/>
-        </w:rPr>
-        <w:t>)</w:t>
+        <w:t>()</w:t>
       </w:r>
       <w:r>
         <w:t xml:space="preserve"> call, or generated and returned by the </w:t>
@@ -10307,7 +9966,6 @@
         <w:t xml:space="preserve">The </w:t>
       </w:r>
       <w:proofErr w:type="spellStart"/>
-      <w:proofErr w:type="gramStart"/>
       <w:r>
         <w:rPr>
           <w:rStyle w:val="keyword2"/>
@@ -10334,17 +9992,7 @@
           <w:sz w:val="18"/>
           <w:szCs w:val="18"/>
         </w:rPr>
-        <w:t>(</w:t>
-      </w:r>
-      <w:proofErr w:type="gramEnd"/>
-      <w:r>
-        <w:rPr>
-          <w:rStyle w:val="keyword2"/>
-          <w:rFonts w:ascii="Consolas" w:eastAsia="Times New Roman" w:hAnsi="Consolas"/>
-          <w:sz w:val="18"/>
-          <w:szCs w:val="18"/>
-        </w:rPr>
-        <w:t>)</w:t>
+        <w:t>()</w:t>
       </w:r>
       <w:r>
         <w:t xml:space="preserve"> function throws an exception if the timer cancellation fails for an unexpected reason, such as an error writing to the metadata bucket.</w:t>
@@ -10364,7 +10012,6 @@
         <w:t xml:space="preserve">Note that if no such timer exists, or if the timer specified has already fired, the </w:t>
       </w:r>
       <w:proofErr w:type="spellStart"/>
-      <w:proofErr w:type="gramStart"/>
       <w:r>
         <w:rPr>
           <w:rStyle w:val="keyword2"/>
@@ -10382,17 +10029,7 @@
           <w:sz w:val="18"/>
           <w:szCs w:val="18"/>
         </w:rPr>
-        <w:t>(</w:t>
-      </w:r>
-      <w:proofErr w:type="gramEnd"/>
-      <w:r>
-        <w:rPr>
-          <w:rStyle w:val="keyword2"/>
-          <w:rFonts w:ascii="Consolas" w:eastAsia="Times New Roman" w:hAnsi="Consolas"/>
-          <w:sz w:val="18"/>
-          <w:szCs w:val="18"/>
-        </w:rPr>
-        <w:t>)</w:t>
+        <w:t>()</w:t>
       </w:r>
       <w:r>
         <w:t xml:space="preserve"> call is treated as a no-op.</w:t>
@@ -10547,7 +10184,6 @@
         </w:rPr>
         <w:t xml:space="preserve"> = </w:t>
       </w:r>
-      <w:proofErr w:type="gramStart"/>
       <w:r>
         <w:rPr>
           <w:rFonts w:ascii="Consolas" w:hAnsi="Consolas" w:cs="Consolas"/>
@@ -10560,7 +10196,6 @@
         </w:rPr>
         <w:t>curl(</w:t>
       </w:r>
-      <w:proofErr w:type="gramEnd"/>
       <w:r>
         <w:rPr>
           <w:rFonts w:ascii="Consolas" w:hAnsi="Consolas" w:cs="Consolas"/>
@@ -11170,21 +10805,7 @@
         <w:rPr>
           <w:rFonts w:cstheme="minorHAnsi"/>
         </w:rPr>
-        <w:t xml:space="preserve"> and pass the alias of the binding to </w:t>
-      </w:r>
-      <w:proofErr w:type="gramStart"/>
-      <w:r>
-        <w:rPr>
-          <w:rFonts w:cstheme="minorHAnsi"/>
-        </w:rPr>
-        <w:t>curl(</w:t>
-      </w:r>
-      <w:proofErr w:type="gramEnd"/>
-      <w:r>
-        <w:rPr>
-          <w:rFonts w:cstheme="minorHAnsi"/>
-        </w:rPr>
-        <w:t>) calls</w:t>
+        <w:t xml:space="preserve"> and pass the alias of the binding to curl() calls</w:t>
       </w:r>
       <w:r>
         <w:rPr>
@@ -12278,7 +11899,6 @@
         </w:rPr>
         <w:t xml:space="preserve"> = </w:t>
       </w:r>
-      <w:proofErr w:type="gramStart"/>
       <w:r>
         <w:rPr>
           <w:rFonts w:ascii="Consolas" w:eastAsia="Times New Roman" w:hAnsi="Consolas"/>
@@ -12287,18 +11907,7 @@
           <w:szCs w:val="18"/>
           <w:bdr w:val="none" w:sz="0" w:space="0" w:color="auto" w:frame="1"/>
         </w:rPr>
-        <w:t>curl(</w:t>
-      </w:r>
-      <w:proofErr w:type="gramEnd"/>
-      <w:r>
-        <w:rPr>
-          <w:rFonts w:ascii="Consolas" w:eastAsia="Times New Roman" w:hAnsi="Consolas"/>
-          <w:bCs/>
-          <w:sz w:val="18"/>
-          <w:szCs w:val="18"/>
-          <w:bdr w:val="none" w:sz="0" w:space="0" w:color="auto" w:frame="1"/>
-        </w:rPr>
-        <w:t xml:space="preserve">'POST', </w:t>
+        <w:t xml:space="preserve">curl('POST', </w:t>
       </w:r>
       <w:proofErr w:type="spellStart"/>
       <w:r>
@@ -12358,7 +11967,6 @@
         <w:t>if (</w:t>
       </w:r>
       <w:proofErr w:type="spellStart"/>
-      <w:proofErr w:type="gramStart"/>
       <w:r>
         <w:rPr>
           <w:rFonts w:ascii="Consolas" w:eastAsia="Times New Roman" w:hAnsi="Consolas"/>
@@ -12370,7 +11978,6 @@
         <w:t>response.status</w:t>
       </w:r>
       <w:proofErr w:type="spellEnd"/>
-      <w:proofErr w:type="gramEnd"/>
       <w:r>
         <w:rPr>
           <w:rFonts w:ascii="Consolas" w:eastAsia="Times New Roman" w:hAnsi="Consolas"/>
@@ -12439,7 +12046,6 @@
         <w:t xml:space="preserve"> = </w:t>
       </w:r>
       <w:proofErr w:type="spellStart"/>
-      <w:proofErr w:type="gramStart"/>
       <w:r>
         <w:rPr>
           <w:rFonts w:ascii="Consolas" w:eastAsia="Times New Roman" w:hAnsi="Consolas"/>
@@ -12448,18 +12054,7 @@
           <w:szCs w:val="18"/>
           <w:bdr w:val="none" w:sz="0" w:space="0" w:color="auto" w:frame="1"/>
         </w:rPr>
-        <w:t>response.body</w:t>
-      </w:r>
-      <w:proofErr w:type="gramEnd"/>
-      <w:r>
-        <w:rPr>
-          <w:rFonts w:ascii="Consolas" w:eastAsia="Times New Roman" w:hAnsi="Consolas"/>
-          <w:bCs/>
-          <w:sz w:val="18"/>
-          <w:szCs w:val="18"/>
-          <w:bdr w:val="none" w:sz="0" w:space="0" w:color="auto" w:frame="1"/>
-        </w:rPr>
-        <w:t>.profile_id</w:t>
+        <w:t>response.body.profile_id</w:t>
       </w:r>
       <w:proofErr w:type="spellEnd"/>
       <w:r>
@@ -12505,29 +12100,7 @@
           <w:szCs w:val="18"/>
           <w:bdr w:val="none" w:sz="0" w:space="0" w:color="auto" w:frame="1"/>
         </w:rPr>
-        <w:t xml:space="preserve">  </w:t>
-      </w:r>
-      <w:proofErr w:type="gramStart"/>
-      <w:r>
-        <w:rPr>
-          <w:rFonts w:ascii="Consolas" w:eastAsia="Times New Roman" w:hAnsi="Consolas"/>
-          <w:bCs/>
-          <w:sz w:val="18"/>
-          <w:szCs w:val="18"/>
-          <w:bdr w:val="none" w:sz="0" w:space="0" w:color="auto" w:frame="1"/>
-        </w:rPr>
-        <w:t>log(</w:t>
-      </w:r>
-      <w:proofErr w:type="gramEnd"/>
-      <w:r>
-        <w:rPr>
-          <w:rFonts w:ascii="Consolas" w:eastAsia="Times New Roman" w:hAnsi="Consolas"/>
-          <w:bCs/>
-          <w:sz w:val="18"/>
-          <w:szCs w:val="18"/>
-          <w:bdr w:val="none" w:sz="0" w:space="0" w:color="auto" w:frame="1"/>
-        </w:rPr>
-        <w:t xml:space="preserve">"Successfully created profile " + </w:t>
+        <w:t xml:space="preserve">  log("Successfully created profile " + </w:t>
       </w:r>
       <w:proofErr w:type="spellStart"/>
       <w:r>
@@ -14701,19 +14274,11 @@
                 <w:rFonts w:cstheme="minorHAnsi"/>
               </w:rPr>
             </w:pPr>
-            <w:proofErr w:type="gramStart"/>
             <w:r>
               <w:rPr>
                 <w:rFonts w:cstheme="minorHAnsi"/>
               </w:rPr>
-              <w:t>decodeURI(</w:t>
-            </w:r>
-            <w:proofErr w:type="gramEnd"/>
-            <w:r>
-              <w:rPr>
-                <w:rFonts w:cstheme="minorHAnsi"/>
-              </w:rPr>
-              <w:t>)</w:t>
+              <w:t>decodeURI()</w:t>
             </w:r>
           </w:p>
         </w:tc>
@@ -15268,7 +14833,6 @@
         <w:t> </w:t>
       </w:r>
       <w:proofErr w:type="spellStart"/>
-      <w:proofErr w:type="gramStart"/>
       <w:r>
         <w:rPr>
           <w:rFonts w:ascii="Consolas" w:eastAsia="Times New Roman" w:hAnsi="Consolas"/>
@@ -15288,18 +14852,7 @@
           <w:szCs w:val="18"/>
           <w:bdr w:val="none" w:sz="0" w:space="0" w:color="auto" w:frame="1"/>
         </w:rPr>
-        <w:t>(</w:t>
-      </w:r>
-      <w:proofErr w:type="gramEnd"/>
-      <w:r>
-        <w:rPr>
-          <w:rFonts w:ascii="Consolas" w:eastAsia="Times New Roman" w:hAnsi="Consolas"/>
-          <w:color w:val="000000"/>
-          <w:sz w:val="18"/>
-          <w:szCs w:val="18"/>
-          <w:bdr w:val="none" w:sz="0" w:space="0" w:color="auto" w:frame="1"/>
-        </w:rPr>
-        <w:t>doc, meta) {</w:t>
+        <w:t>(doc, meta) {</w:t>
       </w:r>
     </w:p>
     <w:p>
@@ -16067,12 +15620,12 @@
     <w:tbl>
       <w:tblPr>
         <w:tblStyle w:val="GridTable1Light-Accent5"/>
-        <w:tblW w:w="8010" w:type="dxa"/>
+        <w:tblW w:w="9275" w:type="dxa"/>
         <w:jc w:val="center"/>
         <w:tblLook w:val="04A0" w:firstRow="1" w:lastRow="0" w:firstColumn="1" w:lastColumn="0" w:noHBand="0" w:noVBand="1"/>
       </w:tblPr>
       <w:tblGrid>
-        <w:gridCol w:w="3021"/>
+        <w:gridCol w:w="4286"/>
         <w:gridCol w:w="1569"/>
         <w:gridCol w:w="1603"/>
         <w:gridCol w:w="1817"/>
@@ -16086,7 +15639,7 @@
         <w:tc>
           <w:tcPr>
             <w:cnfStyle w:val="001000000000" w:firstRow="0" w:lastRow="0" w:firstColumn="1" w:lastColumn="0" w:oddVBand="0" w:evenVBand="0" w:oddHBand="0" w:evenHBand="0" w:firstRowFirstColumn="0" w:firstRowLastColumn="0" w:lastRowFirstColumn="0" w:lastRowLastColumn="0"/>
-            <w:tcW w:w="3021" w:type="dxa"/>
+            <w:tcW w:w="4286" w:type="dxa"/>
           </w:tcPr>
           <w:p/>
         </w:tc>
@@ -16138,7 +15691,7 @@
         <w:tc>
           <w:tcPr>
             <w:cnfStyle w:val="001000000000" w:firstRow="0" w:lastRow="0" w:firstColumn="1" w:lastColumn="0" w:oddVBand="0" w:evenVBand="0" w:oddHBand="0" w:evenHBand="0" w:firstRowFirstColumn="0" w:firstRowLastColumn="0" w:lastRowFirstColumn="0" w:lastRowLastColumn="0"/>
-            <w:tcW w:w="3021" w:type="dxa"/>
+            <w:tcW w:w="4286" w:type="dxa"/>
           </w:tcPr>
           <w:p>
             <w:r>
@@ -16197,7 +15750,7 @@
         <w:tc>
           <w:tcPr>
             <w:cnfStyle w:val="001000000000" w:firstRow="0" w:lastRow="0" w:firstColumn="1" w:lastColumn="0" w:oddVBand="0" w:evenVBand="0" w:oddHBand="0" w:evenHBand="0" w:firstRowFirstColumn="0" w:firstRowLastColumn="0" w:lastRowFirstColumn="0" w:lastRowLastColumn="0"/>
-            <w:tcW w:w="3021" w:type="dxa"/>
+            <w:tcW w:w="4286" w:type="dxa"/>
           </w:tcPr>
           <w:p>
             <w:r>
@@ -16256,7 +15809,7 @@
         <w:tc>
           <w:tcPr>
             <w:cnfStyle w:val="001000000000" w:firstRow="0" w:lastRow="0" w:firstColumn="1" w:lastColumn="0" w:oddVBand="0" w:evenVBand="0" w:oddHBand="0" w:evenHBand="0" w:firstRowFirstColumn="0" w:firstRowLastColumn="0" w:lastRowFirstColumn="0" w:lastRowLastColumn="0"/>
-            <w:tcW w:w="3021" w:type="dxa"/>
+            <w:tcW w:w="4286" w:type="dxa"/>
           </w:tcPr>
           <w:p>
             <w:r>
@@ -16315,7 +15868,127 @@
         <w:tc>
           <w:tcPr>
             <w:cnfStyle w:val="001000000000" w:firstRow="0" w:lastRow="0" w:firstColumn="1" w:lastColumn="0" w:oddVBand="0" w:evenVBand="0" w:oddHBand="0" w:evenHBand="0" w:firstRowFirstColumn="0" w:firstRowLastColumn="0" w:lastRowFirstColumn="0" w:lastRowLastColumn="0"/>
-            <w:tcW w:w="3021" w:type="dxa"/>
+            <w:tcW w:w="4286" w:type="dxa"/>
+          </w:tcPr>
+          <w:p>
+            <w:r>
+              <w:t>Feature: Curl</w:t>
+            </w:r>
+          </w:p>
+        </w:tc>
+        <w:tc>
+          <w:tcPr>
+            <w:tcW w:w="1569" w:type="dxa"/>
+          </w:tcPr>
+          <w:p>
+            <w:pPr>
+              <w:cnfStyle w:val="000000000000" w:firstRow="0" w:lastRow="0" w:firstColumn="0" w:lastColumn="0" w:oddVBand="0" w:evenVBand="0" w:oddHBand="0" w:evenHBand="0" w:firstRowFirstColumn="0" w:firstRowLastColumn="0" w:lastRowFirstColumn="0" w:lastRowLastColumn="0"/>
+            </w:pPr>
+            <w:r>
+              <w:t>-</w:t>
+            </w:r>
+          </w:p>
+        </w:tc>
+        <w:tc>
+          <w:tcPr>
+            <w:tcW w:w="1603" w:type="dxa"/>
+          </w:tcPr>
+          <w:p>
+            <w:pPr>
+              <w:cnfStyle w:val="000000000000" w:firstRow="0" w:lastRow="0" w:firstColumn="0" w:lastColumn="0" w:oddVBand="0" w:evenVBand="0" w:oddHBand="0" w:evenHBand="0" w:firstRowFirstColumn="0" w:firstRowLastColumn="0" w:lastRowFirstColumn="0" w:lastRowLastColumn="0"/>
+            </w:pPr>
+            <w:r>
+              <w:t>Uncommitted</w:t>
+            </w:r>
+          </w:p>
+        </w:tc>
+        <w:tc>
+          <w:tcPr>
+            <w:tcW w:w="1817" w:type="dxa"/>
+          </w:tcPr>
+          <w:p>
+            <w:pPr>
+              <w:cnfStyle w:val="000000000000" w:firstRow="0" w:lastRow="0" w:firstColumn="0" w:lastColumn="0" w:oddVBand="0" w:evenVBand="0" w:oddHBand="0" w:evenHBand="0" w:firstRowFirstColumn="0" w:firstRowLastColumn="0" w:lastRowFirstColumn="0" w:lastRowLastColumn="0"/>
+            </w:pPr>
+            <w:r>
+              <w:t>Committed</w:t>
+            </w:r>
+          </w:p>
+        </w:tc>
+      </w:tr>
+      <w:tr>
+        <w:trPr>
+          <w:trHeight w:val="279"/>
+          <w:jc w:val="center"/>
+        </w:trPr>
+        <w:tc>
+          <w:tcPr>
+            <w:cnfStyle w:val="001000000000" w:firstRow="0" w:lastRow="0" w:firstColumn="1" w:lastColumn="0" w:oddVBand="0" w:evenVBand="0" w:oddHBand="0" w:evenHBand="0" w:firstRowFirstColumn="0" w:firstRowLastColumn="0" w:lastRowFirstColumn="0" w:lastRowLastColumn="0"/>
+            <w:tcW w:w="4286" w:type="dxa"/>
+          </w:tcPr>
+          <w:p>
+            <w:r>
+              <w:t xml:space="preserve">Feature: Modifying docs in </w:t>
+            </w:r>
+            <w:proofErr w:type="spellStart"/>
+            <w:r>
+              <w:t>Src</w:t>
+            </w:r>
+            <w:proofErr w:type="spellEnd"/>
+            <w:r>
+              <w:t xml:space="preserve"> Bucket</w:t>
+            </w:r>
+          </w:p>
+        </w:tc>
+        <w:tc>
+          <w:tcPr>
+            <w:tcW w:w="1569" w:type="dxa"/>
+          </w:tcPr>
+          <w:p>
+            <w:pPr>
+              <w:cnfStyle w:val="000000000000" w:firstRow="0" w:lastRow="0" w:firstColumn="0" w:lastColumn="0" w:oddVBand="0" w:evenVBand="0" w:oddHBand="0" w:evenHBand="0" w:firstRowFirstColumn="0" w:firstRowLastColumn="0" w:lastRowFirstColumn="0" w:lastRowLastColumn="0"/>
+            </w:pPr>
+            <w:r>
+              <w:t>-</w:t>
+            </w:r>
+          </w:p>
+        </w:tc>
+        <w:tc>
+          <w:tcPr>
+            <w:tcW w:w="1603" w:type="dxa"/>
+          </w:tcPr>
+          <w:p>
+            <w:pPr>
+              <w:cnfStyle w:val="000000000000" w:firstRow="0" w:lastRow="0" w:firstColumn="0" w:lastColumn="0" w:oddVBand="0" w:evenVBand="0" w:oddHBand="0" w:evenHBand="0" w:firstRowFirstColumn="0" w:firstRowLastColumn="0" w:lastRowFirstColumn="0" w:lastRowLastColumn="0"/>
+            </w:pPr>
+            <w:r>
+              <w:t>-</w:t>
+            </w:r>
+          </w:p>
+        </w:tc>
+        <w:tc>
+          <w:tcPr>
+            <w:tcW w:w="1817" w:type="dxa"/>
+          </w:tcPr>
+          <w:p>
+            <w:pPr>
+              <w:cnfStyle w:val="000000000000" w:firstRow="0" w:lastRow="0" w:firstColumn="0" w:lastColumn="0" w:oddVBand="0" w:evenVBand="0" w:oddHBand="0" w:evenHBand="0" w:firstRowFirstColumn="0" w:firstRowLastColumn="0" w:lastRowFirstColumn="0" w:lastRowLastColumn="0"/>
+            </w:pPr>
+            <w:r>
+              <w:t>Committed</w:t>
+            </w:r>
+          </w:p>
+        </w:tc>
+      </w:tr>
+      <w:tr>
+        <w:trPr>
+          <w:trHeight w:val="279"/>
+          <w:jc w:val="center"/>
+        </w:trPr>
+        <w:tc>
+          <w:tcPr>
+            <w:cnfStyle w:val="001000000000" w:firstRow="0" w:lastRow="0" w:firstColumn="1" w:lastColumn="0" w:oddVBand="0" w:evenVBand="0" w:oddHBand="0" w:evenHBand="0" w:firstRowFirstColumn="0" w:firstRowLastColumn="0" w:lastRowFirstColumn="0" w:lastRowLastColumn="0"/>
+            <w:tcW w:w="4286" w:type="dxa"/>
           </w:tcPr>
           <w:p>
             <w:r>
@@ -16377,7 +16050,7 @@
         <w:tc>
           <w:tcPr>
             <w:cnfStyle w:val="001000000000" w:firstRow="0" w:lastRow="0" w:firstColumn="1" w:lastColumn="0" w:oddVBand="0" w:evenVBand="0" w:oddHBand="0" w:evenHBand="0" w:firstRowFirstColumn="0" w:firstRowLastColumn="0" w:lastRowFirstColumn="0" w:lastRowLastColumn="0"/>
-            <w:tcW w:w="3021" w:type="dxa"/>
+            <w:tcW w:w="4286" w:type="dxa"/>
           </w:tcPr>
           <w:p>
             <w:pPr>
@@ -16448,22 +16121,14 @@
         <w:tc>
           <w:tcPr>
             <w:cnfStyle w:val="001000000000" w:firstRow="0" w:lastRow="0" w:firstColumn="1" w:lastColumn="0" w:oddVBand="0" w:evenVBand="0" w:oddHBand="0" w:evenHBand="0" w:firstRowFirstColumn="0" w:firstRowLastColumn="0" w:lastRowFirstColumn="0" w:lastRowLastColumn="0"/>
-            <w:tcW w:w="3021" w:type="dxa"/>
+            <w:tcW w:w="4286" w:type="dxa"/>
           </w:tcPr>
           <w:p>
             <w:r>
               <w:t>Function</w:t>
             </w:r>
             <w:r>
-              <w:t>: N1</w:t>
-            </w:r>
-            <w:proofErr w:type="gramStart"/>
-            <w:r>
-              <w:t>QL(</w:t>
-            </w:r>
-            <w:proofErr w:type="gramEnd"/>
-            <w:r>
-              <w:t>)</w:t>
+              <w:t>: N1QL()</w:t>
             </w:r>
           </w:p>
         </w:tc>
@@ -16545,7 +16210,6 @@
         <w:t xml:space="preserve">In versions prior to 6.0.0, there were two ways to create timers - </w:t>
       </w:r>
       <w:proofErr w:type="spellStart"/>
-      <w:proofErr w:type="gramStart"/>
       <w:r>
         <w:rPr>
           <w:rFonts w:ascii="Consolas" w:hAnsi="Consolas" w:cs="Consolas"/>
@@ -16581,9 +16245,12 @@
           <w:sz w:val="18"/>
           <w:szCs w:val="18"/>
         </w:rPr>
-        <w:t>(</w:t>
-      </w:r>
-      <w:proofErr w:type="gramEnd"/>
+        <w:t>()</w:t>
+      </w:r>
+      <w:r>
+        <w:t xml:space="preserve"> and </w:t>
+      </w:r>
+      <w:proofErr w:type="spellStart"/>
       <w:r>
         <w:rPr>
           <w:rFonts w:ascii="Consolas" w:hAnsi="Consolas" w:cs="Consolas"/>
@@ -16594,12 +16261,9 @@
           <w:sz w:val="18"/>
           <w:szCs w:val="18"/>
         </w:rPr>
-        <w:t>)</w:t>
-      </w:r>
-      <w:r>
-        <w:t xml:space="preserve"> and </w:t>
-      </w:r>
-      <w:proofErr w:type="spellStart"/>
+        <w:t>docTimer</w:t>
+      </w:r>
+      <w:proofErr w:type="spellEnd"/>
       <w:r>
         <w:rPr>
           <w:rFonts w:ascii="Consolas" w:hAnsi="Consolas" w:cs="Consolas"/>
@@ -16610,9 +16274,39 @@
           <w:sz w:val="18"/>
           <w:szCs w:val="18"/>
         </w:rPr>
-        <w:t>docTimer</w:t>
-      </w:r>
-      <w:proofErr w:type="spellEnd"/>
+        <w:t>()</w:t>
+      </w:r>
+      <w:r>
+        <w:t xml:space="preserve">. Both these </w:t>
+      </w:r>
+      <w:r>
+        <w:t xml:space="preserve">calls </w:t>
+      </w:r>
+      <w:r>
+        <w:t xml:space="preserve">have been </w:t>
+      </w:r>
+      <w:r>
+        <w:t>are removed</w:t>
+      </w:r>
+      <w:r>
+        <w:t xml:space="preserve"> in 6.0.0</w:t>
+      </w:r>
+      <w:r>
+        <w:t xml:space="preserve">, and the functionality </w:t>
+      </w:r>
+      <w:r>
+        <w:t>ha</w:t>
+      </w:r>
+      <w:r>
+        <w:t xml:space="preserve">s </w:t>
+      </w:r>
+      <w:r>
+        <w:t xml:space="preserve">been </w:t>
+      </w:r>
+      <w:r>
+        <w:t xml:space="preserve">folded into the </w:t>
+      </w:r>
+      <w:proofErr w:type="spellStart"/>
       <w:r>
         <w:rPr>
           <w:rFonts w:ascii="Consolas" w:hAnsi="Consolas" w:cs="Consolas"/>
@@ -16623,40 +16317,8 @@
           <w:sz w:val="18"/>
           <w:szCs w:val="18"/>
         </w:rPr>
-        <w:t>()</w:t>
-      </w:r>
-      <w:r>
-        <w:t xml:space="preserve">. Both these </w:t>
-      </w:r>
-      <w:r>
-        <w:t xml:space="preserve">calls </w:t>
-      </w:r>
-      <w:r>
-        <w:t xml:space="preserve">have been </w:t>
-      </w:r>
-      <w:r>
-        <w:t>are removed</w:t>
-      </w:r>
-      <w:r>
-        <w:t xml:space="preserve"> in 6.0.0</w:t>
-      </w:r>
-      <w:r>
-        <w:t xml:space="preserve">, and the functionality </w:t>
-      </w:r>
-      <w:r>
-        <w:t>ha</w:t>
-      </w:r>
-      <w:r>
-        <w:t xml:space="preserve">s </w:t>
-      </w:r>
-      <w:r>
-        <w:t xml:space="preserve">been </w:t>
-      </w:r>
-      <w:r>
-        <w:t xml:space="preserve">folded into the </w:t>
-      </w:r>
-      <w:proofErr w:type="spellStart"/>
-      <w:proofErr w:type="gramStart"/>
+        <w:t>createT</w:t>
+      </w:r>
       <w:r>
         <w:rPr>
           <w:rFonts w:ascii="Consolas" w:hAnsi="Consolas" w:cs="Consolas"/>
@@ -16667,8 +16329,9 @@
           <w:sz w:val="18"/>
           <w:szCs w:val="18"/>
         </w:rPr>
-        <w:t>createT</w:t>
-      </w:r>
+        <w:t>imer</w:t>
+      </w:r>
+      <w:proofErr w:type="spellEnd"/>
       <w:r>
         <w:rPr>
           <w:rFonts w:ascii="Consolas" w:hAnsi="Consolas" w:cs="Consolas"/>
@@ -16679,9 +16342,159 @@
           <w:sz w:val="18"/>
           <w:szCs w:val="18"/>
         </w:rPr>
-        <w:t>imer</w:t>
-      </w:r>
-      <w:proofErr w:type="spellEnd"/>
+        <w:t>()</w:t>
+      </w:r>
+      <w:r>
+        <w:t xml:space="preserve"> call.</w:t>
+      </w:r>
+      <w:r>
+        <w:t xml:space="preserve"> As this was a</w:t>
+      </w:r>
+      <w:r>
+        <w:t>n</w:t>
+      </w:r>
+      <w:r>
+        <w:t xml:space="preserve"> </w:t>
+      </w:r>
+      <w:r>
+        <w:t>Uncommitted</w:t>
+      </w:r>
+      <w:r>
+        <w:t xml:space="preserve"> feature in 6.0.x, backwards compatibility is not supported.</w:t>
+      </w:r>
+    </w:p>
+    <w:p>
+      <w:pPr>
+        <w:ind w:left="720"/>
+      </w:pPr>
+    </w:p>
+    <w:p>
+      <w:pPr>
+        <w:pStyle w:val="Heading3"/>
+        <w:ind w:left="720"/>
+      </w:pPr>
+      <w:bookmarkStart w:id="38" w:name="_Toc36128578"/>
+      <w:r>
+        <w:t>C</w:t>
+      </w:r>
+      <w:r>
+        <w:t>hanges in 6.5.0:</w:t>
+      </w:r>
+      <w:bookmarkEnd w:id="38"/>
+    </w:p>
+    <w:p>
+      <w:pPr>
+        <w:pStyle w:val="Heading4"/>
+      </w:pPr>
+      <w:r>
+        <w:tab/>
+        <w:t>Change in behavior accessing non-existent items from a bucket</w:t>
+      </w:r>
+    </w:p>
+    <w:p>
+      <w:pPr>
+        <w:ind w:left="720"/>
+      </w:pPr>
+      <w:r>
+        <w:t xml:space="preserve">In </w:t>
+      </w:r>
+      <w:r>
+        <w:t>v</w:t>
+      </w:r>
+      <w:r>
+        <w:t>ersions prior to 6.5.0, the bucket G</w:t>
+      </w:r>
+      <w:r>
+        <w:t xml:space="preserve">et operation would throw an exception when accessing missing </w:t>
+      </w:r>
+      <w:r>
+        <w:t>objects</w:t>
+      </w:r>
+      <w:r>
+        <w:t xml:space="preserve">. To be consistent with JavaScript, in 6.5.0 and later, accessing a missing key using bucket Get operation </w:t>
+      </w:r>
+      <w:r>
+        <w:t>returning</w:t>
+      </w:r>
+      <w:r>
+        <w:t xml:space="preserve"> JavaScript</w:t>
+      </w:r>
+      <w:r>
+        <w:t xml:space="preserve"> </w:t>
+      </w:r>
+      <w:r>
+        <w:rPr>
+          <w:i/>
+          <w:iCs/>
+        </w:rPr>
+        <w:t>undefined</w:t>
+      </w:r>
+      <w:r>
+        <w:t xml:space="preserve"> and does not throw an exception.</w:t>
+      </w:r>
+      <w:r>
+        <w:t xml:space="preserve"> As this was a </w:t>
+      </w:r>
+      <w:r>
+        <w:t>Committed</w:t>
+      </w:r>
+      <w:r>
+        <w:t xml:space="preserve"> feature</w:t>
+      </w:r>
+      <w:r>
+        <w:t xml:space="preserve"> prior to 6.5.0</w:t>
+      </w:r>
+      <w:r>
+        <w:t>, full backwards compatibility is made available using language versioning setting.</w:t>
+      </w:r>
+    </w:p>
+    <w:p>
+      <w:pPr>
+        <w:pStyle w:val="Heading4"/>
+      </w:pPr>
+    </w:p>
+    <w:p>
+      <w:pPr>
+        <w:pStyle w:val="Heading4"/>
+      </w:pPr>
+      <w:r>
+        <w:tab/>
+      </w:r>
+      <w:r>
+        <w:t xml:space="preserve">Replacing </w:t>
+      </w:r>
+      <w:r>
+        <w:t xml:space="preserve">curl() </w:t>
+      </w:r>
+      <w:r>
+        <w:t xml:space="preserve">with </w:t>
+      </w:r>
+      <w:r>
+        <w:t>Committed</w:t>
+      </w:r>
+      <w:r>
+        <w:t xml:space="preserve"> version</w:t>
+      </w:r>
+    </w:p>
+    <w:p>
+      <w:pPr>
+        <w:ind w:left="720"/>
+      </w:pPr>
+      <w:r>
+        <w:t>The</w:t>
+      </w:r>
+      <w:r>
+        <w:t xml:space="preserve"> </w:t>
+      </w:r>
+      <w:r>
+        <w:t>Uncommitted</w:t>
+      </w:r>
+      <w:r>
+        <w:t xml:space="preserve"> ve</w:t>
+      </w:r>
+      <w:r>
+        <w:t xml:space="preserve">rsion of </w:t>
+      </w:r>
       <w:r>
         <w:rPr>
           <w:rFonts w:ascii="Consolas" w:hAnsi="Consolas" w:cs="Consolas"/>
@@ -16692,9 +16505,8 @@
           <w:sz w:val="18"/>
           <w:szCs w:val="18"/>
         </w:rPr>
-        <w:t>(</w:t>
-      </w:r>
-      <w:proofErr w:type="gramEnd"/>
+        <w:t>c</w:t>
+      </w:r>
       <w:r>
         <w:rPr>
           <w:rFonts w:ascii="Consolas" w:hAnsi="Consolas" w:cs="Consolas"/>
@@ -16705,25 +16517,49 @@
           <w:sz w:val="18"/>
           <w:szCs w:val="18"/>
         </w:rPr>
-        <w:t>)</w:t>
-      </w:r>
-      <w:r>
-        <w:t xml:space="preserve"> call.</w:t>
-      </w:r>
-      <w:r>
-        <w:t xml:space="preserve"> As this was a</w:t>
-      </w:r>
-      <w:r>
-        <w:t>n</w:t>
-      </w:r>
-      <w:r>
-        <w:t xml:space="preserve"> </w:t>
-      </w:r>
-      <w:r>
-        <w:t>Uncommitted</w:t>
-      </w:r>
-      <w:r>
-        <w:t xml:space="preserve"> feature in 6.0.x, backwards compatibility is not supported.</w:t>
+        <w:t xml:space="preserve">url() </w:t>
+      </w:r>
+      <w:r>
+        <w:t xml:space="preserve">available in 6.0.x </w:t>
+      </w:r>
+      <w:r>
+        <w:t>has been</w:t>
+      </w:r>
+      <w:r>
+        <w:t xml:space="preserve"> replaced with </w:t>
+      </w:r>
+      <w:r>
+        <w:t xml:space="preserve">the final </w:t>
+      </w:r>
+      <w:r>
+        <w:t>Committed</w:t>
+      </w:r>
+      <w:r>
+        <w:t xml:space="preserve"> version</w:t>
+      </w:r>
+      <w:r>
+        <w:t xml:space="preserve"> from 6.5.0</w:t>
+      </w:r>
+      <w:r>
+        <w:t>. As this was a</w:t>
+      </w:r>
+      <w:r>
+        <w:t xml:space="preserve">n Uncommitted </w:t>
+      </w:r>
+      <w:r>
+        <w:t>feature</w:t>
+      </w:r>
+      <w:r>
+        <w:t xml:space="preserve"> in 6.0.x</w:t>
+      </w:r>
+      <w:r>
+        <w:t xml:space="preserve">, backwards compatibility </w:t>
+      </w:r>
+      <w:r>
+        <w:t>is not supported</w:t>
+      </w:r>
+      <w:r>
+        <w:t>.</w:t>
       </w:r>
     </w:p>
     <w:p>
@@ -16733,137 +16569,20 @@
     </w:p>
     <w:p>
       <w:pPr>
-        <w:pStyle w:val="Heading3"/>
+        <w:pStyle w:val="Heading4"/>
+      </w:pPr>
+      <w:r>
+        <w:tab/>
+        <w:t>Change in N1qlQuery() class</w:t>
+      </w:r>
+    </w:p>
+    <w:p>
+      <w:pPr>
         <w:ind w:left="720"/>
       </w:pPr>
-      <w:bookmarkStart w:id="38" w:name="_Toc36128578"/>
-      <w:r>
-        <w:t>C</w:t>
-      </w:r>
-      <w:r>
-        <w:t>hanges in 6.5.0:</w:t>
-      </w:r>
-      <w:bookmarkEnd w:id="38"/>
-    </w:p>
-    <w:p>
-      <w:pPr>
-        <w:pStyle w:val="Heading4"/>
-      </w:pPr>
-      <w:r>
-        <w:tab/>
-        <w:t>Change in behavior accessing non-existent items from a bucket</w:t>
-      </w:r>
-    </w:p>
-    <w:p>
-      <w:pPr>
-        <w:ind w:left="720"/>
-      </w:pPr>
-      <w:r>
-        <w:t xml:space="preserve">In </w:t>
-      </w:r>
-      <w:r>
-        <w:t>v</w:t>
-      </w:r>
-      <w:r>
-        <w:t>ersions prior to 6.5.0, the bucket G</w:t>
-      </w:r>
-      <w:r>
-        <w:t xml:space="preserve">et operation would throw an exception when accessing missing </w:t>
-      </w:r>
-      <w:r>
-        <w:t>objects</w:t>
-      </w:r>
-      <w:r>
-        <w:t xml:space="preserve">. To be consistent with JavaScript, in 6.5.0 and later, accessing a missing key using bucket Get operation </w:t>
-      </w:r>
-      <w:r>
-        <w:t>returning</w:t>
-      </w:r>
-      <w:r>
-        <w:t xml:space="preserve"> JavaScript</w:t>
-      </w:r>
-      <w:r>
-        <w:t xml:space="preserve"> </w:t>
-      </w:r>
-      <w:r>
-        <w:rPr>
-          <w:i/>
-          <w:iCs/>
-        </w:rPr>
-        <w:t>undefined</w:t>
-      </w:r>
-      <w:r>
-        <w:t xml:space="preserve"> and does not throw an exception.</w:t>
-      </w:r>
-      <w:r>
-        <w:t xml:space="preserve"> As this was a </w:t>
-      </w:r>
-      <w:r>
-        <w:t>Committed</w:t>
-      </w:r>
-      <w:r>
-        <w:t xml:space="preserve"> feature</w:t>
-      </w:r>
-      <w:r>
-        <w:t xml:space="preserve"> prior to 6.5.0</w:t>
-      </w:r>
-      <w:r>
-        <w:t>, full backwards compatibility is made available using language versioning setting.</w:t>
-      </w:r>
-    </w:p>
-    <w:p>
-      <w:pPr>
-        <w:pStyle w:val="Heading4"/>
-      </w:pPr>
-    </w:p>
-    <w:p>
-      <w:pPr>
-        <w:pStyle w:val="Heading4"/>
-      </w:pPr>
-      <w:r>
-        <w:tab/>
-      </w:r>
-      <w:r>
-        <w:t xml:space="preserve">Replacing </w:t>
-      </w:r>
-      <w:proofErr w:type="gramStart"/>
-      <w:r>
-        <w:t>curl(</w:t>
-      </w:r>
-      <w:proofErr w:type="gramEnd"/>
-      <w:r>
-        <w:t xml:space="preserve">) </w:t>
-      </w:r>
-      <w:r>
-        <w:t xml:space="preserve">with </w:t>
-      </w:r>
-      <w:r>
-        <w:t>Committed</w:t>
-      </w:r>
-      <w:r>
-        <w:t xml:space="preserve"> version</w:t>
-      </w:r>
-    </w:p>
-    <w:p>
-      <w:pPr>
-        <w:ind w:left="720"/>
-      </w:pPr>
-      <w:r>
-        <w:t>The</w:t>
-      </w:r>
-      <w:r>
-        <w:t xml:space="preserve"> </w:t>
-      </w:r>
-      <w:r>
-        <w:t>Uncommitted</w:t>
-      </w:r>
-      <w:r>
-        <w:t xml:space="preserve"> ve</w:t>
-      </w:r>
-      <w:r>
-        <w:t xml:space="preserve">rsion of </w:t>
-      </w:r>
-      <w:proofErr w:type="gramStart"/>
+      <w:r>
+        <w:t xml:space="preserve">The internal class </w:t>
+      </w:r>
       <w:r>
         <w:rPr>
           <w:rFonts w:ascii="Consolas" w:hAnsi="Consolas" w:cs="Consolas"/>
@@ -16874,142 +16593,7 @@
           <w:sz w:val="18"/>
           <w:szCs w:val="18"/>
         </w:rPr>
-        <w:t>c</w:t>
-      </w:r>
-      <w:r>
-        <w:rPr>
-          <w:rFonts w:ascii="Consolas" w:hAnsi="Consolas" w:cs="Consolas"/>
-          <w:b/>
-          <w:i/>
-          <w:iCs/>
-          <w:color w:val="2F5496" w:themeColor="accent1" w:themeShade="BF"/>
-          <w:sz w:val="18"/>
-          <w:szCs w:val="18"/>
-        </w:rPr>
-        <w:t>url(</w:t>
-      </w:r>
-      <w:proofErr w:type="gramEnd"/>
-      <w:r>
-        <w:rPr>
-          <w:rFonts w:ascii="Consolas" w:hAnsi="Consolas" w:cs="Consolas"/>
-          <w:b/>
-          <w:i/>
-          <w:iCs/>
-          <w:color w:val="2F5496" w:themeColor="accent1" w:themeShade="BF"/>
-          <w:sz w:val="18"/>
-          <w:szCs w:val="18"/>
-        </w:rPr>
-        <w:t xml:space="preserve">) </w:t>
-      </w:r>
-      <w:r>
-        <w:t xml:space="preserve">available in 6.0.x </w:t>
-      </w:r>
-      <w:r>
-        <w:t>has been</w:t>
-      </w:r>
-      <w:r>
-        <w:t xml:space="preserve"> replaced with </w:t>
-      </w:r>
-      <w:r>
-        <w:t xml:space="preserve">the final </w:t>
-      </w:r>
-      <w:r>
-        <w:t>Committed</w:t>
-      </w:r>
-      <w:r>
-        <w:t xml:space="preserve"> version</w:t>
-      </w:r>
-      <w:r>
-        <w:t xml:space="preserve"> from 6.5.0</w:t>
-      </w:r>
-      <w:r>
-        <w:t>. As this was a</w:t>
-      </w:r>
-      <w:r>
-        <w:t xml:space="preserve">n Uncommitted </w:t>
-      </w:r>
-      <w:r>
-        <w:t>feature</w:t>
-      </w:r>
-      <w:r>
-        <w:t xml:space="preserve"> in 6.0.x</w:t>
-      </w:r>
-      <w:r>
-        <w:t xml:space="preserve">, backwards compatibility </w:t>
-      </w:r>
-      <w:r>
-        <w:t>is not supported</w:t>
-      </w:r>
-      <w:r>
-        <w:t>.</w:t>
-      </w:r>
-    </w:p>
-    <w:p>
-      <w:pPr>
-        <w:ind w:left="720"/>
-      </w:pPr>
-    </w:p>
-    <w:p>
-      <w:pPr>
-        <w:pStyle w:val="Heading4"/>
-      </w:pPr>
-      <w:r>
-        <w:tab/>
-        <w:t>Change in N1</w:t>
-      </w:r>
-      <w:proofErr w:type="gramStart"/>
-      <w:r>
-        <w:t>qlQuery(</w:t>
-      </w:r>
-      <w:proofErr w:type="gramEnd"/>
-      <w:r>
-        <w:t>) class</w:t>
-      </w:r>
-    </w:p>
-    <w:p>
-      <w:pPr>
-        <w:ind w:left="720"/>
-      </w:pPr>
-      <w:r>
-        <w:t xml:space="preserve">The internal class </w:t>
-      </w:r>
-      <w:r>
-        <w:rPr>
-          <w:rFonts w:ascii="Consolas" w:hAnsi="Consolas" w:cs="Consolas"/>
-          <w:b/>
-          <w:i/>
-          <w:iCs/>
-          <w:color w:val="2F5496" w:themeColor="accent1" w:themeShade="BF"/>
-          <w:sz w:val="18"/>
-          <w:szCs w:val="18"/>
-        </w:rPr>
-        <w:t>N1</w:t>
-      </w:r>
-      <w:proofErr w:type="gramStart"/>
-      <w:r>
-        <w:rPr>
-          <w:rFonts w:ascii="Consolas" w:hAnsi="Consolas" w:cs="Consolas"/>
-          <w:b/>
-          <w:i/>
-          <w:iCs/>
-          <w:color w:val="2F5496" w:themeColor="accent1" w:themeShade="BF"/>
-          <w:sz w:val="18"/>
-          <w:szCs w:val="18"/>
-        </w:rPr>
-        <w:t>qlQuery(</w:t>
-      </w:r>
-      <w:proofErr w:type="gramEnd"/>
-      <w:r>
-        <w:rPr>
-          <w:rFonts w:ascii="Consolas" w:hAnsi="Consolas" w:cs="Consolas"/>
-          <w:b/>
-          <w:i/>
-          <w:iCs/>
-          <w:color w:val="2F5496" w:themeColor="accent1" w:themeShade="BF"/>
-          <w:sz w:val="18"/>
-          <w:szCs w:val="18"/>
-        </w:rPr>
-        <w:t xml:space="preserve">) </w:t>
+        <w:t xml:space="preserve">N1qlQuery() </w:t>
       </w:r>
       <w:r>
         <w:t xml:space="preserve">used in the transpiled language has been replaced with a new internal class </w:t>
@@ -17177,6 +16761,11 @@
         <w:docPartUnique/>
       </w:docPartObj>
     </w:sdtPr>
+    <w:sdtEndPr>
+      <w:rPr>
+        <w:rStyle w:val="PageNumber"/>
+      </w:rPr>
+    </w:sdtEndPr>
     <w:sdtContent>
       <w:p>
         <w:pPr>
@@ -17229,6 +16818,11 @@
         <w:docPartUnique/>
       </w:docPartObj>
     </w:sdtPr>
+    <w:sdtEndPr>
+      <w:rPr>
+        <w:rStyle w:val="PageNumber"/>
+      </w:rPr>
+    </w:sdtEndPr>
     <w:sdtContent>
       <w:p>
         <w:pPr>

</xml_diff>